<commit_message>
avances .gitignore y LAB volumen CS50
</commit_message>
<xml_diff>
--- a/Platzi/GIT:GITHUB/4. Flujos de trabajos profesionales/git & github.docx
+++ b/Platzi/GIT:GITHUB/4. Flujos de trabajos profesionales/git & github.docx
@@ -1651,7 +1651,7 @@
         </w:rPr>
         <w:drawing>
           <wp:inline distT="0" distB="0" distL="0" distR="0">
-            <wp:extent cx="1161415" cy="210820"/>
+            <wp:extent cx="1162050" cy="211455"/>
             <wp:effectExtent l="0" t="0" r="0" b="0"/>
             <wp:docPr id="9" name="Imagen 1"/>
             <wp:cNvGraphicFramePr>
@@ -1661,7 +1661,7 @@
               <a:graphicData uri="http://schemas.openxmlformats.org/drawingml/2006/picture">
                 <pic:pic xmlns:pic="http://schemas.openxmlformats.org/drawingml/2006/picture">
                   <pic:nvPicPr>
-                    <pic:cNvPr id="1" name="Picture 1" descr="/Users/robertovelasquezdean/Library/Group Containers/L48J367XN4.com.infraware.PolarisOffice/EngineTemp/1330/fImage1200593037.png"/>
+                    <pic:cNvPr id="1" name="Picture 1" descr="/Users/robertovelasquezdean/Library/Group Containers/L48J367XN4.com.infraware.PolarisOffice/EngineTemp/1556/fImage1200593037.png"/>
                     <pic:cNvPicPr>
                       <a:picLocks noChangeAspect="1" noChangeArrowheads="1"/>
                     </pic:cNvPicPr>
@@ -1690,7 +1690,7 @@
                   <pic:spPr>
                     <a:xfrm>
                       <a:off x="0" y="0"/>
-                      <a:ext cx="1162050" cy="211455"/>
+                      <a:ext cx="1162685" cy="212090"/>
                     </a:xfrm>
                     <a:prstGeom prst="rect"/>
                     <a:ln cap="flat"/>
@@ -1786,7 +1786,7 @@
         </w:rPr>
         <w:drawing>
           <wp:inline distT="0" distB="0" distL="0" distR="0">
-            <wp:extent cx="5737225" cy="2296795"/>
+            <wp:extent cx="5737860" cy="2297430"/>
             <wp:effectExtent l="0" t="0" r="0" b="0"/>
             <wp:docPr id="10" name="Imagen 2"/>
             <wp:cNvGraphicFramePr>
@@ -1796,7 +1796,7 @@
               <a:graphicData uri="http://schemas.openxmlformats.org/drawingml/2006/picture">
                 <pic:pic xmlns:pic="http://schemas.openxmlformats.org/drawingml/2006/picture">
                   <pic:nvPicPr>
-                    <pic:cNvPr id="3" name="Picture 3" descr="/Users/robertovelasquezdean/Library/Group Containers/L48J367XN4.com.infraware.PolarisOffice/EngineTemp/1330/fImage130294101299.png"/>
+                    <pic:cNvPr id="3" name="Picture 3" descr="/Users/robertovelasquezdean/Library/Group Containers/L48J367XN4.com.infraware.PolarisOffice/EngineTemp/1556/fImage130294101299.png"/>
                     <pic:cNvPicPr>
                       <a:picLocks noChangeAspect="1" noChangeArrowheads="1"/>
                     </pic:cNvPicPr>
@@ -1825,7 +1825,7 @@
                   <pic:spPr>
                     <a:xfrm>
                       <a:off x="0" y="0"/>
-                      <a:ext cx="5737860" cy="2297430"/>
+                      <a:ext cx="5738495" cy="2298065"/>
                     </a:xfrm>
                     <a:prstGeom prst="rect"/>
                     <a:ln cap="flat"/>
@@ -1987,7 +1987,7 @@
         </w:rPr>
         <w:drawing>
           <wp:inline distT="0" distB="0" distL="0" distR="0">
-            <wp:extent cx="5291455" cy="218440"/>
+            <wp:extent cx="5292090" cy="219075"/>
             <wp:effectExtent l="0" t="0" r="0" b="0"/>
             <wp:docPr id="11" name="Imagen 3"/>
             <wp:cNvGraphicFramePr>
@@ -1997,7 +1997,7 @@
               <a:graphicData uri="http://schemas.openxmlformats.org/drawingml/2006/picture">
                 <pic:pic xmlns:pic="http://schemas.openxmlformats.org/drawingml/2006/picture">
                   <pic:nvPicPr>
-                    <pic:cNvPr id="5" name="Picture 5" descr="/Users/robertovelasquezdean/Library/Group Containers/L48J367XN4.com.infraware.PolarisOffice/EngineTemp/1330/fImage130294118447.png"/>
+                    <pic:cNvPr id="5" name="Picture 5" descr="/Users/robertovelasquezdean/Library/Group Containers/L48J367XN4.com.infraware.PolarisOffice/EngineTemp/1556/fImage130294118447.png"/>
                     <pic:cNvPicPr>
                       <a:picLocks noChangeAspect="1" noChangeArrowheads="1"/>
                     </pic:cNvPicPr>
@@ -2027,7 +2027,7 @@
                   <pic:spPr>
                     <a:xfrm>
                       <a:off x="0" y="0"/>
-                      <a:ext cx="5292090" cy="219075"/>
+                      <a:ext cx="5292725" cy="219710"/>
                     </a:xfrm>
                     <a:prstGeom prst="rect"/>
                     <a:ln cap="flat"/>
@@ -2709,7 +2709,7 @@
         </w:rPr>
         <w:drawing>
           <wp:inline distT="0" distB="0" distL="0" distR="0">
-            <wp:extent cx="5737225" cy="268605"/>
+            <wp:extent cx="5737860" cy="269240"/>
             <wp:effectExtent l="0" t="0" r="0" b="0"/>
             <wp:docPr id="12" name="Imagen 4"/>
             <wp:cNvGraphicFramePr>
@@ -2719,7 +2719,7 @@
               <a:graphicData uri="http://schemas.openxmlformats.org/drawingml/2006/picture">
                 <pic:pic xmlns:pic="http://schemas.openxmlformats.org/drawingml/2006/picture">
                   <pic:nvPicPr>
-                    <pic:cNvPr id="7" name="Picture 7" descr="/Users/robertovelasquezdean/Library/Group Containers/L48J367XN4.com.infraware.PolarisOffice/EngineTemp/1330/fImage86848129715.png"/>
+                    <pic:cNvPr id="7" name="Picture 7" descr="/Users/robertovelasquezdean/Library/Group Containers/L48J367XN4.com.infraware.PolarisOffice/EngineTemp/1556/fImage86848129715.png"/>
                     <pic:cNvPicPr>
                       <a:picLocks noChangeAspect="1" noChangeArrowheads="1"/>
                     </pic:cNvPicPr>
@@ -2748,7 +2748,7 @@
                   <pic:spPr>
                     <a:xfrm>
                       <a:off x="0" y="0"/>
-                      <a:ext cx="5737860" cy="269240"/>
+                      <a:ext cx="5738495" cy="269875"/>
                     </a:xfrm>
                     <a:prstGeom prst="rect"/>
                     <a:ln cap="flat"/>
@@ -3149,7 +3149,7 @@
         </w:rPr>
         <w:drawing>
           <wp:inline distT="0" distB="0" distL="0" distR="0">
-            <wp:extent cx="2308860" cy="1273175"/>
+            <wp:extent cx="2309495" cy="1273810"/>
             <wp:effectExtent l="0" t="0" r="0" b="0"/>
             <wp:docPr id="13" name="Imagen 5"/>
             <wp:cNvGraphicFramePr>
@@ -3159,7 +3159,7 @@
               <a:graphicData uri="http://schemas.openxmlformats.org/drawingml/2006/picture">
                 <pic:pic xmlns:pic="http://schemas.openxmlformats.org/drawingml/2006/picture">
                   <pic:nvPicPr>
-                    <pic:cNvPr id="9" name="Picture 9" descr="/Users/robertovelasquezdean/Library/Group Containers/L48J367XN4.com.infraware.PolarisOffice/EngineTemp/1330/fImage30682131693.png"/>
+                    <pic:cNvPr id="9" name="Picture 9" descr="/Users/robertovelasquezdean/Library/Group Containers/L48J367XN4.com.infraware.PolarisOffice/EngineTemp/1556/fImage30682131693.png"/>
                     <pic:cNvPicPr>
                       <a:picLocks noChangeAspect="1" noChangeArrowheads="1"/>
                     </pic:cNvPicPr>
@@ -3189,7 +3189,7 @@
                   <pic:spPr>
                     <a:xfrm>
                       <a:off x="0" y="0"/>
-                      <a:ext cx="2309495" cy="1273810"/>
+                      <a:ext cx="2310130" cy="1274445"/>
                     </a:xfrm>
                     <a:prstGeom prst="rect"/>
                     <a:ln cap="flat"/>
@@ -3482,7 +3482,7 @@
         </w:rPr>
         <w:drawing>
           <wp:inline distT="0" distB="0" distL="0" distR="0">
-            <wp:extent cx="1339850" cy="269875"/>
+            <wp:extent cx="1340485" cy="270510"/>
             <wp:effectExtent l="0" t="0" r="0" b="0"/>
             <wp:docPr id="16" name="Imagen 6"/>
             <wp:cNvGraphicFramePr>
@@ -3492,7 +3492,7 @@
               <a:graphicData uri="http://schemas.openxmlformats.org/drawingml/2006/picture">
                 <pic:pic xmlns:pic="http://schemas.openxmlformats.org/drawingml/2006/picture">
                   <pic:nvPicPr>
-                    <pic:cNvPr id="11" name="Picture 11" descr="/Users/robertovelasquezdean/Library/Group Containers/L48J367XN4.com.infraware.PolarisOffice/EngineTemp/1330/fImage1837416878.png"/>
+                    <pic:cNvPr id="11" name="Picture 11" descr="/Users/robertovelasquezdean/Library/Group Containers/L48J367XN4.com.infraware.PolarisOffice/EngineTemp/1556/fImage1837416878.png"/>
                     <pic:cNvPicPr>
                       <a:picLocks noChangeAspect="1" noChangeArrowheads="1"/>
                     </pic:cNvPicPr>
@@ -3521,7 +3521,7 @@
                   <pic:spPr>
                     <a:xfrm>
                       <a:off x="0" y="0"/>
-                      <a:ext cx="1340485" cy="270510"/>
+                      <a:ext cx="1341120" cy="271145"/>
                     </a:xfrm>
                     <a:prstGeom prst="rect"/>
                     <a:ln cap="flat"/>
@@ -3766,7 +3766,7 @@
         </w:rPr>
         <w:drawing>
           <wp:inline distT="0" distB="0" distL="0" distR="0">
-            <wp:extent cx="1339215" cy="264795"/>
+            <wp:extent cx="1339850" cy="265430"/>
             <wp:effectExtent l="0" t="0" r="0" b="0"/>
             <wp:docPr id="17" name="Imagen 7"/>
             <wp:cNvGraphicFramePr>
@@ -3776,7 +3776,7 @@
               <a:graphicData uri="http://schemas.openxmlformats.org/drawingml/2006/picture">
                 <pic:pic xmlns:pic="http://schemas.openxmlformats.org/drawingml/2006/picture">
                   <pic:nvPicPr>
-                    <pic:cNvPr id="13" name="Picture 13" descr="/Users/robertovelasquezdean/Library/Group Containers/L48J367XN4.com.infraware.PolarisOffice/EngineTemp/1330/fImage16624177923.png"/>
+                    <pic:cNvPr id="13" name="Picture 13" descr="/Users/robertovelasquezdean/Library/Group Containers/L48J367XN4.com.infraware.PolarisOffice/EngineTemp/1556/fImage16624177923.png"/>
                     <pic:cNvPicPr>
                       <a:picLocks noChangeAspect="1" noChangeArrowheads="1"/>
                     </pic:cNvPicPr>
@@ -3805,7 +3805,7 @@
                   <pic:spPr>
                     <a:xfrm>
                       <a:off x="0" y="0"/>
-                      <a:ext cx="1339850" cy="265430"/>
+                      <a:ext cx="1340485" cy="266065"/>
                     </a:xfrm>
                     <a:prstGeom prst="rect"/>
                     <a:ln cap="flat"/>
@@ -4002,7 +4002,7 @@
         </w:rPr>
         <w:drawing>
           <wp:inline distT="0" distB="0" distL="0" distR="0">
-            <wp:extent cx="989329" cy="226695"/>
+            <wp:extent cx="989965" cy="227330"/>
             <wp:effectExtent l="0" t="0" r="0" b="0"/>
             <wp:docPr id="18" name="Imagen 8"/>
             <wp:cNvGraphicFramePr>
@@ -4012,7 +4012,7 @@
               <a:graphicData uri="http://schemas.openxmlformats.org/drawingml/2006/picture">
                 <pic:pic xmlns:pic="http://schemas.openxmlformats.org/drawingml/2006/picture">
                   <pic:nvPicPr>
-                    <pic:cNvPr id="15" name="Picture 15" descr="/Users/robertovelasquezdean/Library/Group Containers/L48J367XN4.com.infraware.PolarisOffice/EngineTemp/1330/fImage11316187709.png"/>
+                    <pic:cNvPr id="15" name="Picture 15" descr="/Users/robertovelasquezdean/Library/Group Containers/L48J367XN4.com.infraware.PolarisOffice/EngineTemp/1556/fImage11316187709.png"/>
                     <pic:cNvPicPr>
                       <a:picLocks noChangeAspect="1" noChangeArrowheads="1"/>
                     </pic:cNvPicPr>
@@ -4041,7 +4041,7 @@
                   <pic:spPr>
                     <a:xfrm>
                       <a:off x="0" y="0"/>
-                      <a:ext cx="989965" cy="227330"/>
+                      <a:ext cx="990599" cy="227965"/>
                     </a:xfrm>
                     <a:prstGeom prst="rect"/>
                     <a:ln cap="flat"/>
@@ -4130,7 +4130,7 @@
         </w:rPr>
         <w:drawing>
           <wp:inline distT="0" distB="0" distL="0" distR="0">
-            <wp:extent cx="2620010" cy="306070"/>
+            <wp:extent cx="2620645" cy="306705"/>
             <wp:effectExtent l="0" t="0" r="0" b="0"/>
             <wp:docPr id="19" name="Imagen 9"/>
             <wp:cNvGraphicFramePr>
@@ -4140,7 +4140,7 @@
               <a:graphicData uri="http://schemas.openxmlformats.org/drawingml/2006/picture">
                 <pic:pic xmlns:pic="http://schemas.openxmlformats.org/drawingml/2006/picture">
                   <pic:nvPicPr>
-                    <pic:cNvPr id="17" name="Picture 17" descr="/Users/robertovelasquezdean/Library/Group Containers/L48J367XN4.com.infraware.PolarisOffice/EngineTemp/1330/fImage24419194440.png"/>
+                    <pic:cNvPr id="17" name="Picture 17" descr="/Users/robertovelasquezdean/Library/Group Containers/L48J367XN4.com.infraware.PolarisOffice/EngineTemp/1556/fImage24419194440.png"/>
                     <pic:cNvPicPr>
                       <a:picLocks noChangeAspect="1" noChangeArrowheads="1"/>
                     </pic:cNvPicPr>
@@ -4169,7 +4169,7 @@
                   <pic:spPr>
                     <a:xfrm>
                       <a:off x="0" y="0"/>
-                      <a:ext cx="2620645" cy="306705"/>
+                      <a:ext cx="2621280" cy="307340"/>
                     </a:xfrm>
                     <a:prstGeom prst="rect"/>
                     <a:ln cap="flat"/>
@@ -5313,7 +5313,7 @@
         </w:rPr>
         <w:drawing>
           <wp:inline distT="0" distB="0" distL="0" distR="0">
-            <wp:extent cx="989329" cy="226695"/>
+            <wp:extent cx="989965" cy="227330"/>
             <wp:effectExtent l="0" t="0" r="0" b="0"/>
             <wp:docPr id="20" name="Imagen 10"/>
             <wp:cNvGraphicFramePr>
@@ -5323,7 +5323,7 @@
               <a:graphicData uri="http://schemas.openxmlformats.org/drawingml/2006/picture">
                 <pic:pic xmlns:pic="http://schemas.openxmlformats.org/drawingml/2006/picture">
                   <pic:nvPicPr>
-                    <pic:cNvPr id="19" name="Picture 19" descr="/Users/robertovelasquezdean/Library/Group Containers/L48J367XN4.com.infraware.PolarisOffice/EngineTemp/1330/fImage11316208165.png"/>
+                    <pic:cNvPr id="19" name="Picture 19" descr="/Users/robertovelasquezdean/Library/Group Containers/L48J367XN4.com.infraware.PolarisOffice/EngineTemp/1556/fImage11316208165.png"/>
                     <pic:cNvPicPr>
                       <a:picLocks noChangeAspect="1" noChangeArrowheads="1"/>
                     </pic:cNvPicPr>
@@ -5352,7 +5352,7 @@
                   <pic:spPr>
                     <a:xfrm>
                       <a:off x="0" y="0"/>
-                      <a:ext cx="989965" cy="227330"/>
+                      <a:ext cx="990599" cy="227965"/>
                     </a:xfrm>
                     <a:prstGeom prst="rect"/>
                     <a:ln cap="flat"/>
@@ -5441,7 +5441,7 @@
         </w:rPr>
         <w:drawing>
           <wp:inline distT="0" distB="0" distL="0" distR="0">
-            <wp:extent cx="2616835" cy="293370"/>
+            <wp:extent cx="2617470" cy="294005"/>
             <wp:effectExtent l="0" t="0" r="0" b="0"/>
             <wp:docPr id="21" name="Imagen 11"/>
             <wp:cNvGraphicFramePr>
@@ -5451,7 +5451,7 @@
               <a:graphicData uri="http://schemas.openxmlformats.org/drawingml/2006/picture">
                 <pic:pic xmlns:pic="http://schemas.openxmlformats.org/drawingml/2006/picture">
                   <pic:nvPicPr>
-                    <pic:cNvPr id="21" name="Picture 21" descr="/Users/robertovelasquezdean/Library/Group Containers/L48J367XN4.com.infraware.PolarisOffice/EngineTemp/1330/fImage22225214492.png"/>
+                    <pic:cNvPr id="21" name="Picture 21" descr="/Users/robertovelasquezdean/Library/Group Containers/L48J367XN4.com.infraware.PolarisOffice/EngineTemp/1556/fImage22225214492.png"/>
                     <pic:cNvPicPr>
                       <a:picLocks noChangeAspect="1" noChangeArrowheads="1"/>
                     </pic:cNvPicPr>
@@ -5480,7 +5480,7 @@
                   <pic:spPr>
                     <a:xfrm>
                       <a:off x="0" y="0"/>
-                      <a:ext cx="2617470" cy="294005"/>
+                      <a:ext cx="2618105" cy="294640"/>
                     </a:xfrm>
                     <a:prstGeom prst="rect"/>
                     <a:ln cap="flat"/>
@@ -5605,7 +5605,7 @@
         </w:rPr>
         <w:drawing>
           <wp:inline distT="0" distB="0" distL="0" distR="0">
-            <wp:extent cx="1339215" cy="264795"/>
+            <wp:extent cx="1339850" cy="265430"/>
             <wp:effectExtent l="0" t="0" r="0" b="0"/>
             <wp:docPr id="22" name="Imagen 12"/>
             <wp:cNvGraphicFramePr>
@@ -5615,7 +5615,7 @@
               <a:graphicData uri="http://schemas.openxmlformats.org/drawingml/2006/picture">
                 <pic:pic xmlns:pic="http://schemas.openxmlformats.org/drawingml/2006/picture">
                   <pic:nvPicPr>
-                    <pic:cNvPr id="23" name="Picture 23" descr="/Users/robertovelasquezdean/Library/Group Containers/L48J367XN4.com.infraware.PolarisOffice/EngineTemp/1330/fImage16624223042.png"/>
+                    <pic:cNvPr id="23" name="Picture 23" descr="/Users/robertovelasquezdean/Library/Group Containers/L48J367XN4.com.infraware.PolarisOffice/EngineTemp/1556/fImage16624223042.png"/>
                     <pic:cNvPicPr>
                       <a:picLocks noChangeAspect="1" noChangeArrowheads="1"/>
                     </pic:cNvPicPr>
@@ -5644,7 +5644,7 @@
                   <pic:spPr>
                     <a:xfrm>
                       <a:off x="0" y="0"/>
-                      <a:ext cx="1339850" cy="265430"/>
+                      <a:ext cx="1340485" cy="266065"/>
                     </a:xfrm>
                     <a:prstGeom prst="rect"/>
                     <a:ln cap="flat"/>
@@ -6280,7 +6280,7 @@
         </w:rPr>
         <w:drawing>
           <wp:inline distT="0" distB="0" distL="0" distR="0">
-            <wp:extent cx="972185" cy="231775"/>
+            <wp:extent cx="972820" cy="232410"/>
             <wp:effectExtent l="0" t="0" r="0" b="0"/>
             <wp:docPr id="23" name="Imagen 13"/>
             <wp:cNvGraphicFramePr>
@@ -6290,7 +6290,7 @@
               <a:graphicData uri="http://schemas.openxmlformats.org/drawingml/2006/picture">
                 <pic:pic xmlns:pic="http://schemas.openxmlformats.org/drawingml/2006/picture">
                   <pic:nvPicPr>
-                    <pic:cNvPr id="25" name="Picture 25" descr="/Users/robertovelasquezdean/Library/Group Containers/L48J367XN4.com.infraware.PolarisOffice/EngineTemp/1330/fImage3217265424.png"/>
+                    <pic:cNvPr id="25" name="Picture 25" descr="/Users/robertovelasquezdean/Library/Group Containers/L48J367XN4.com.infraware.PolarisOffice/EngineTemp/1556/fImage3217265424.png"/>
                     <pic:cNvPicPr>
                       <a:picLocks noChangeAspect="1" noChangeArrowheads="1"/>
                     </pic:cNvPicPr>
@@ -6319,7 +6319,7 @@
                   <pic:spPr>
                     <a:xfrm>
                       <a:off x="0" y="0"/>
-                      <a:ext cx="972820" cy="232410"/>
+                      <a:ext cx="973455" cy="233044"/>
                     </a:xfrm>
                     <a:prstGeom prst="rect"/>
                     <a:ln cap="flat"/>
@@ -6444,7 +6444,7 @@
         </w:rPr>
         <w:drawing>
           <wp:inline distT="0" distB="0" distL="0" distR="0">
-            <wp:extent cx="737235" cy="227330"/>
+            <wp:extent cx="737870" cy="227965"/>
             <wp:effectExtent l="0" t="0" r="0" b="0"/>
             <wp:docPr id="24" name="Imagen 14"/>
             <wp:cNvGraphicFramePr>
@@ -6454,7 +6454,7 @@
               <a:graphicData uri="http://schemas.openxmlformats.org/drawingml/2006/picture">
                 <pic:pic xmlns:pic="http://schemas.openxmlformats.org/drawingml/2006/picture">
                   <pic:nvPicPr>
-                    <pic:cNvPr id="27" name="Picture 27" descr="/Users/robertovelasquezdean/Library/Group Containers/L48J367XN4.com.infraware.PolarisOffice/EngineTemp/1330/fImage2379373894.png"/>
+                    <pic:cNvPr id="27" name="Picture 27" descr="/Users/robertovelasquezdean/Library/Group Containers/L48J367XN4.com.infraware.PolarisOffice/EngineTemp/1556/fImage2379373894.png"/>
                     <pic:cNvPicPr>
                       <a:picLocks noChangeAspect="1" noChangeArrowheads="1"/>
                     </pic:cNvPicPr>
@@ -6483,7 +6483,7 @@
                   <pic:spPr>
                     <a:xfrm>
                       <a:off x="0" y="0"/>
-                      <a:ext cx="737870" cy="227965"/>
+                      <a:ext cx="738505" cy="228600"/>
                     </a:xfrm>
                     <a:prstGeom prst="rect"/>
                     <a:ln cap="flat"/>
@@ -6608,7 +6608,7 @@
         </w:rPr>
         <w:drawing>
           <wp:inline distT="0" distB="0" distL="0" distR="0">
-            <wp:extent cx="805180" cy="230505"/>
+            <wp:extent cx="805815" cy="231140"/>
             <wp:effectExtent l="0" t="0" r="0" b="0"/>
             <wp:docPr id="25" name="Imagen 15"/>
             <wp:cNvGraphicFramePr>
@@ -6618,7 +6618,7 @@
               <a:graphicData uri="http://schemas.openxmlformats.org/drawingml/2006/picture">
                 <pic:pic xmlns:pic="http://schemas.openxmlformats.org/drawingml/2006/picture">
                   <pic:nvPicPr>
-                    <pic:cNvPr id="29" name="Picture 29" descr="/Users/robertovelasquezdean/Library/Group Containers/L48J367XN4.com.infraware.PolarisOffice/EngineTemp/1330/fImage2252482775.png"/>
+                    <pic:cNvPr id="29" name="Picture 29" descr="/Users/robertovelasquezdean/Library/Group Containers/L48J367XN4.com.infraware.PolarisOffice/EngineTemp/1556/fImage2252482775.png"/>
                     <pic:cNvPicPr>
                       <a:picLocks noChangeAspect="1" noChangeArrowheads="1"/>
                     </pic:cNvPicPr>
@@ -6647,7 +6647,7 @@
                   <pic:spPr>
                     <a:xfrm>
                       <a:off x="0" y="0"/>
-                      <a:ext cx="805815" cy="231140"/>
+                      <a:ext cx="806450" cy="231775"/>
                     </a:xfrm>
                     <a:prstGeom prst="rect"/>
                     <a:ln cap="flat"/>
@@ -6904,7 +6904,7 @@
         </w:rPr>
         <w:drawing>
           <wp:inline distT="0" distB="0" distL="0" distR="0">
-            <wp:extent cx="3388360" cy="2657475"/>
+            <wp:extent cx="3388995" cy="2658110"/>
             <wp:effectExtent l="0" t="0" r="0" b="0"/>
             <wp:docPr id="26" name="Imagen 16"/>
             <wp:cNvGraphicFramePr>
@@ -6914,7 +6914,7 @@
               <a:graphicData uri="http://schemas.openxmlformats.org/drawingml/2006/picture">
                 <pic:pic xmlns:pic="http://schemas.openxmlformats.org/drawingml/2006/picture">
                   <pic:nvPicPr>
-                    <pic:cNvPr id="31" name="Picture 31" descr="/Users/robertovelasquezdean/Library/Group Containers/L48J367XN4.com.infraware.PolarisOffice/EngineTemp/1330/fImage53488597903.png"/>
+                    <pic:cNvPr id="31" name="Picture 31" descr="/Users/robertovelasquezdean/Library/Group Containers/L48J367XN4.com.infraware.PolarisOffice/EngineTemp/1556/fImage53488597903.png"/>
                     <pic:cNvPicPr>
                       <a:picLocks noChangeAspect="1" noChangeArrowheads="1"/>
                     </pic:cNvPicPr>
@@ -6943,7 +6943,7 @@
                   <pic:spPr>
                     <a:xfrm>
                       <a:off x="0" y="0"/>
-                      <a:ext cx="3388995" cy="2658110"/>
+                      <a:ext cx="3389630" cy="2658745"/>
                     </a:xfrm>
                     <a:prstGeom prst="rect"/>
                     <a:ln cap="flat"/>
@@ -7224,7 +7224,7 @@
         </w:rPr>
         <w:drawing>
           <wp:inline distT="0" distB="0" distL="0" distR="0">
-            <wp:extent cx="4083684" cy="163195"/>
+            <wp:extent cx="4084320" cy="163830"/>
             <wp:effectExtent l="0" t="0" r="0" b="0"/>
             <wp:docPr id="27" name="Imagen 17"/>
             <wp:cNvGraphicFramePr>
@@ -7234,7 +7234,7 @@
               <a:graphicData uri="http://schemas.openxmlformats.org/drawingml/2006/picture">
                 <pic:pic xmlns:pic="http://schemas.openxmlformats.org/drawingml/2006/picture">
                   <pic:nvPicPr>
-                    <pic:cNvPr id="33" name="Picture 33" descr="/Users/robertovelasquezdean/Library/Group Containers/L48J367XN4.com.infraware.PolarisOffice/EngineTemp/1330/fImage164481304989.png"/>
+                    <pic:cNvPr id="33" name="Picture 33" descr="/Users/robertovelasquezdean/Library/Group Containers/L48J367XN4.com.infraware.PolarisOffice/EngineTemp/1556/fImage164481304989.png"/>
                     <pic:cNvPicPr>
                       <a:picLocks noChangeAspect="1" noChangeArrowheads="1"/>
                     </pic:cNvPicPr>
@@ -7263,7 +7263,7 @@
                   <pic:spPr>
                     <a:xfrm>
                       <a:off x="0" y="0"/>
-                      <a:ext cx="4084320" cy="163830"/>
+                      <a:ext cx="4084955" cy="164465"/>
                     </a:xfrm>
                     <a:prstGeom prst="rect"/>
                     <a:ln cap="flat"/>
@@ -7940,7 +7940,7 @@
         </w:rPr>
         <w:drawing>
           <wp:inline distT="0" distB="0" distL="0" distR="0">
-            <wp:extent cx="1016000" cy="213995"/>
+            <wp:extent cx="1016634" cy="214630"/>
             <wp:effectExtent l="0" t="0" r="0" b="0"/>
             <wp:docPr id="28" name="Imagen 18"/>
             <wp:cNvGraphicFramePr>
@@ -7950,7 +7950,7 @@
               <a:graphicData uri="http://schemas.openxmlformats.org/drawingml/2006/picture">
                 <pic:pic xmlns:pic="http://schemas.openxmlformats.org/drawingml/2006/picture">
                   <pic:nvPicPr>
-                    <pic:cNvPr id="35" name="Picture 35" descr="/Users/robertovelasquezdean/Library/Group Containers/L48J367XN4.com.infraware.PolarisOffice/EngineTemp/1330/fImage46511376286.png"/>
+                    <pic:cNvPr id="35" name="Picture 35" descr="/Users/robertovelasquezdean/Library/Group Containers/L48J367XN4.com.infraware.PolarisOffice/EngineTemp/1556/fImage46511376286.png"/>
                     <pic:cNvPicPr>
                       <a:picLocks noChangeAspect="1" noChangeArrowheads="1"/>
                     </pic:cNvPicPr>
@@ -7979,7 +7979,7 @@
                   <pic:spPr>
                     <a:xfrm>
                       <a:off x="0" y="0"/>
-                      <a:ext cx="1016634" cy="214630"/>
+                      <a:ext cx="1017270" cy="215265"/>
                     </a:xfrm>
                     <a:prstGeom prst="rect"/>
                     <a:ln cap="flat"/>
@@ -8216,7 +8216,7 @@
           <w:u w:val="none"/>
           <w:rFonts w:ascii="Times New Roman" w:eastAsia="Times New Roman" w:hAnsi="Times New Roman" w:hint="default"/>
         </w:rPr>
-        <w:t xml:space="preserve">; es decir, desde </w:t>
+        <w:t xml:space="preserve">; es decir, desde los </w:t>
       </w:r>
       <w:r>
         <w:rPr>
@@ -8228,7 +8228,7 @@
           <w:u w:val="none"/>
           <w:rFonts w:ascii="Times New Roman" w:eastAsia="Times New Roman" w:hAnsi="Times New Roman" w:hint="default"/>
         </w:rPr>
-        <w:t xml:space="preserve">los dueños reales del proyecto y del repositorio remoto original en cuestión. </w:t>
+        <w:t xml:space="preserve">dueños reales del proyecto y del repositorio remoto original en cuestión. </w:t>
       </w:r>
     </w:p>
     <w:p>
@@ -8452,9 +8452,9 @@
         </w:rPr>
         <w:drawing>
           <wp:inline distT="0" distB="0" distL="0" distR="0">
-            <wp:extent cx="5731510" cy="794385"/>
+            <wp:extent cx="5732145" cy="795020"/>
             <wp:effectExtent l="0" t="0" r="0" b="0"/>
-            <wp:docPr id="43" name="Imagen 19"/>
+            <wp:docPr id="29" name="Imagen 19"/>
             <wp:cNvGraphicFramePr>
               <a:graphicFrameLocks xmlns:a="http://schemas.openxmlformats.org/drawingml/2006/main" noChangeAspect="1"/>
             </wp:cNvGraphicFramePr>
@@ -8462,7 +8462,7 @@
               <a:graphicData uri="http://schemas.openxmlformats.org/drawingml/2006/picture">
                 <pic:pic xmlns:pic="http://schemas.openxmlformats.org/drawingml/2006/picture">
                   <pic:nvPicPr>
-                    <pic:cNvPr id="37" name="Picture 37" descr="/Users/robertovelasquezdean/Library/Group Containers/L48J367XN4.com.infraware.PolarisOffice/EngineTemp/1330/fImage38855432981.png"/>
+                    <pic:cNvPr id="37" name="Picture 37" descr="/Users/robertovelasquezdean/Library/Group Containers/L48J367XN4.com.infraware.PolarisOffice/EngineTemp/1556/fImage38855432981.png"/>
                     <pic:cNvPicPr>
                       <a:picLocks noChangeAspect="1" noChangeArrowheads="1"/>
                     </pic:cNvPicPr>
@@ -8491,7 +8491,7 @@
                   <pic:spPr>
                     <a:xfrm>
                       <a:off x="0" y="0"/>
-                      <a:ext cx="5732145" cy="795020"/>
+                      <a:ext cx="5732780" cy="795655"/>
                     </a:xfrm>
                     <a:prstGeom prst="rect"/>
                     <a:ln cap="flat"/>
@@ -8952,9 +8952,9 @@
         </w:rPr>
         <w:drawing>
           <wp:inline distT="0" distB="0" distL="0" distR="0">
-            <wp:extent cx="989329" cy="226695"/>
+            <wp:extent cx="989965" cy="227330"/>
             <wp:effectExtent l="0" t="0" r="0" b="0"/>
-            <wp:docPr id="111" name="Imagen 20"/>
+            <wp:docPr id="30" name="Imagen 20"/>
             <wp:cNvGraphicFramePr>
               <a:graphicFrameLocks xmlns:a="http://schemas.openxmlformats.org/drawingml/2006/main" noChangeAspect="1"/>
             </wp:cNvGraphicFramePr>
@@ -8962,7 +8962,7 @@
               <a:graphicData uri="http://schemas.openxmlformats.org/drawingml/2006/picture">
                 <pic:pic xmlns:pic="http://schemas.openxmlformats.org/drawingml/2006/picture">
                   <pic:nvPicPr>
-                    <pic:cNvPr id="39" name="Picture 39" descr="/Users/robertovelasquezdean/Library/Group Containers/L48J367XN4.com.infraware.PolarisOffice/EngineTemp/1330/fImage113161115296.png"/>
+                    <pic:cNvPr id="39" name="Picture 39" descr="/Users/robertovelasquezdean/Library/Group Containers/L48J367XN4.com.infraware.PolarisOffice/EngineTemp/1556/fImage113161115296.png"/>
                     <pic:cNvPicPr>
                       <a:picLocks noChangeAspect="1" noChangeArrowheads="1"/>
                     </pic:cNvPicPr>
@@ -8991,7 +8991,7 @@
                   <pic:spPr>
                     <a:xfrm>
                       <a:off x="0" y="0"/>
-                      <a:ext cx="989965" cy="227330"/>
+                      <a:ext cx="990599" cy="227965"/>
                     </a:xfrm>
                     <a:prstGeom prst="rect"/>
                     <a:ln cap="flat"/>
@@ -9104,9 +9104,9 @@
         </w:rPr>
         <w:drawing>
           <wp:inline distT="0" distB="0" distL="0" distR="0">
-            <wp:extent cx="1339215" cy="264795"/>
+            <wp:extent cx="1339850" cy="265430"/>
             <wp:effectExtent l="0" t="0" r="0" b="0"/>
-            <wp:docPr id="112" name="Imagen 21"/>
+            <wp:docPr id="31" name="Imagen 21"/>
             <wp:cNvGraphicFramePr>
               <a:graphicFrameLocks xmlns:a="http://schemas.openxmlformats.org/drawingml/2006/main" noChangeAspect="1"/>
             </wp:cNvGraphicFramePr>
@@ -9114,7 +9114,7 @@
               <a:graphicData uri="http://schemas.openxmlformats.org/drawingml/2006/picture">
                 <pic:pic xmlns:pic="http://schemas.openxmlformats.org/drawingml/2006/picture">
                   <pic:nvPicPr>
-                    <pic:cNvPr id="41" name="Picture 41" descr="/Users/robertovelasquezdean/Library/Group Containers/L48J367XN4.com.infraware.PolarisOffice/EngineTemp/1330/fImage166241129392.png"/>
+                    <pic:cNvPr id="41" name="Picture 41" descr="/Users/robertovelasquezdean/Library/Group Containers/L48J367XN4.com.infraware.PolarisOffice/EngineTemp/1556/fImage166241129392.png"/>
                     <pic:cNvPicPr>
                       <a:picLocks noChangeAspect="1" noChangeArrowheads="1"/>
                     </pic:cNvPicPr>
@@ -9143,7 +9143,7 @@
                   <pic:spPr>
                     <a:xfrm>
                       <a:off x="0" y="0"/>
-                      <a:ext cx="1339850" cy="265430"/>
+                      <a:ext cx="1340485" cy="266065"/>
                     </a:xfrm>
                     <a:prstGeom prst="rect"/>
                     <a:ln cap="flat"/>
@@ -9724,9 +9724,9 @@
         </w:rPr>
         <w:drawing>
           <wp:inline distT="0" distB="0" distL="0" distR="0">
-            <wp:extent cx="2404745" cy="521970"/>
+            <wp:extent cx="2405380" cy="522604"/>
             <wp:effectExtent l="0" t="0" r="0" b="0"/>
-            <wp:docPr id="123" name="Imagen 22"/>
+            <wp:docPr id="32" name="Imagen 22"/>
             <wp:cNvGraphicFramePr>
               <a:graphicFrameLocks xmlns:a="http://schemas.openxmlformats.org/drawingml/2006/main" noChangeAspect="1"/>
             </wp:cNvGraphicFramePr>
@@ -9734,7 +9734,7 @@
               <a:graphicData uri="http://schemas.openxmlformats.org/drawingml/2006/picture">
                 <pic:pic xmlns:pic="http://schemas.openxmlformats.org/drawingml/2006/picture">
                   <pic:nvPicPr>
-                    <pic:cNvPr id="43" name="Picture 43" descr="/Users/robertovelasquezdean/Library/Group Containers/L48J367XN4.com.infraware.PolarisOffice/EngineTemp/1330/fImage251281238061.png"/>
+                    <pic:cNvPr id="43" name="Picture 43" descr="/Users/robertovelasquezdean/Library/Group Containers/L48J367XN4.com.infraware.PolarisOffice/EngineTemp/1556/fImage251281238061.png"/>
                     <pic:cNvPicPr>
                       <a:picLocks noChangeAspect="1" noChangeArrowheads="1"/>
                     </pic:cNvPicPr>
@@ -9763,7 +9763,7 @@
                   <pic:spPr>
                     <a:xfrm>
                       <a:off x="0" y="0"/>
-                      <a:ext cx="2405380" cy="522604"/>
+                      <a:ext cx="2406015" cy="523239"/>
                     </a:xfrm>
                     <a:prstGeom prst="rect"/>
                     <a:ln cap="flat"/>
@@ -9852,9 +9852,9 @@
         </w:rPr>
         <w:drawing>
           <wp:inline distT="0" distB="0" distL="0" distR="0">
-            <wp:extent cx="1363345" cy="232410"/>
+            <wp:extent cx="1363980" cy="233044"/>
             <wp:effectExtent l="0" t="0" r="0" b="0"/>
-            <wp:docPr id="129" name="Imagen 23"/>
+            <wp:docPr id="33" name="Imagen 23"/>
             <wp:cNvGraphicFramePr>
               <a:graphicFrameLocks xmlns:a="http://schemas.openxmlformats.org/drawingml/2006/main" noChangeAspect="1"/>
             </wp:cNvGraphicFramePr>
@@ -9862,7 +9862,7 @@
               <a:graphicData uri="http://schemas.openxmlformats.org/drawingml/2006/picture">
                 <pic:pic xmlns:pic="http://schemas.openxmlformats.org/drawingml/2006/picture">
                   <pic:nvPicPr>
-                    <pic:cNvPr id="45" name="Picture 45" descr="/Users/robertovelasquezdean/Library/Group Containers/L48J367XN4.com.infraware.PolarisOffice/EngineTemp/1330/fImage52311299009.png"/>
+                    <pic:cNvPr id="45" name="Picture 45" descr="/Users/robertovelasquezdean/Library/Group Containers/L48J367XN4.com.infraware.PolarisOffice/EngineTemp/1556/fImage52311299009.png"/>
                     <pic:cNvPicPr>
                       <a:picLocks noChangeAspect="1" noChangeArrowheads="1"/>
                     </pic:cNvPicPr>
@@ -9891,7 +9891,7 @@
                   <pic:spPr>
                     <a:xfrm>
                       <a:off x="0" y="0"/>
-                      <a:ext cx="1363980" cy="233044"/>
+                      <a:ext cx="1364615" cy="233679"/>
                     </a:xfrm>
                     <a:prstGeom prst="rect"/>
                     <a:ln cap="flat"/>
@@ -9944,9 +9944,9 @@
         </w:rPr>
         <w:drawing>
           <wp:inline distT="0" distB="0" distL="0" distR="0">
-            <wp:extent cx="2063750" cy="149860"/>
+            <wp:extent cx="2064384" cy="150495"/>
             <wp:effectExtent l="0" t="0" r="0" b="0"/>
-            <wp:docPr id="135" name="Imagen 24"/>
+            <wp:docPr id="34" name="Imagen 24"/>
             <wp:cNvGraphicFramePr>
               <a:graphicFrameLocks xmlns:a="http://schemas.openxmlformats.org/drawingml/2006/main" noChangeAspect="1"/>
             </wp:cNvGraphicFramePr>
@@ -9954,7 +9954,7 @@
               <a:graphicData uri="http://schemas.openxmlformats.org/drawingml/2006/picture">
                 <pic:pic xmlns:pic="http://schemas.openxmlformats.org/drawingml/2006/picture">
                   <pic:nvPicPr>
-                    <pic:cNvPr id="47" name="Picture 47" descr="/Users/robertovelasquezdean/Library/Group Containers/L48J367XN4.com.infraware.PolarisOffice/EngineTemp/1330/fImage91381351377.png"/>
+                    <pic:cNvPr id="47" name="Picture 47" descr="/Users/robertovelasquezdean/Library/Group Containers/L48J367XN4.com.infraware.PolarisOffice/EngineTemp/1556/fImage91381351377.png"/>
                     <pic:cNvPicPr>
                       <a:picLocks noChangeAspect="1" noChangeArrowheads="1"/>
                     </pic:cNvPicPr>
@@ -9983,7 +9983,7 @@
                   <pic:spPr>
                     <a:xfrm>
                       <a:off x="0" y="0"/>
-                      <a:ext cx="2064384" cy="150495"/>
+                      <a:ext cx="2065020" cy="151130"/>
                     </a:xfrm>
                     <a:prstGeom prst="rect"/>
                     <a:ln cap="flat"/>
@@ -10120,9 +10120,9 @@
         </w:rPr>
         <w:drawing>
           <wp:inline distT="0" distB="0" distL="0" distR="0">
-            <wp:extent cx="1086485" cy="210185"/>
+            <wp:extent cx="1087120" cy="210820"/>
             <wp:effectExtent l="0" t="0" r="0" b="0"/>
-            <wp:docPr id="141" name="Imagen 25"/>
+            <wp:docPr id="35" name="Imagen 25"/>
             <wp:cNvGraphicFramePr>
               <a:graphicFrameLocks xmlns:a="http://schemas.openxmlformats.org/drawingml/2006/main" noChangeAspect="1"/>
             </wp:cNvGraphicFramePr>
@@ -10130,7 +10130,7 @@
               <a:graphicData uri="http://schemas.openxmlformats.org/drawingml/2006/picture">
                 <pic:pic xmlns:pic="http://schemas.openxmlformats.org/drawingml/2006/picture">
                   <pic:nvPicPr>
-                    <pic:cNvPr id="49" name="Picture 49" descr="/Users/robertovelasquezdean/Library/Group Containers/L48J367XN4.com.infraware.PolarisOffice/EngineTemp/1330/fImage55781416124.png"/>
+                    <pic:cNvPr id="49" name="Picture 49" descr="/Users/robertovelasquezdean/Library/Group Containers/L48J367XN4.com.infraware.PolarisOffice/EngineTemp/1556/fImage55781416124.png"/>
                     <pic:cNvPicPr>
                       <a:picLocks noChangeAspect="1" noChangeArrowheads="1"/>
                     </pic:cNvPicPr>
@@ -10159,7 +10159,7 @@
                   <pic:spPr>
                     <a:xfrm>
                       <a:off x="0" y="0"/>
-                      <a:ext cx="1087120" cy="210820"/>
+                      <a:ext cx="1087755" cy="211455"/>
                     </a:xfrm>
                     <a:prstGeom prst="rect"/>
                     <a:ln cap="flat"/>
@@ -10938,8 +10938,8 @@
         <w:widowControl w:val="1"/>
         <w:ind w:right="0" w:left="0" w:firstLine="0"/>
         <w:rPr>
-          <w:i w:val="0"/>
-          <w:b w:val="0"/>
+          <w:i w:val="1"/>
+          <w:b w:val="1"/>
           <w:color w:val="auto"/>
           <w:sz w:val="20"/>
           <w:szCs w:val="20"/>
@@ -10974,6 +10974,966 @@
         </w:rPr>
         <w:t xml:space="preserve">proyecto, el de freddier.</w:t>
       </w:r>
+    </w:p>
+    <w:p>
+      <w:pPr>
+        <w:numPr>
+          <w:ilvl w:val="0"/>
+          <w:numId w:val="0"/>
+        </w:numPr>
+        <w:jc w:val="left"/>
+        <w:spacing w:lineRule="auto" w:line="259" w:before="0" w:after="160"/>
+        <w:widowControl w:val="1"/>
+        <w:ind w:right="0" w:left="0" w:firstLine="0"/>
+        <w:rPr>
+          <w:i w:val="1"/>
+          <w:b w:val="1"/>
+          <w:color w:val="auto"/>
+          <w:sz w:val="20"/>
+          <w:szCs w:val="20"/>
+          <w:u w:val="none"/>
+          <w:rFonts w:ascii="Times New Roman" w:eastAsia="Times New Roman" w:hAnsi="Times New Roman" w:hint="default"/>
+        </w:rPr>
+        <w:wordWrap w:val="1"/>
+        <w:autoSpaceDE w:val="0"/>
+        <w:autoSpaceDN w:val="0"/>
+      </w:pPr>
+    </w:p>
+    <w:p>
+      <w:pPr>
+        <w:numPr>
+          <w:ilvl w:val="0"/>
+          <w:numId w:val="0"/>
+        </w:numPr>
+        <w:jc w:val="left"/>
+        <w:spacing w:lineRule="auto" w:line="259" w:before="0" w:after="160"/>
+        <w:widowControl w:val="1"/>
+        <w:ind w:right="0" w:left="0" w:firstLine="0"/>
+        <w:rPr>
+          <w:i w:val="1"/>
+          <w:b w:val="1"/>
+          <w:color w:val="auto"/>
+          <w:sz w:val="22"/>
+          <w:szCs w:val="22"/>
+          <w:u w:val="none"/>
+          <w:rFonts w:ascii="Times New Roman" w:eastAsia="Times New Roman" w:hAnsi="Times New Roman" w:hint="default"/>
+        </w:rPr>
+        <w:wordWrap w:val="1"/>
+        <w:autoSpaceDE w:val="0"/>
+        <w:autoSpaceDN w:val="0"/>
+      </w:pPr>
+      <w:r>
+        <w:rPr>
+          <w:i w:val="1"/>
+          <w:b w:val="1"/>
+          <w:color w:val="auto"/>
+          <w:sz w:val="22"/>
+          <w:szCs w:val="22"/>
+          <w:u w:val="none"/>
+          <w:rFonts w:ascii="Times New Roman" w:eastAsia="Times New Roman" w:hAnsi="Times New Roman" w:hint="default"/>
+        </w:rPr>
+        <w:t xml:space="preserve">Introducción a gitignore</w:t>
+      </w:r>
+    </w:p>
+    <w:p>
+      <w:pPr>
+        <w:numPr>
+          <w:ilvl w:val="0"/>
+          <w:numId w:val="0"/>
+        </w:numPr>
+        <w:jc w:val="left"/>
+        <w:spacing w:lineRule="auto" w:line="259" w:before="0" w:after="160"/>
+        <w:widowControl w:val="1"/>
+        <w:ind w:right="0" w:left="0" w:firstLine="0"/>
+        <w:rPr>
+          <w:i w:val="1"/>
+          <w:b w:val="0"/>
+          <w:color w:val="auto"/>
+          <w:sz w:val="18"/>
+          <w:szCs w:val="18"/>
+          <w:u w:val="none"/>
+          <w:rFonts w:ascii="Times New Roman" w:eastAsia="Times New Roman" w:hAnsi="Times New Roman" w:hint="default"/>
+        </w:rPr>
+        <w:wordWrap w:val="1"/>
+        <w:autoSpaceDE w:val="0"/>
+        <w:autoSpaceDN w:val="0"/>
+      </w:pPr>
+      <w:r>
+        <w:rPr>
+          <w:i w:val="0"/>
+          <w:b w:val="0"/>
+          <w:color w:val="auto"/>
+          <w:sz w:val="20"/>
+          <w:szCs w:val="20"/>
+          <w:u w:val="none"/>
+          <w:rFonts w:ascii="Times New Roman" w:eastAsia="Times New Roman" w:hAnsi="Times New Roman" w:hint="default"/>
+        </w:rPr>
+        <w:t xml:space="preserve">Hay archivos que reciben un tratamiento diferente o, al menos, necesitan estar completamente aislados (lejos de </w:t>
+      </w:r>
+      <w:r>
+        <w:rPr>
+          <w:i w:val="0"/>
+          <w:b w:val="0"/>
+          <w:color w:val="auto"/>
+          <w:sz w:val="20"/>
+          <w:szCs w:val="20"/>
+          <w:u w:val="none"/>
+          <w:rFonts w:ascii="Times New Roman" w:eastAsia="Times New Roman" w:hAnsi="Times New Roman" w:hint="default"/>
+        </w:rPr>
+        <w:t xml:space="preserve">la vista pública); para ser más precisos, no pueden hacer parte de tu repositorio remoto (por ej. las contraseñas, </w:t>
+      </w:r>
+      <w:r>
+        <w:rPr>
+          <w:i w:val="0"/>
+          <w:b w:val="0"/>
+          <w:color w:val="auto"/>
+          <w:sz w:val="20"/>
+          <w:szCs w:val="20"/>
+          <w:u w:val="none"/>
+          <w:rFonts w:ascii="Times New Roman" w:eastAsia="Times New Roman" w:hAnsi="Times New Roman" w:hint="default"/>
+        </w:rPr>
+        <w:t xml:space="preserve">etc). En especial, si estás dentro de un proyecto de tipo </w:t>
+      </w:r>
+      <w:r>
+        <w:rPr>
+          <w:i w:val="1"/>
+          <w:b w:val="0"/>
+          <w:color w:val="auto"/>
+          <w:sz w:val="20"/>
+          <w:szCs w:val="20"/>
+          <w:u w:val="none"/>
+          <w:rFonts w:ascii="Times New Roman" w:eastAsia="Times New Roman" w:hAnsi="Times New Roman" w:hint="default"/>
+        </w:rPr>
+        <w:t xml:space="preserve">open-source </w:t>
+      </w:r>
+      <w:r>
+        <w:rPr>
+          <w:i w:val="0"/>
+          <w:b w:val="0"/>
+          <w:color w:val="auto"/>
+          <w:sz w:val="20"/>
+          <w:szCs w:val="20"/>
+          <w:u w:val="none"/>
+          <w:rFonts w:ascii="Times New Roman" w:eastAsia="Times New Roman" w:hAnsi="Times New Roman" w:hint="default"/>
+        </w:rPr>
+        <w:t xml:space="preserve">o alguien más tiene la contraseña de tu </w:t>
+      </w:r>
+      <w:r>
+        <w:rPr>
+          <w:i w:val="0"/>
+          <w:b w:val="0"/>
+          <w:color w:val="auto"/>
+          <w:sz w:val="20"/>
+          <w:szCs w:val="20"/>
+          <w:u w:val="none"/>
+          <w:rFonts w:ascii="Times New Roman" w:eastAsia="Times New Roman" w:hAnsi="Times New Roman" w:hint="default"/>
+        </w:rPr>
+        <w:t xml:space="preserve">repositorio remoto, resulta inviable que haya información sencible dentro del servidor, cierto? Pues bien, </w:t>
+      </w:r>
+      <w:r>
+        <w:rPr>
+          <w:i w:val="0"/>
+          <w:b w:val="0"/>
+          <w:color w:val="auto"/>
+          <w:sz w:val="20"/>
+          <w:szCs w:val="20"/>
+          <w:u w:val="none"/>
+          <w:rFonts w:ascii="Times New Roman" w:eastAsia="Times New Roman" w:hAnsi="Times New Roman" w:hint="default"/>
+        </w:rPr>
+        <w:t xml:space="preserve">podemos evitar exponer esta información con la herramienta de trabajo </w:t>
+      </w:r>
+      <w:r>
+        <w:rPr>
+          <w:i w:val="1"/>
+          <w:b w:val="0"/>
+          <w:color w:val="auto"/>
+          <w:sz w:val="20"/>
+          <w:szCs w:val="20"/>
+          <w:u w:val="none"/>
+          <w:rFonts w:ascii="Times New Roman" w:eastAsia="Times New Roman" w:hAnsi="Times New Roman" w:hint="default"/>
+        </w:rPr>
+        <w:t>gitignore.</w:t>
+      </w:r>
+    </w:p>
+    <w:p>
+      <w:pPr>
+        <w:numPr>
+          <w:ilvl w:val="0"/>
+          <w:numId w:val="0"/>
+        </w:numPr>
+        <w:jc w:val="left"/>
+        <w:spacing w:lineRule="auto" w:line="259" w:before="0" w:after="160"/>
+        <w:widowControl w:val="1"/>
+        <w:ind w:right="0" w:left="0" w:firstLine="0"/>
+        <w:rPr>
+          <w:i w:val="1"/>
+          <w:b w:val="0"/>
+          <w:color w:val="auto"/>
+          <w:sz w:val="18"/>
+          <w:szCs w:val="18"/>
+          <w:u w:val="none"/>
+          <w:rFonts w:ascii="Times New Roman" w:eastAsia="Times New Roman" w:hAnsi="Times New Roman" w:hint="default"/>
+        </w:rPr>
+        <w:wordWrap w:val="1"/>
+        <w:autoSpaceDE w:val="0"/>
+        <w:autoSpaceDN w:val="0"/>
+      </w:pPr>
+      <w:r>
+        <w:rPr>
+          <w:i w:val="1"/>
+          <w:b w:val="0"/>
+          <w:color w:val="auto"/>
+          <w:sz w:val="18"/>
+          <w:szCs w:val="18"/>
+          <w:u w:val="none"/>
+          <w:rFonts w:ascii="Times New Roman" w:eastAsia="Times New Roman" w:hAnsi="Times New Roman" w:hint="default"/>
+        </w:rPr>
+        <w:t xml:space="preserve">consejo: evite que archivos binarios (como las imagenes .jpg) hagan parte de un repositorio.</w:t>
+      </w:r>
+    </w:p>
+    <w:p>
+      <w:pPr>
+        <w:numPr>
+          <w:ilvl w:val="0"/>
+          <w:numId w:val="0"/>
+        </w:numPr>
+        <w:jc w:val="left"/>
+        <w:spacing w:lineRule="auto" w:line="259" w:before="0" w:after="160"/>
+        <w:widowControl w:val="1"/>
+        <w:ind w:right="0" w:left="0" w:firstLine="0"/>
+        <w:rPr>
+          <w:i w:val="1"/>
+          <w:b w:val="0"/>
+          <w:color w:val="auto"/>
+          <w:sz w:val="20"/>
+          <w:szCs w:val="20"/>
+          <w:u w:val="none"/>
+          <w:rFonts w:ascii="Times New Roman" w:eastAsia="Times New Roman" w:hAnsi="Times New Roman" w:hint="default"/>
+        </w:rPr>
+        <w:wordWrap w:val="1"/>
+        <w:autoSpaceDE w:val="0"/>
+        <w:autoSpaceDN w:val="0"/>
+      </w:pPr>
+      <w:r>
+        <w:rPr>
+          <w:i w:val="0"/>
+          <w:b w:val="0"/>
+          <w:color w:val="auto"/>
+          <w:sz w:val="20"/>
+          <w:szCs w:val="20"/>
+          <w:u w:val="none"/>
+          <w:rFonts w:ascii="Times New Roman" w:eastAsia="Times New Roman" w:hAnsi="Times New Roman" w:hint="default"/>
+        </w:rPr>
+        <w:t xml:space="preserve">Primero que todo, ubiquese en la raiz o carpeta base donde tiene inicializado </w:t>
+      </w:r>
+      <w:r>
+        <w:rPr>
+          <w:i w:val="1"/>
+          <w:b w:val="0"/>
+          <w:color w:val="auto"/>
+          <w:sz w:val="20"/>
+          <w:szCs w:val="20"/>
+          <w:u w:val="none"/>
+          <w:rFonts w:ascii="Times New Roman" w:eastAsia="Times New Roman" w:hAnsi="Times New Roman" w:hint="default"/>
+        </w:rPr>
+        <w:t xml:space="preserve">git </w:t>
+      </w:r>
+      <w:r>
+        <w:rPr>
+          <w:i w:val="0"/>
+          <w:b w:val="0"/>
+          <w:color w:val="auto"/>
+          <w:sz w:val="20"/>
+          <w:szCs w:val="20"/>
+          <w:u w:val="none"/>
+          <w:rFonts w:ascii="Times New Roman" w:eastAsia="Times New Roman" w:hAnsi="Times New Roman" w:hint="default"/>
+        </w:rPr>
+        <w:t xml:space="preserve">en su entorno local</w:t>
+      </w:r>
+      <w:r>
+        <w:rPr>
+          <w:i w:val="1"/>
+          <w:b w:val="0"/>
+          <w:color w:val="auto"/>
+          <w:sz w:val="20"/>
+          <w:szCs w:val="20"/>
+          <w:u w:val="none"/>
+          <w:rFonts w:ascii="Times New Roman" w:eastAsia="Times New Roman" w:hAnsi="Times New Roman" w:hint="default"/>
+        </w:rPr>
+        <w:t xml:space="preserve">, </w:t>
+      </w:r>
+      <w:r>
+        <w:rPr>
+          <w:i w:val="0"/>
+          <w:b w:val="0"/>
+          <w:color w:val="auto"/>
+          <w:sz w:val="20"/>
+          <w:szCs w:val="20"/>
+          <w:u w:val="none"/>
+          <w:rFonts w:ascii="Times New Roman" w:eastAsia="Times New Roman" w:hAnsi="Times New Roman" w:hint="default"/>
+        </w:rPr>
+        <w:t xml:space="preserve">tiene que </w:t>
+      </w:r>
+      <w:r>
+        <w:rPr>
+          <w:i w:val="0"/>
+          <w:b w:val="0"/>
+          <w:color w:val="auto"/>
+          <w:sz w:val="20"/>
+          <w:szCs w:val="20"/>
+          <w:u w:val="none"/>
+          <w:rFonts w:ascii="Times New Roman" w:eastAsia="Times New Roman" w:hAnsi="Times New Roman" w:hint="default"/>
+        </w:rPr>
+        <w:t xml:space="preserve">ser la carpeta </w:t>
+      </w:r>
+      <w:r>
+        <w:rPr>
+          <w:i w:val="1"/>
+          <w:b w:val="0"/>
+          <w:color w:val="auto"/>
+          <w:sz w:val="20"/>
+          <w:szCs w:val="20"/>
+          <w:u w:val="none"/>
+          <w:rFonts w:ascii="Times New Roman" w:eastAsia="Times New Roman" w:hAnsi="Times New Roman" w:hint="default"/>
+        </w:rPr>
+        <w:t xml:space="preserve">git </w:t>
+      </w:r>
+      <w:r>
+        <w:rPr>
+          <w:i w:val="0"/>
+          <w:b w:val="0"/>
+          <w:color w:val="auto"/>
+          <w:sz w:val="20"/>
+          <w:szCs w:val="20"/>
+          <w:u w:val="none"/>
+          <w:rFonts w:ascii="Times New Roman" w:eastAsia="Times New Roman" w:hAnsi="Times New Roman" w:hint="default"/>
+        </w:rPr>
+        <w:t xml:space="preserve">donde actualmente se encuentra trabajando en un proyecto de interés. Ahí debe crear un nuevo </w:t>
+      </w:r>
+      <w:r>
+        <w:rPr>
+          <w:i w:val="1"/>
+          <w:b w:val="0"/>
+          <w:color w:val="auto"/>
+          <w:sz w:val="20"/>
+          <w:szCs w:val="20"/>
+          <w:u w:val="none"/>
+          <w:rFonts w:ascii="Times New Roman" w:eastAsia="Times New Roman" w:hAnsi="Times New Roman" w:hint="default"/>
+        </w:rPr>
+        <w:t xml:space="preserve">archivo </w:t>
+      </w:r>
+      <w:r>
+        <w:rPr>
+          <w:i w:val="0"/>
+          <w:b w:val="0"/>
+          <w:color w:val="auto"/>
+          <w:sz w:val="20"/>
+          <w:szCs w:val="20"/>
+          <w:u w:val="none"/>
+          <w:rFonts w:ascii="Times New Roman" w:eastAsia="Times New Roman" w:hAnsi="Times New Roman" w:hint="default"/>
+        </w:rPr>
+        <w:t xml:space="preserve">que se llame: </w:t>
+      </w:r>
+      <w:r>
+        <w:rPr>
+          <w:i w:val="1"/>
+          <w:b w:val="1"/>
+          <w:color w:val="auto"/>
+          <w:sz w:val="20"/>
+          <w:szCs w:val="20"/>
+          <w:u w:val="none"/>
+          <w:rFonts w:ascii="Times New Roman" w:eastAsia="Times New Roman" w:hAnsi="Times New Roman" w:hint="default"/>
+        </w:rPr>
+        <w:t xml:space="preserve">.gitignore (con el punto al principio): </w:t>
+      </w:r>
+      <w:r>
+        <w:rPr>
+          <w:i w:val="1"/>
+          <w:b w:val="0"/>
+          <w:color w:val="auto"/>
+          <w:sz w:val="20"/>
+          <w:szCs w:val="20"/>
+          <w:u w:val="none"/>
+          <w:rFonts w:ascii="Times New Roman" w:eastAsia="Times New Roman" w:hAnsi="Times New Roman" w:hint="default"/>
+        </w:rPr>
+        <w:t xml:space="preserve">aquí, en .gitignore, se hace un </w:t>
+      </w:r>
+      <w:r>
+        <w:rPr>
+          <w:i w:val="1"/>
+          <w:b w:val="0"/>
+          <w:color w:val="auto"/>
+          <w:sz w:val="20"/>
+          <w:szCs w:val="20"/>
+          <w:u w:val="none"/>
+          <w:rFonts w:ascii="Times New Roman" w:eastAsia="Times New Roman" w:hAnsi="Times New Roman" w:hint="default"/>
+        </w:rPr>
+        <w:t xml:space="preserve">listado de todos los </w:t>
+      </w:r>
+      <w:r>
+        <w:rPr>
+          <w:i w:val="1"/>
+          <w:b w:val="0"/>
+          <w:color w:val="auto"/>
+          <w:sz w:val="20"/>
+          <w:szCs w:val="20"/>
+          <w:u w:val="none"/>
+          <w:rFonts w:ascii="Times New Roman" w:eastAsia="Times New Roman" w:hAnsi="Times New Roman" w:hint="default"/>
+        </w:rPr>
+        <w:t xml:space="preserve">archivos que pretendemos ignorar, los que queremos mantener en la confidencialidad. </w:t>
+      </w:r>
+    </w:p>
+    <w:p>
+      <w:pPr>
+        <w:numPr>
+          <w:ilvl w:val="0"/>
+          <w:numId w:val="0"/>
+        </w:numPr>
+        <w:jc w:val="left"/>
+        <w:spacing w:lineRule="auto" w:line="259" w:before="0" w:after="160"/>
+        <w:widowControl w:val="1"/>
+        <w:ind w:right="0" w:left="0" w:firstLine="0"/>
+        <w:rPr>
+          <w:i w:val="0"/>
+          <w:b w:val="0"/>
+          <w:color w:val="auto"/>
+          <w:sz w:val="20"/>
+          <w:szCs w:val="20"/>
+          <w:u w:val="none"/>
+          <w:rFonts w:ascii="Times New Roman" w:eastAsia="Times New Roman" w:hAnsi="Times New Roman" w:hint="default"/>
+        </w:rPr>
+        <w:wordWrap w:val="1"/>
+        <w:autoSpaceDE w:val="0"/>
+        <w:autoSpaceDN w:val="0"/>
+      </w:pPr>
+      <w:r>
+        <w:rPr>
+          <w:i w:val="1"/>
+          <w:b w:val="0"/>
+          <w:color w:val="auto"/>
+          <w:sz w:val="20"/>
+          <w:szCs w:val="20"/>
+          <w:u w:val="none"/>
+          <w:rFonts w:ascii="Times New Roman" w:eastAsia="Times New Roman" w:hAnsi="Times New Roman" w:hint="default"/>
+        </w:rPr>
+        <w:t>Gitignore</w:t>
+      </w:r>
+      <w:r>
+        <w:rPr>
+          <w:i w:val="0"/>
+          <w:b w:val="0"/>
+          <w:color w:val="auto"/>
+          <w:sz w:val="20"/>
+          <w:szCs w:val="20"/>
+          <w:u w:val="none"/>
+          <w:rFonts w:ascii="Times New Roman" w:eastAsia="Times New Roman" w:hAnsi="Times New Roman" w:hint="default"/>
+        </w:rPr>
+        <w:t xml:space="preserve"> funciona más o menos similar a los comandos de la </w:t>
+      </w:r>
+      <w:r>
+        <w:rPr>
+          <w:i w:val="1"/>
+          <w:b w:val="0"/>
+          <w:color w:val="auto"/>
+          <w:sz w:val="20"/>
+          <w:szCs w:val="20"/>
+          <w:u w:val="none"/>
+          <w:rFonts w:ascii="Times New Roman" w:eastAsia="Times New Roman" w:hAnsi="Times New Roman" w:hint="default"/>
+        </w:rPr>
+        <w:t xml:space="preserve">Shell </w:t>
+      </w:r>
+      <w:r>
+        <w:rPr>
+          <w:i w:val="0"/>
+          <w:b w:val="0"/>
+          <w:color w:val="auto"/>
+          <w:sz w:val="20"/>
+          <w:szCs w:val="20"/>
+          <w:u w:val="none"/>
+          <w:rFonts w:ascii="Times New Roman" w:eastAsia="Times New Roman" w:hAnsi="Times New Roman" w:hint="default"/>
+        </w:rPr>
+        <w:t xml:space="preserve">a la hora de querer referirse a una carpeta o </w:t>
+      </w:r>
+      <w:r>
+        <w:rPr>
+          <w:i w:val="0"/>
+          <w:b w:val="0"/>
+          <w:color w:val="auto"/>
+          <w:sz w:val="20"/>
+          <w:szCs w:val="20"/>
+          <w:u w:val="none"/>
+          <w:rFonts w:ascii="Times New Roman" w:eastAsia="Times New Roman" w:hAnsi="Times New Roman" w:hint="default"/>
+        </w:rPr>
+        <w:t xml:space="preserve">a un archivo (digamos, para ejecutar un comando sobre ellos); si quisieramos, por ejemplo, incluir en la lista de </w:t>
+      </w:r>
+      <w:r>
+        <w:rPr>
+          <w:i w:val="1"/>
+          <w:b w:val="0"/>
+          <w:color w:val="auto"/>
+          <w:sz w:val="20"/>
+          <w:szCs w:val="20"/>
+          <w:u w:val="none"/>
+          <w:rFonts w:ascii="Times New Roman" w:eastAsia="Times New Roman" w:hAnsi="Times New Roman" w:hint="default"/>
+        </w:rPr>
+        <w:t>“gitignore”</w:t>
+      </w:r>
+      <w:r>
+        <w:rPr>
+          <w:i w:val="0"/>
+          <w:b w:val="0"/>
+          <w:color w:val="auto"/>
+          <w:sz w:val="20"/>
+          <w:szCs w:val="20"/>
+          <w:u w:val="none"/>
+          <w:rFonts w:ascii="Times New Roman" w:eastAsia="Times New Roman" w:hAnsi="Times New Roman" w:hint="default"/>
+        </w:rPr>
+        <w:t xml:space="preserve"> todos los archivos tipo </w:t>
+      </w:r>
+      <w:r>
+        <w:rPr>
+          <w:i w:val="1"/>
+          <w:b w:val="0"/>
+          <w:color w:val="auto"/>
+          <w:sz w:val="20"/>
+          <w:szCs w:val="20"/>
+          <w:u w:val="none"/>
+          <w:rFonts w:ascii="Times New Roman" w:eastAsia="Times New Roman" w:hAnsi="Times New Roman" w:hint="default"/>
+        </w:rPr>
+        <w:t xml:space="preserve">.jpg </w:t>
+      </w:r>
+      <w:r>
+        <w:rPr>
+          <w:i w:val="0"/>
+          <w:b w:val="0"/>
+          <w:color w:val="auto"/>
+          <w:sz w:val="20"/>
+          <w:szCs w:val="20"/>
+          <w:u w:val="none"/>
+          <w:rFonts w:ascii="Times New Roman" w:eastAsia="Times New Roman" w:hAnsi="Times New Roman" w:hint="default"/>
+        </w:rPr>
+        <w:t xml:space="preserve">debemos hacerlo de la siguiente manera: </w:t>
+      </w:r>
+      <w:r>
+        <w:rPr>
+          <w:i w:val="1"/>
+          <w:b w:val="1"/>
+          <w:color w:val="auto"/>
+          <w:sz w:val="20"/>
+          <w:szCs w:val="20"/>
+          <w:u w:val="none"/>
+          <w:rFonts w:ascii="Times New Roman" w:eastAsia="Times New Roman" w:hAnsi="Times New Roman" w:hint="default"/>
+        </w:rPr>
+        <w:t xml:space="preserve">*.jpg </w:t>
+      </w:r>
+      <w:r>
+        <w:rPr>
+          <w:i w:val="0"/>
+          <w:b w:val="0"/>
+          <w:color w:val="auto"/>
+          <w:sz w:val="20"/>
+          <w:szCs w:val="20"/>
+          <w:u w:val="none"/>
+          <w:rFonts w:ascii="Times New Roman" w:eastAsia="Times New Roman" w:hAnsi="Times New Roman" w:hint="default"/>
+        </w:rPr>
+        <w:t xml:space="preserve">(le estamos diciendo a </w:t>
+      </w:r>
+      <w:r>
+        <w:rPr>
+          <w:i w:val="0"/>
+          <w:b w:val="0"/>
+          <w:color w:val="auto"/>
+          <w:sz w:val="20"/>
+          <w:szCs w:val="20"/>
+          <w:u w:val="none"/>
+          <w:rFonts w:ascii="Times New Roman" w:eastAsia="Times New Roman" w:hAnsi="Times New Roman" w:hint="default"/>
+        </w:rPr>
+        <w:t xml:space="preserve">Git que se ignoren </w:t>
+      </w:r>
+      <w:r>
+        <w:rPr>
+          <w:i w:val="1"/>
+          <w:b w:val="1"/>
+          <w:color w:val="auto"/>
+          <w:sz w:val="20"/>
+          <w:szCs w:val="20"/>
+          <w:u w:val="none"/>
+          <w:rFonts w:ascii="Times New Roman" w:eastAsia="Times New Roman" w:hAnsi="Times New Roman" w:hint="default"/>
+        </w:rPr>
+        <w:t>todos</w:t>
+      </w:r>
+      <w:r>
+        <w:rPr>
+          <w:i w:val="0"/>
+          <w:b w:val="0"/>
+          <w:color w:val="auto"/>
+          <w:sz w:val="20"/>
+          <w:szCs w:val="20"/>
+          <w:u w:val="none"/>
+          <w:rFonts w:ascii="Times New Roman" w:eastAsia="Times New Roman" w:hAnsi="Times New Roman" w:hint="default"/>
+        </w:rPr>
+        <w:t xml:space="preserve"> los archivos </w:t>
+      </w:r>
+      <w:r>
+        <w:rPr>
+          <w:i w:val="1"/>
+          <w:b w:val="0"/>
+          <w:color w:val="auto"/>
+          <w:sz w:val="20"/>
+          <w:szCs w:val="20"/>
+          <w:u w:val="none"/>
+          <w:rFonts w:ascii="Times New Roman" w:eastAsia="Times New Roman" w:hAnsi="Times New Roman" w:hint="default"/>
+        </w:rPr>
+        <w:t>.jpg</w:t>
+      </w:r>
+      <w:r>
+        <w:rPr>
+          <w:i w:val="0"/>
+          <w:b w:val="0"/>
+          <w:color w:val="auto"/>
+          <w:sz w:val="20"/>
+          <w:szCs w:val="20"/>
+          <w:u w:val="none"/>
+          <w:rFonts w:ascii="Times New Roman" w:eastAsia="Times New Roman" w:hAnsi="Times New Roman" w:hint="default"/>
+        </w:rPr>
+        <w:t xml:space="preserve">); es decir, todos los archivos que agregemos dentro del </w:t>
+      </w:r>
+      <w:r>
+        <w:rPr>
+          <w:i w:val="0"/>
+          <w:b w:val="0"/>
+          <w:color w:val="auto"/>
+          <w:sz w:val="20"/>
+          <w:szCs w:val="20"/>
+          <w:u w:val="none"/>
+          <w:rFonts w:ascii="Times New Roman" w:eastAsia="Times New Roman" w:hAnsi="Times New Roman" w:hint="default"/>
+        </w:rPr>
+        <w:t xml:space="preserve">listado de </w:t>
+      </w:r>
+      <w:r>
+        <w:rPr>
+          <w:i w:val="1"/>
+          <w:b w:val="0"/>
+          <w:color w:val="auto"/>
+          <w:sz w:val="20"/>
+          <w:szCs w:val="20"/>
+          <w:u w:val="none"/>
+          <w:rFonts w:ascii="Times New Roman" w:eastAsia="Times New Roman" w:hAnsi="Times New Roman" w:hint="default"/>
+        </w:rPr>
+        <w:t xml:space="preserve">.gitignore </w:t>
+      </w:r>
+      <w:r>
+        <w:rPr>
+          <w:i w:val="0"/>
+          <w:b w:val="0"/>
+          <w:color w:val="auto"/>
+          <w:sz w:val="20"/>
+          <w:szCs w:val="20"/>
+          <w:u w:val="none"/>
+          <w:rFonts w:ascii="Times New Roman" w:eastAsia="Times New Roman" w:hAnsi="Times New Roman" w:hint="default"/>
+        </w:rPr>
+        <w:t xml:space="preserve">no serán subidos a ningún repositorio remoto.</w:t>
+      </w:r>
+      <w:r>
+        <w:rPr>
+          <w:i w:val="1"/>
+          <w:b w:val="0"/>
+          <w:color w:val="auto"/>
+          <w:sz w:val="20"/>
+          <w:szCs w:val="20"/>
+          <w:u w:val="none"/>
+          <w:rFonts w:ascii="Times New Roman" w:eastAsia="Times New Roman" w:hAnsi="Times New Roman" w:hint="default"/>
+        </w:rPr>
+        <w:t xml:space="preserve"> </w:t>
+      </w:r>
+      <w:r>
+        <w:rPr>
+          <w:i w:val="0"/>
+          <w:b w:val="0"/>
+          <w:color w:val="auto"/>
+          <w:sz w:val="20"/>
+          <w:szCs w:val="20"/>
+          <w:u w:val="none"/>
+          <w:rFonts w:ascii="Times New Roman" w:eastAsia="Times New Roman" w:hAnsi="Times New Roman" w:hint="default"/>
+        </w:rPr>
+        <w:t xml:space="preserve">Adicionalmente, </w:t>
+      </w:r>
+      <w:r>
+        <w:rPr>
+          <w:i w:val="1"/>
+          <w:b w:val="0"/>
+          <w:color w:val="auto"/>
+          <w:sz w:val="20"/>
+          <w:szCs w:val="20"/>
+          <w:u w:val="none"/>
+          <w:rFonts w:ascii="Times New Roman" w:eastAsia="Times New Roman" w:hAnsi="Times New Roman" w:hint="default"/>
+        </w:rPr>
+        <w:t xml:space="preserve">git status, </w:t>
+      </w:r>
+      <w:r>
+        <w:rPr>
+          <w:i w:val="0"/>
+          <w:b w:val="0"/>
+          <w:color w:val="auto"/>
+          <w:sz w:val="20"/>
+          <w:szCs w:val="20"/>
+          <w:u w:val="none"/>
+          <w:rFonts w:ascii="Times New Roman" w:eastAsia="Times New Roman" w:hAnsi="Times New Roman" w:hint="default"/>
+        </w:rPr>
+        <w:t xml:space="preserve">no dejará en </w:t>
+      </w:r>
+      <w:r>
+        <w:rPr>
+          <w:i w:val="0"/>
+          <w:b w:val="0"/>
+          <w:color w:val="auto"/>
+          <w:sz w:val="20"/>
+          <w:szCs w:val="20"/>
+          <w:u w:val="none"/>
+          <w:rFonts w:ascii="Times New Roman" w:eastAsia="Times New Roman" w:hAnsi="Times New Roman" w:hint="default"/>
+        </w:rPr>
+        <w:t xml:space="preserve">evidencia directa ningún cambio que se haga sobre esos archivos que fueron agregados al listado de .</w:t>
+      </w:r>
+      <w:r>
+        <w:rPr>
+          <w:i w:val="1"/>
+          <w:b w:val="0"/>
+          <w:color w:val="auto"/>
+          <w:sz w:val="20"/>
+          <w:szCs w:val="20"/>
+          <w:u w:val="none"/>
+          <w:rFonts w:ascii="Times New Roman" w:eastAsia="Times New Roman" w:hAnsi="Times New Roman" w:hint="default"/>
+        </w:rPr>
+        <w:t>gitignore</w:t>
+      </w:r>
+      <w:r>
+        <w:rPr>
+          <w:i w:val="0"/>
+          <w:b w:val="0"/>
+          <w:color w:val="auto"/>
+          <w:sz w:val="20"/>
+          <w:szCs w:val="20"/>
+          <w:u w:val="none"/>
+          <w:rFonts w:ascii="Times New Roman" w:eastAsia="Times New Roman" w:hAnsi="Times New Roman" w:hint="default"/>
+        </w:rPr>
+        <w:t xml:space="preserve">; </w:t>
+      </w:r>
+      <w:r>
+        <w:rPr>
+          <w:i w:val="0"/>
+          <w:b w:val="0"/>
+          <w:color w:val="auto"/>
+          <w:sz w:val="20"/>
+          <w:szCs w:val="20"/>
+          <w:u w:val="none"/>
+          <w:rFonts w:ascii="Times New Roman" w:eastAsia="Times New Roman" w:hAnsi="Times New Roman" w:hint="default"/>
+        </w:rPr>
+        <w:t xml:space="preserve">sin embargo, sí será notificado de los cambios que se hagan propiamente sobre la carpeta oculta </w:t>
+      </w:r>
+      <w:r>
+        <w:rPr>
+          <w:i w:val="0"/>
+          <w:b w:val="0"/>
+          <w:color w:val="auto"/>
+          <w:sz w:val="20"/>
+          <w:szCs w:val="20"/>
+          <w:u w:val="none"/>
+          <w:rFonts w:ascii="Times New Roman" w:eastAsia="Times New Roman" w:hAnsi="Times New Roman" w:hint="default"/>
+        </w:rPr>
+        <w:t xml:space="preserve">llamada: </w:t>
+      </w:r>
+      <w:r>
+        <w:rPr>
+          <w:i w:val="1"/>
+          <w:b w:val="0"/>
+          <w:color w:val="auto"/>
+          <w:sz w:val="20"/>
+          <w:szCs w:val="20"/>
+          <w:u w:val="none"/>
+          <w:rFonts w:ascii="Times New Roman" w:eastAsia="Times New Roman" w:hAnsi="Times New Roman" w:hint="default"/>
+        </w:rPr>
+        <w:t xml:space="preserve">.gitignore. </w:t>
+      </w:r>
+      <w:r>
+        <w:rPr>
+          <w:i w:val="0"/>
+          <w:b w:val="0"/>
+          <w:color w:val="auto"/>
+          <w:sz w:val="20"/>
+          <w:szCs w:val="20"/>
+          <w:u w:val="none"/>
+          <w:rFonts w:ascii="Times New Roman" w:eastAsia="Times New Roman" w:hAnsi="Times New Roman" w:hint="default"/>
+        </w:rPr>
+        <w:t xml:space="preserve">(Ojo, es sobre la carpeta </w:t>
+      </w:r>
+      <w:r>
+        <w:rPr>
+          <w:i w:val="1"/>
+          <w:b w:val="0"/>
+          <w:color w:val="auto"/>
+          <w:sz w:val="20"/>
+          <w:szCs w:val="20"/>
+          <w:u w:val="none"/>
+          <w:rFonts w:ascii="Times New Roman" w:eastAsia="Times New Roman" w:hAnsi="Times New Roman" w:hint="default"/>
+        </w:rPr>
+        <w:t xml:space="preserve">gitignore, </w:t>
+      </w:r>
+      <w:r>
+        <w:rPr>
+          <w:i w:val="0"/>
+          <w:b w:val="0"/>
+          <w:color w:val="auto"/>
+          <w:sz w:val="20"/>
+          <w:szCs w:val="20"/>
+          <w:u w:val="none"/>
+          <w:rFonts w:ascii="Times New Roman" w:eastAsia="Times New Roman" w:hAnsi="Times New Roman" w:hint="default"/>
+        </w:rPr>
+        <w:t xml:space="preserve">no sobre los archivos que estén llamados dentro de ella). </w:t>
+      </w:r>
+    </w:p>
+    <w:p>
+      <w:pPr>
+        <w:numPr>
+          <w:ilvl w:val="0"/>
+          <w:numId w:val="0"/>
+        </w:numPr>
+        <w:jc w:val="left"/>
+        <w:spacing w:lineRule="auto" w:line="259" w:before="0" w:after="160"/>
+        <w:widowControl w:val="1"/>
+        <w:ind w:right="0" w:left="0" w:firstLine="0"/>
+        <w:rPr>
+          <w:i w:val="1"/>
+          <w:b w:val="0"/>
+          <w:color w:val="auto"/>
+          <w:sz w:val="20"/>
+          <w:szCs w:val="20"/>
+          <w:u w:val="none"/>
+          <w:rFonts w:ascii="Times New Roman" w:eastAsia="Times New Roman" w:hAnsi="Times New Roman" w:hint="default"/>
+        </w:rPr>
+        <w:wordWrap w:val="1"/>
+        <w:autoSpaceDE w:val="0"/>
+        <w:autoSpaceDN w:val="0"/>
+      </w:pPr>
+      <w:r>
+        <w:rPr>
+          <w:i w:val="0"/>
+          <w:b w:val="0"/>
+          <w:color w:val="auto"/>
+          <w:sz w:val="20"/>
+          <w:szCs w:val="20"/>
+          <w:u w:val="none"/>
+          <w:rFonts w:ascii="Times New Roman" w:eastAsia="Times New Roman" w:hAnsi="Times New Roman" w:hint="default"/>
+        </w:rPr>
+        <w:t xml:space="preserve">Dicho lo anterior, entonces, cuando le hagamos seguimiento nuevamente a todas nuestras modificaciones, le </w:t>
+      </w:r>
+      <w:r>
+        <w:rPr>
+          <w:i w:val="0"/>
+          <w:b w:val="0"/>
+          <w:color w:val="auto"/>
+          <w:sz w:val="20"/>
+          <w:szCs w:val="20"/>
+          <w:u w:val="none"/>
+          <w:rFonts w:ascii="Times New Roman" w:eastAsia="Times New Roman" w:hAnsi="Times New Roman" w:hint="default"/>
+        </w:rPr>
+        <w:t xml:space="preserve">asignemos un </w:t>
+      </w:r>
+      <w:r>
+        <w:rPr>
+          <w:i w:val="1"/>
+          <w:b w:val="0"/>
+          <w:color w:val="auto"/>
+          <w:sz w:val="20"/>
+          <w:szCs w:val="20"/>
+          <w:u w:val="none"/>
+          <w:rFonts w:ascii="Times New Roman" w:eastAsia="Times New Roman" w:hAnsi="Times New Roman" w:hint="default"/>
+        </w:rPr>
+        <w:t xml:space="preserve">commit; </w:t>
+      </w:r>
+      <w:r>
+        <w:rPr>
+          <w:i w:val="0"/>
+          <w:b w:val="0"/>
+          <w:color w:val="auto"/>
+          <w:sz w:val="20"/>
+          <w:szCs w:val="20"/>
+          <w:u w:val="none"/>
+          <w:rFonts w:ascii="Times New Roman" w:eastAsia="Times New Roman" w:hAnsi="Times New Roman" w:hint="default"/>
+        </w:rPr>
+        <w:t xml:space="preserve">y, de paso, empujemos esa copia de seguridad a repositorio remoto; tendremos que, en </w:t>
+      </w:r>
+      <w:r>
+        <w:rPr>
+          <w:i w:val="1"/>
+          <w:b w:val="0"/>
+          <w:color w:val="auto"/>
+          <w:sz w:val="20"/>
+          <w:szCs w:val="20"/>
+          <w:u w:val="none"/>
+          <w:rFonts w:ascii="Times New Roman" w:eastAsia="Times New Roman" w:hAnsi="Times New Roman" w:hint="default"/>
+        </w:rPr>
+        <w:t xml:space="preserve">GitHub, </w:t>
+      </w:r>
+      <w:r>
+        <w:rPr>
+          <w:i w:val="0"/>
+          <w:b w:val="0"/>
+          <w:color w:val="auto"/>
+          <w:sz w:val="20"/>
+          <w:szCs w:val="20"/>
+          <w:u w:val="none"/>
+          <w:rFonts w:ascii="Times New Roman" w:eastAsia="Times New Roman" w:hAnsi="Times New Roman" w:hint="default"/>
+        </w:rPr>
+        <w:t xml:space="preserve">no se verán los archivos que, si bien están agregados tangiblemente dentro de su repositorio local, no </w:t>
+      </w:r>
+      <w:r>
+        <w:rPr>
+          <w:i w:val="0"/>
+          <w:b w:val="0"/>
+          <w:color w:val="auto"/>
+          <w:sz w:val="20"/>
+          <w:szCs w:val="20"/>
+          <w:u w:val="none"/>
+          <w:rFonts w:ascii="Times New Roman" w:eastAsia="Times New Roman" w:hAnsi="Times New Roman" w:hint="default"/>
+        </w:rPr>
+        <w:t xml:space="preserve">podrán ser visualizables en el servidor remoto de GitHub al ser cargado un </w:t>
+      </w:r>
+      <w:r>
+        <w:rPr>
+          <w:i w:val="1"/>
+          <w:b w:val="0"/>
+          <w:color w:val="auto"/>
+          <w:sz w:val="20"/>
+          <w:szCs w:val="20"/>
+          <w:u w:val="none"/>
+          <w:rFonts w:ascii="Times New Roman" w:eastAsia="Times New Roman" w:hAnsi="Times New Roman" w:hint="default"/>
+        </w:rPr>
+        <w:t>commit.</w:t>
+      </w:r>
+    </w:p>
+    <w:p>
+      <w:pPr>
+        <w:numPr>
+          <w:ilvl w:val="0"/>
+          <w:numId w:val="0"/>
+        </w:numPr>
+        <w:jc w:val="left"/>
+        <w:spacing w:lineRule="auto" w:line="259" w:before="0" w:after="160"/>
+        <w:widowControl w:val="1"/>
+        <w:ind w:right="0" w:left="0" w:firstLine="0"/>
+        <w:rPr>
+          <w:i w:val="0"/>
+          <w:b w:val="0"/>
+          <w:color w:val="auto"/>
+          <w:sz w:val="20"/>
+          <w:szCs w:val="20"/>
+          <w:u w:val="none"/>
+          <w:rFonts w:ascii="Times New Roman" w:eastAsia="Times New Roman" w:hAnsi="Times New Roman" w:hint="default"/>
+        </w:rPr>
+        <w:wordWrap w:val="1"/>
+        <w:autoSpaceDE w:val="0"/>
+        <w:autoSpaceDN w:val="0"/>
+      </w:pPr>
     </w:p>
     <w:sectPr>
       <w:footnotePr>

</xml_diff>

<commit_message>
avances 9 de abril
</commit_message>
<xml_diff>
--- a/Platzi/GIT:GITHUB/4. Flujos de trabajos profesionales/git & github.docx
+++ b/Platzi/GIT:GITHUB/4. Flujos de trabajos profesionales/git & github.docx
@@ -1651,7 +1651,7 @@
         </w:rPr>
         <w:drawing>
           <wp:inline distT="0" distB="0" distL="0" distR="0">
-            <wp:extent cx="1162050" cy="211455"/>
+            <wp:extent cx="1162685" cy="212090"/>
             <wp:effectExtent l="0" t="0" r="0" b="0"/>
             <wp:docPr id="9" name="Imagen 1"/>
             <wp:cNvGraphicFramePr>
@@ -1661,7 +1661,7 @@
               <a:graphicData uri="http://schemas.openxmlformats.org/drawingml/2006/picture">
                 <pic:pic xmlns:pic="http://schemas.openxmlformats.org/drawingml/2006/picture">
                   <pic:nvPicPr>
-                    <pic:cNvPr id="1" name="Picture 1" descr="/Users/robertovelasquezdean/Library/Group Containers/L48J367XN4.com.infraware.PolarisOffice/EngineTemp/1556/fImage1200593037.png"/>
+                    <pic:cNvPr id="1" name="Picture 1" descr="/Users/robertovelasquezdean/Library/Group Containers/L48J367XN4.com.infraware.PolarisOffice/EngineTemp/11867/fImage1200593037.png"/>
                     <pic:cNvPicPr>
                       <a:picLocks noChangeAspect="1" noChangeArrowheads="1"/>
                     </pic:cNvPicPr>
@@ -1690,7 +1690,7 @@
                   <pic:spPr>
                     <a:xfrm>
                       <a:off x="0" y="0"/>
-                      <a:ext cx="1162685" cy="212090"/>
+                      <a:ext cx="1163320" cy="212725"/>
                     </a:xfrm>
                     <a:prstGeom prst="rect"/>
                     <a:ln cap="flat"/>
@@ -1786,7 +1786,7 @@
         </w:rPr>
         <w:drawing>
           <wp:inline distT="0" distB="0" distL="0" distR="0">
-            <wp:extent cx="5737860" cy="2297430"/>
+            <wp:extent cx="5738495" cy="2298065"/>
             <wp:effectExtent l="0" t="0" r="0" b="0"/>
             <wp:docPr id="10" name="Imagen 2"/>
             <wp:cNvGraphicFramePr>
@@ -1796,7 +1796,7 @@
               <a:graphicData uri="http://schemas.openxmlformats.org/drawingml/2006/picture">
                 <pic:pic xmlns:pic="http://schemas.openxmlformats.org/drawingml/2006/picture">
                   <pic:nvPicPr>
-                    <pic:cNvPr id="3" name="Picture 3" descr="/Users/robertovelasquezdean/Library/Group Containers/L48J367XN4.com.infraware.PolarisOffice/EngineTemp/1556/fImage130294101299.png"/>
+                    <pic:cNvPr id="3" name="Picture 3" descr="/Users/robertovelasquezdean/Library/Group Containers/L48J367XN4.com.infraware.PolarisOffice/EngineTemp/11867/fImage130294101299.png"/>
                     <pic:cNvPicPr>
                       <a:picLocks noChangeAspect="1" noChangeArrowheads="1"/>
                     </pic:cNvPicPr>
@@ -1825,7 +1825,7 @@
                   <pic:spPr>
                     <a:xfrm>
                       <a:off x="0" y="0"/>
-                      <a:ext cx="5738495" cy="2298065"/>
+                      <a:ext cx="5739130" cy="2298700"/>
                     </a:xfrm>
                     <a:prstGeom prst="rect"/>
                     <a:ln cap="flat"/>
@@ -1987,7 +1987,7 @@
         </w:rPr>
         <w:drawing>
           <wp:inline distT="0" distB="0" distL="0" distR="0">
-            <wp:extent cx="5292090" cy="219075"/>
+            <wp:extent cx="5292725" cy="219710"/>
             <wp:effectExtent l="0" t="0" r="0" b="0"/>
             <wp:docPr id="11" name="Imagen 3"/>
             <wp:cNvGraphicFramePr>
@@ -1997,7 +1997,7 @@
               <a:graphicData uri="http://schemas.openxmlformats.org/drawingml/2006/picture">
                 <pic:pic xmlns:pic="http://schemas.openxmlformats.org/drawingml/2006/picture">
                   <pic:nvPicPr>
-                    <pic:cNvPr id="5" name="Picture 5" descr="/Users/robertovelasquezdean/Library/Group Containers/L48J367XN4.com.infraware.PolarisOffice/EngineTemp/1556/fImage130294118447.png"/>
+                    <pic:cNvPr id="5" name="Picture 5" descr="/Users/robertovelasquezdean/Library/Group Containers/L48J367XN4.com.infraware.PolarisOffice/EngineTemp/11867/fImage130294118447.png"/>
                     <pic:cNvPicPr>
                       <a:picLocks noChangeAspect="1" noChangeArrowheads="1"/>
                     </pic:cNvPicPr>
@@ -2027,7 +2027,7 @@
                   <pic:spPr>
                     <a:xfrm>
                       <a:off x="0" y="0"/>
-                      <a:ext cx="5292725" cy="219710"/>
+                      <a:ext cx="5293360" cy="220345"/>
                     </a:xfrm>
                     <a:prstGeom prst="rect"/>
                     <a:ln cap="flat"/>
@@ -2709,7 +2709,7 @@
         </w:rPr>
         <w:drawing>
           <wp:inline distT="0" distB="0" distL="0" distR="0">
-            <wp:extent cx="5737860" cy="269240"/>
+            <wp:extent cx="5738495" cy="269875"/>
             <wp:effectExtent l="0" t="0" r="0" b="0"/>
             <wp:docPr id="12" name="Imagen 4"/>
             <wp:cNvGraphicFramePr>
@@ -2719,7 +2719,7 @@
               <a:graphicData uri="http://schemas.openxmlformats.org/drawingml/2006/picture">
                 <pic:pic xmlns:pic="http://schemas.openxmlformats.org/drawingml/2006/picture">
                   <pic:nvPicPr>
-                    <pic:cNvPr id="7" name="Picture 7" descr="/Users/robertovelasquezdean/Library/Group Containers/L48J367XN4.com.infraware.PolarisOffice/EngineTemp/1556/fImage86848129715.png"/>
+                    <pic:cNvPr id="7" name="Picture 7" descr="/Users/robertovelasquezdean/Library/Group Containers/L48J367XN4.com.infraware.PolarisOffice/EngineTemp/11867/fImage86848129715.png"/>
                     <pic:cNvPicPr>
                       <a:picLocks noChangeAspect="1" noChangeArrowheads="1"/>
                     </pic:cNvPicPr>
@@ -2748,7 +2748,7 @@
                   <pic:spPr>
                     <a:xfrm>
                       <a:off x="0" y="0"/>
-                      <a:ext cx="5738495" cy="269875"/>
+                      <a:ext cx="5739130" cy="270510"/>
                     </a:xfrm>
                     <a:prstGeom prst="rect"/>
                     <a:ln cap="flat"/>
@@ -3149,7 +3149,7 @@
         </w:rPr>
         <w:drawing>
           <wp:inline distT="0" distB="0" distL="0" distR="0">
-            <wp:extent cx="2309495" cy="1273810"/>
+            <wp:extent cx="2310130" cy="1274445"/>
             <wp:effectExtent l="0" t="0" r="0" b="0"/>
             <wp:docPr id="13" name="Imagen 5"/>
             <wp:cNvGraphicFramePr>
@@ -3159,7 +3159,7 @@
               <a:graphicData uri="http://schemas.openxmlformats.org/drawingml/2006/picture">
                 <pic:pic xmlns:pic="http://schemas.openxmlformats.org/drawingml/2006/picture">
                   <pic:nvPicPr>
-                    <pic:cNvPr id="9" name="Picture 9" descr="/Users/robertovelasquezdean/Library/Group Containers/L48J367XN4.com.infraware.PolarisOffice/EngineTemp/1556/fImage30682131693.png"/>
+                    <pic:cNvPr id="9" name="Picture 9" descr="/Users/robertovelasquezdean/Library/Group Containers/L48J367XN4.com.infraware.PolarisOffice/EngineTemp/11867/fImage30682131693.png"/>
                     <pic:cNvPicPr>
                       <a:picLocks noChangeAspect="1" noChangeArrowheads="1"/>
                     </pic:cNvPicPr>
@@ -3189,7 +3189,7 @@
                   <pic:spPr>
                     <a:xfrm>
                       <a:off x="0" y="0"/>
-                      <a:ext cx="2310130" cy="1274445"/>
+                      <a:ext cx="2310765" cy="1275080"/>
                     </a:xfrm>
                     <a:prstGeom prst="rect"/>
                     <a:ln cap="flat"/>
@@ -3482,7 +3482,7 @@
         </w:rPr>
         <w:drawing>
           <wp:inline distT="0" distB="0" distL="0" distR="0">
-            <wp:extent cx="1340485" cy="270510"/>
+            <wp:extent cx="1341120" cy="271145"/>
             <wp:effectExtent l="0" t="0" r="0" b="0"/>
             <wp:docPr id="16" name="Imagen 6"/>
             <wp:cNvGraphicFramePr>
@@ -3492,7 +3492,7 @@
               <a:graphicData uri="http://schemas.openxmlformats.org/drawingml/2006/picture">
                 <pic:pic xmlns:pic="http://schemas.openxmlformats.org/drawingml/2006/picture">
                   <pic:nvPicPr>
-                    <pic:cNvPr id="11" name="Picture 11" descr="/Users/robertovelasquezdean/Library/Group Containers/L48J367XN4.com.infraware.PolarisOffice/EngineTemp/1556/fImage1837416878.png"/>
+                    <pic:cNvPr id="11" name="Picture 11" descr="/Users/robertovelasquezdean/Library/Group Containers/L48J367XN4.com.infraware.PolarisOffice/EngineTemp/11867/fImage1837416878.png"/>
                     <pic:cNvPicPr>
                       <a:picLocks noChangeAspect="1" noChangeArrowheads="1"/>
                     </pic:cNvPicPr>
@@ -3521,7 +3521,7 @@
                   <pic:spPr>
                     <a:xfrm>
                       <a:off x="0" y="0"/>
-                      <a:ext cx="1341120" cy="271145"/>
+                      <a:ext cx="1341755" cy="271780"/>
                     </a:xfrm>
                     <a:prstGeom prst="rect"/>
                     <a:ln cap="flat"/>
@@ -3766,7 +3766,7 @@
         </w:rPr>
         <w:drawing>
           <wp:inline distT="0" distB="0" distL="0" distR="0">
-            <wp:extent cx="1339850" cy="265430"/>
+            <wp:extent cx="1340485" cy="266065"/>
             <wp:effectExtent l="0" t="0" r="0" b="0"/>
             <wp:docPr id="17" name="Imagen 7"/>
             <wp:cNvGraphicFramePr>
@@ -3776,7 +3776,7 @@
               <a:graphicData uri="http://schemas.openxmlformats.org/drawingml/2006/picture">
                 <pic:pic xmlns:pic="http://schemas.openxmlformats.org/drawingml/2006/picture">
                   <pic:nvPicPr>
-                    <pic:cNvPr id="13" name="Picture 13" descr="/Users/robertovelasquezdean/Library/Group Containers/L48J367XN4.com.infraware.PolarisOffice/EngineTemp/1556/fImage16624177923.png"/>
+                    <pic:cNvPr id="13" name="Picture 13" descr="/Users/robertovelasquezdean/Library/Group Containers/L48J367XN4.com.infraware.PolarisOffice/EngineTemp/11867/fImage16624177923.png"/>
                     <pic:cNvPicPr>
                       <a:picLocks noChangeAspect="1" noChangeArrowheads="1"/>
                     </pic:cNvPicPr>
@@ -3805,7 +3805,7 @@
                   <pic:spPr>
                     <a:xfrm>
                       <a:off x="0" y="0"/>
-                      <a:ext cx="1340485" cy="266065"/>
+                      <a:ext cx="1341120" cy="266700"/>
                     </a:xfrm>
                     <a:prstGeom prst="rect"/>
                     <a:ln cap="flat"/>
@@ -4002,7 +4002,7 @@
         </w:rPr>
         <w:drawing>
           <wp:inline distT="0" distB="0" distL="0" distR="0">
-            <wp:extent cx="989965" cy="227330"/>
+            <wp:extent cx="990599" cy="227965"/>
             <wp:effectExtent l="0" t="0" r="0" b="0"/>
             <wp:docPr id="18" name="Imagen 8"/>
             <wp:cNvGraphicFramePr>
@@ -4012,7 +4012,7 @@
               <a:graphicData uri="http://schemas.openxmlformats.org/drawingml/2006/picture">
                 <pic:pic xmlns:pic="http://schemas.openxmlformats.org/drawingml/2006/picture">
                   <pic:nvPicPr>
-                    <pic:cNvPr id="15" name="Picture 15" descr="/Users/robertovelasquezdean/Library/Group Containers/L48J367XN4.com.infraware.PolarisOffice/EngineTemp/1556/fImage11316187709.png"/>
+                    <pic:cNvPr id="15" name="Picture 15" descr="/Users/robertovelasquezdean/Library/Group Containers/L48J367XN4.com.infraware.PolarisOffice/EngineTemp/11867/fImage11316187709.png"/>
                     <pic:cNvPicPr>
                       <a:picLocks noChangeAspect="1" noChangeArrowheads="1"/>
                     </pic:cNvPicPr>
@@ -4041,7 +4041,7 @@
                   <pic:spPr>
                     <a:xfrm>
                       <a:off x="0" y="0"/>
-                      <a:ext cx="990599" cy="227965"/>
+                      <a:ext cx="991235" cy="228600"/>
                     </a:xfrm>
                     <a:prstGeom prst="rect"/>
                     <a:ln cap="flat"/>
@@ -4130,7 +4130,7 @@
         </w:rPr>
         <w:drawing>
           <wp:inline distT="0" distB="0" distL="0" distR="0">
-            <wp:extent cx="2620645" cy="306705"/>
+            <wp:extent cx="2621280" cy="307340"/>
             <wp:effectExtent l="0" t="0" r="0" b="0"/>
             <wp:docPr id="19" name="Imagen 9"/>
             <wp:cNvGraphicFramePr>
@@ -4140,7 +4140,7 @@
               <a:graphicData uri="http://schemas.openxmlformats.org/drawingml/2006/picture">
                 <pic:pic xmlns:pic="http://schemas.openxmlformats.org/drawingml/2006/picture">
                   <pic:nvPicPr>
-                    <pic:cNvPr id="17" name="Picture 17" descr="/Users/robertovelasquezdean/Library/Group Containers/L48J367XN4.com.infraware.PolarisOffice/EngineTemp/1556/fImage24419194440.png"/>
+                    <pic:cNvPr id="17" name="Picture 17" descr="/Users/robertovelasquezdean/Library/Group Containers/L48J367XN4.com.infraware.PolarisOffice/EngineTemp/11867/fImage24419194440.png"/>
                     <pic:cNvPicPr>
                       <a:picLocks noChangeAspect="1" noChangeArrowheads="1"/>
                     </pic:cNvPicPr>
@@ -4169,7 +4169,7 @@
                   <pic:spPr>
                     <a:xfrm>
                       <a:off x="0" y="0"/>
-                      <a:ext cx="2621280" cy="307340"/>
+                      <a:ext cx="2621915" cy="307975"/>
                     </a:xfrm>
                     <a:prstGeom prst="rect"/>
                     <a:ln cap="flat"/>
@@ -5313,7 +5313,7 @@
         </w:rPr>
         <w:drawing>
           <wp:inline distT="0" distB="0" distL="0" distR="0">
-            <wp:extent cx="989965" cy="227330"/>
+            <wp:extent cx="990599" cy="227965"/>
             <wp:effectExtent l="0" t="0" r="0" b="0"/>
             <wp:docPr id="20" name="Imagen 10"/>
             <wp:cNvGraphicFramePr>
@@ -5323,7 +5323,7 @@
               <a:graphicData uri="http://schemas.openxmlformats.org/drawingml/2006/picture">
                 <pic:pic xmlns:pic="http://schemas.openxmlformats.org/drawingml/2006/picture">
                   <pic:nvPicPr>
-                    <pic:cNvPr id="19" name="Picture 19" descr="/Users/robertovelasquezdean/Library/Group Containers/L48J367XN4.com.infraware.PolarisOffice/EngineTemp/1556/fImage11316208165.png"/>
+                    <pic:cNvPr id="19" name="Picture 19" descr="/Users/robertovelasquezdean/Library/Group Containers/L48J367XN4.com.infraware.PolarisOffice/EngineTemp/11867/fImage11316208165.png"/>
                     <pic:cNvPicPr>
                       <a:picLocks noChangeAspect="1" noChangeArrowheads="1"/>
                     </pic:cNvPicPr>
@@ -5352,7 +5352,7 @@
                   <pic:spPr>
                     <a:xfrm>
                       <a:off x="0" y="0"/>
-                      <a:ext cx="990599" cy="227965"/>
+                      <a:ext cx="991235" cy="228600"/>
                     </a:xfrm>
                     <a:prstGeom prst="rect"/>
                     <a:ln cap="flat"/>
@@ -5441,7 +5441,7 @@
         </w:rPr>
         <w:drawing>
           <wp:inline distT="0" distB="0" distL="0" distR="0">
-            <wp:extent cx="2617470" cy="294005"/>
+            <wp:extent cx="2618105" cy="294640"/>
             <wp:effectExtent l="0" t="0" r="0" b="0"/>
             <wp:docPr id="21" name="Imagen 11"/>
             <wp:cNvGraphicFramePr>
@@ -5451,7 +5451,7 @@
               <a:graphicData uri="http://schemas.openxmlformats.org/drawingml/2006/picture">
                 <pic:pic xmlns:pic="http://schemas.openxmlformats.org/drawingml/2006/picture">
                   <pic:nvPicPr>
-                    <pic:cNvPr id="21" name="Picture 21" descr="/Users/robertovelasquezdean/Library/Group Containers/L48J367XN4.com.infraware.PolarisOffice/EngineTemp/1556/fImage22225214492.png"/>
+                    <pic:cNvPr id="21" name="Picture 21" descr="/Users/robertovelasquezdean/Library/Group Containers/L48J367XN4.com.infraware.PolarisOffice/EngineTemp/11867/fImage22225214492.png"/>
                     <pic:cNvPicPr>
                       <a:picLocks noChangeAspect="1" noChangeArrowheads="1"/>
                     </pic:cNvPicPr>
@@ -5480,7 +5480,7 @@
                   <pic:spPr>
                     <a:xfrm>
                       <a:off x="0" y="0"/>
-                      <a:ext cx="2618105" cy="294640"/>
+                      <a:ext cx="2618740" cy="295275"/>
                     </a:xfrm>
                     <a:prstGeom prst="rect"/>
                     <a:ln cap="flat"/>
@@ -5605,7 +5605,7 @@
         </w:rPr>
         <w:drawing>
           <wp:inline distT="0" distB="0" distL="0" distR="0">
-            <wp:extent cx="1339850" cy="265430"/>
+            <wp:extent cx="1340485" cy="266065"/>
             <wp:effectExtent l="0" t="0" r="0" b="0"/>
             <wp:docPr id="22" name="Imagen 12"/>
             <wp:cNvGraphicFramePr>
@@ -5615,7 +5615,7 @@
               <a:graphicData uri="http://schemas.openxmlformats.org/drawingml/2006/picture">
                 <pic:pic xmlns:pic="http://schemas.openxmlformats.org/drawingml/2006/picture">
                   <pic:nvPicPr>
-                    <pic:cNvPr id="23" name="Picture 23" descr="/Users/robertovelasquezdean/Library/Group Containers/L48J367XN4.com.infraware.PolarisOffice/EngineTemp/1556/fImage16624223042.png"/>
+                    <pic:cNvPr id="23" name="Picture 23" descr="/Users/robertovelasquezdean/Library/Group Containers/L48J367XN4.com.infraware.PolarisOffice/EngineTemp/11867/fImage16624223042.png"/>
                     <pic:cNvPicPr>
                       <a:picLocks noChangeAspect="1" noChangeArrowheads="1"/>
                     </pic:cNvPicPr>
@@ -5644,7 +5644,7 @@
                   <pic:spPr>
                     <a:xfrm>
                       <a:off x="0" y="0"/>
-                      <a:ext cx="1340485" cy="266065"/>
+                      <a:ext cx="1341120" cy="266700"/>
                     </a:xfrm>
                     <a:prstGeom prst="rect"/>
                     <a:ln cap="flat"/>
@@ -6280,7 +6280,7 @@
         </w:rPr>
         <w:drawing>
           <wp:inline distT="0" distB="0" distL="0" distR="0">
-            <wp:extent cx="972820" cy="232410"/>
+            <wp:extent cx="973455" cy="233044"/>
             <wp:effectExtent l="0" t="0" r="0" b="0"/>
             <wp:docPr id="23" name="Imagen 13"/>
             <wp:cNvGraphicFramePr>
@@ -6290,7 +6290,7 @@
               <a:graphicData uri="http://schemas.openxmlformats.org/drawingml/2006/picture">
                 <pic:pic xmlns:pic="http://schemas.openxmlformats.org/drawingml/2006/picture">
                   <pic:nvPicPr>
-                    <pic:cNvPr id="25" name="Picture 25" descr="/Users/robertovelasquezdean/Library/Group Containers/L48J367XN4.com.infraware.PolarisOffice/EngineTemp/1556/fImage3217265424.png"/>
+                    <pic:cNvPr id="25" name="Picture 25" descr="/Users/robertovelasquezdean/Library/Group Containers/L48J367XN4.com.infraware.PolarisOffice/EngineTemp/11867/fImage3217265424.png"/>
                     <pic:cNvPicPr>
                       <a:picLocks noChangeAspect="1" noChangeArrowheads="1"/>
                     </pic:cNvPicPr>
@@ -6319,7 +6319,7 @@
                   <pic:spPr>
                     <a:xfrm>
                       <a:off x="0" y="0"/>
-                      <a:ext cx="973455" cy="233044"/>
+                      <a:ext cx="974090" cy="233679"/>
                     </a:xfrm>
                     <a:prstGeom prst="rect"/>
                     <a:ln cap="flat"/>
@@ -6444,7 +6444,7 @@
         </w:rPr>
         <w:drawing>
           <wp:inline distT="0" distB="0" distL="0" distR="0">
-            <wp:extent cx="737870" cy="227965"/>
+            <wp:extent cx="738505" cy="228600"/>
             <wp:effectExtent l="0" t="0" r="0" b="0"/>
             <wp:docPr id="24" name="Imagen 14"/>
             <wp:cNvGraphicFramePr>
@@ -6454,7 +6454,7 @@
               <a:graphicData uri="http://schemas.openxmlformats.org/drawingml/2006/picture">
                 <pic:pic xmlns:pic="http://schemas.openxmlformats.org/drawingml/2006/picture">
                   <pic:nvPicPr>
-                    <pic:cNvPr id="27" name="Picture 27" descr="/Users/robertovelasquezdean/Library/Group Containers/L48J367XN4.com.infraware.PolarisOffice/EngineTemp/1556/fImage2379373894.png"/>
+                    <pic:cNvPr id="27" name="Picture 27" descr="/Users/robertovelasquezdean/Library/Group Containers/L48J367XN4.com.infraware.PolarisOffice/EngineTemp/11867/fImage2379373894.png"/>
                     <pic:cNvPicPr>
                       <a:picLocks noChangeAspect="1" noChangeArrowheads="1"/>
                     </pic:cNvPicPr>
@@ -6483,7 +6483,7 @@
                   <pic:spPr>
                     <a:xfrm>
                       <a:off x="0" y="0"/>
-                      <a:ext cx="738505" cy="228600"/>
+                      <a:ext cx="739140" cy="229235"/>
                     </a:xfrm>
                     <a:prstGeom prst="rect"/>
                     <a:ln cap="flat"/>
@@ -6608,7 +6608,7 @@
         </w:rPr>
         <w:drawing>
           <wp:inline distT="0" distB="0" distL="0" distR="0">
-            <wp:extent cx="805815" cy="231140"/>
+            <wp:extent cx="806450" cy="231775"/>
             <wp:effectExtent l="0" t="0" r="0" b="0"/>
             <wp:docPr id="25" name="Imagen 15"/>
             <wp:cNvGraphicFramePr>
@@ -6618,7 +6618,7 @@
               <a:graphicData uri="http://schemas.openxmlformats.org/drawingml/2006/picture">
                 <pic:pic xmlns:pic="http://schemas.openxmlformats.org/drawingml/2006/picture">
                   <pic:nvPicPr>
-                    <pic:cNvPr id="29" name="Picture 29" descr="/Users/robertovelasquezdean/Library/Group Containers/L48J367XN4.com.infraware.PolarisOffice/EngineTemp/1556/fImage2252482775.png"/>
+                    <pic:cNvPr id="29" name="Picture 29" descr="/Users/robertovelasquezdean/Library/Group Containers/L48J367XN4.com.infraware.PolarisOffice/EngineTemp/11867/fImage2252482775.png"/>
                     <pic:cNvPicPr>
                       <a:picLocks noChangeAspect="1" noChangeArrowheads="1"/>
                     </pic:cNvPicPr>
@@ -6647,7 +6647,7 @@
                   <pic:spPr>
                     <a:xfrm>
                       <a:off x="0" y="0"/>
-                      <a:ext cx="806450" cy="231775"/>
+                      <a:ext cx="807085" cy="232410"/>
                     </a:xfrm>
                     <a:prstGeom prst="rect"/>
                     <a:ln cap="flat"/>
@@ -6904,7 +6904,7 @@
         </w:rPr>
         <w:drawing>
           <wp:inline distT="0" distB="0" distL="0" distR="0">
-            <wp:extent cx="3388995" cy="2658110"/>
+            <wp:extent cx="3389630" cy="2658745"/>
             <wp:effectExtent l="0" t="0" r="0" b="0"/>
             <wp:docPr id="26" name="Imagen 16"/>
             <wp:cNvGraphicFramePr>
@@ -6914,7 +6914,7 @@
               <a:graphicData uri="http://schemas.openxmlformats.org/drawingml/2006/picture">
                 <pic:pic xmlns:pic="http://schemas.openxmlformats.org/drawingml/2006/picture">
                   <pic:nvPicPr>
-                    <pic:cNvPr id="31" name="Picture 31" descr="/Users/robertovelasquezdean/Library/Group Containers/L48J367XN4.com.infraware.PolarisOffice/EngineTemp/1556/fImage53488597903.png"/>
+                    <pic:cNvPr id="31" name="Picture 31" descr="/Users/robertovelasquezdean/Library/Group Containers/L48J367XN4.com.infraware.PolarisOffice/EngineTemp/11867/fImage53488597903.png"/>
                     <pic:cNvPicPr>
                       <a:picLocks noChangeAspect="1" noChangeArrowheads="1"/>
                     </pic:cNvPicPr>
@@ -6943,7 +6943,7 @@
                   <pic:spPr>
                     <a:xfrm>
                       <a:off x="0" y="0"/>
-                      <a:ext cx="3389630" cy="2658745"/>
+                      <a:ext cx="3390265" cy="2659380"/>
                     </a:xfrm>
                     <a:prstGeom prst="rect"/>
                     <a:ln cap="flat"/>
@@ -7024,19 +7024,19 @@
           <w:u w:val="none"/>
           <w:rFonts w:ascii="Times New Roman" w:eastAsia="Times New Roman" w:hAnsi="Times New Roman" w:hint="default"/>
         </w:rPr>
-        <w:t xml:space="preserve">sobre la ruta de interés, dentro </w:t>
-      </w:r>
-      <w:r>
-        <w:rPr>
-          <w:i w:val="0"/>
-          <w:b w:val="0"/>
-          <w:color w:val="auto"/>
-          <w:sz w:val="20"/>
-          <w:szCs w:val="20"/>
-          <w:u w:val="none"/>
-          <w:rFonts w:ascii="Times New Roman" w:eastAsia="Times New Roman" w:hAnsi="Times New Roman" w:hint="default"/>
-        </w:rPr>
-        <w:t xml:space="preserve">de su terminal, donde desee importar el proyecto. </w:t>
+        <w:t xml:space="preserve">sobre la ruta de interés, </w:t>
+      </w:r>
+      <w:r>
+        <w:rPr>
+          <w:i w:val="0"/>
+          <w:b w:val="0"/>
+          <w:color w:val="auto"/>
+          <w:sz w:val="20"/>
+          <w:szCs w:val="20"/>
+          <w:u w:val="none"/>
+          <w:rFonts w:ascii="Times New Roman" w:eastAsia="Times New Roman" w:hAnsi="Times New Roman" w:hint="default"/>
+        </w:rPr>
+        <w:t xml:space="preserve">dentro de su terminal, donde desee importar el proyecto. </w:t>
       </w:r>
     </w:p>
     <w:p>
@@ -7224,7 +7224,7 @@
         </w:rPr>
         <w:drawing>
           <wp:inline distT="0" distB="0" distL="0" distR="0">
-            <wp:extent cx="4084320" cy="163830"/>
+            <wp:extent cx="4084955" cy="164465"/>
             <wp:effectExtent l="0" t="0" r="0" b="0"/>
             <wp:docPr id="27" name="Imagen 17"/>
             <wp:cNvGraphicFramePr>
@@ -7234,7 +7234,7 @@
               <a:graphicData uri="http://schemas.openxmlformats.org/drawingml/2006/picture">
                 <pic:pic xmlns:pic="http://schemas.openxmlformats.org/drawingml/2006/picture">
                   <pic:nvPicPr>
-                    <pic:cNvPr id="33" name="Picture 33" descr="/Users/robertovelasquezdean/Library/Group Containers/L48J367XN4.com.infraware.PolarisOffice/EngineTemp/1556/fImage164481304989.png"/>
+                    <pic:cNvPr id="33" name="Picture 33" descr="/Users/robertovelasquezdean/Library/Group Containers/L48J367XN4.com.infraware.PolarisOffice/EngineTemp/11867/fImage164481304989.png"/>
                     <pic:cNvPicPr>
                       <a:picLocks noChangeAspect="1" noChangeArrowheads="1"/>
                     </pic:cNvPicPr>
@@ -7263,7 +7263,7 @@
                   <pic:spPr>
                     <a:xfrm>
                       <a:off x="0" y="0"/>
-                      <a:ext cx="4084955" cy="164465"/>
+                      <a:ext cx="4085590" cy="165100"/>
                     </a:xfrm>
                     <a:prstGeom prst="rect"/>
                     <a:ln cap="flat"/>
@@ -7940,7 +7940,7 @@
         </w:rPr>
         <w:drawing>
           <wp:inline distT="0" distB="0" distL="0" distR="0">
-            <wp:extent cx="1016634" cy="214630"/>
+            <wp:extent cx="1017270" cy="215265"/>
             <wp:effectExtent l="0" t="0" r="0" b="0"/>
             <wp:docPr id="28" name="Imagen 18"/>
             <wp:cNvGraphicFramePr>
@@ -7950,7 +7950,7 @@
               <a:graphicData uri="http://schemas.openxmlformats.org/drawingml/2006/picture">
                 <pic:pic xmlns:pic="http://schemas.openxmlformats.org/drawingml/2006/picture">
                   <pic:nvPicPr>
-                    <pic:cNvPr id="35" name="Picture 35" descr="/Users/robertovelasquezdean/Library/Group Containers/L48J367XN4.com.infraware.PolarisOffice/EngineTemp/1556/fImage46511376286.png"/>
+                    <pic:cNvPr id="35" name="Picture 35" descr="/Users/robertovelasquezdean/Library/Group Containers/L48J367XN4.com.infraware.PolarisOffice/EngineTemp/11867/fImage46511376286.png"/>
                     <pic:cNvPicPr>
                       <a:picLocks noChangeAspect="1" noChangeArrowheads="1"/>
                     </pic:cNvPicPr>
@@ -7979,7 +7979,7 @@
                   <pic:spPr>
                     <a:xfrm>
                       <a:off x="0" y="0"/>
-                      <a:ext cx="1017270" cy="215265"/>
+                      <a:ext cx="1017904" cy="215900"/>
                     </a:xfrm>
                     <a:prstGeom prst="rect"/>
                     <a:ln cap="flat"/>
@@ -8216,7 +8216,7 @@
           <w:u w:val="none"/>
           <w:rFonts w:ascii="Times New Roman" w:eastAsia="Times New Roman" w:hAnsi="Times New Roman" w:hint="default"/>
         </w:rPr>
-        <w:t xml:space="preserve">; es decir, desde los </w:t>
+        <w:t xml:space="preserve">; es decir, desde </w:t>
       </w:r>
       <w:r>
         <w:rPr>
@@ -8228,7 +8228,7 @@
           <w:u w:val="none"/>
           <w:rFonts w:ascii="Times New Roman" w:eastAsia="Times New Roman" w:hAnsi="Times New Roman" w:hint="default"/>
         </w:rPr>
-        <w:t xml:space="preserve">dueños reales del proyecto y del repositorio remoto original en cuestión. </w:t>
+        <w:t xml:space="preserve">los dueños reales del proyecto y del repositorio remoto original en cuestión. </w:t>
       </w:r>
     </w:p>
     <w:p>
@@ -8452,7 +8452,7 @@
         </w:rPr>
         <w:drawing>
           <wp:inline distT="0" distB="0" distL="0" distR="0">
-            <wp:extent cx="5732145" cy="795020"/>
+            <wp:extent cx="5732780" cy="795655"/>
             <wp:effectExtent l="0" t="0" r="0" b="0"/>
             <wp:docPr id="29" name="Imagen 19"/>
             <wp:cNvGraphicFramePr>
@@ -8462,7 +8462,7 @@
               <a:graphicData uri="http://schemas.openxmlformats.org/drawingml/2006/picture">
                 <pic:pic xmlns:pic="http://schemas.openxmlformats.org/drawingml/2006/picture">
                   <pic:nvPicPr>
-                    <pic:cNvPr id="37" name="Picture 37" descr="/Users/robertovelasquezdean/Library/Group Containers/L48J367XN4.com.infraware.PolarisOffice/EngineTemp/1556/fImage38855432981.png"/>
+                    <pic:cNvPr id="37" name="Picture 37" descr="/Users/robertovelasquezdean/Library/Group Containers/L48J367XN4.com.infraware.PolarisOffice/EngineTemp/11867/fImage38855432981.png"/>
                     <pic:cNvPicPr>
                       <a:picLocks noChangeAspect="1" noChangeArrowheads="1"/>
                     </pic:cNvPicPr>
@@ -8491,7 +8491,7 @@
                   <pic:spPr>
                     <a:xfrm>
                       <a:off x="0" y="0"/>
-                      <a:ext cx="5732780" cy="795655"/>
+                      <a:ext cx="5733415" cy="796290"/>
                     </a:xfrm>
                     <a:prstGeom prst="rect"/>
                     <a:ln cap="flat"/>
@@ -8952,7 +8952,7 @@
         </w:rPr>
         <w:drawing>
           <wp:inline distT="0" distB="0" distL="0" distR="0">
-            <wp:extent cx="989965" cy="227330"/>
+            <wp:extent cx="990599" cy="227965"/>
             <wp:effectExtent l="0" t="0" r="0" b="0"/>
             <wp:docPr id="30" name="Imagen 20"/>
             <wp:cNvGraphicFramePr>
@@ -8962,7 +8962,7 @@
               <a:graphicData uri="http://schemas.openxmlformats.org/drawingml/2006/picture">
                 <pic:pic xmlns:pic="http://schemas.openxmlformats.org/drawingml/2006/picture">
                   <pic:nvPicPr>
-                    <pic:cNvPr id="39" name="Picture 39" descr="/Users/robertovelasquezdean/Library/Group Containers/L48J367XN4.com.infraware.PolarisOffice/EngineTemp/1556/fImage113161115296.png"/>
+                    <pic:cNvPr id="39" name="Picture 39" descr="/Users/robertovelasquezdean/Library/Group Containers/L48J367XN4.com.infraware.PolarisOffice/EngineTemp/11867/fImage113161115296.png"/>
                     <pic:cNvPicPr>
                       <a:picLocks noChangeAspect="1" noChangeArrowheads="1"/>
                     </pic:cNvPicPr>
@@ -8991,7 +8991,7 @@
                   <pic:spPr>
                     <a:xfrm>
                       <a:off x="0" y="0"/>
-                      <a:ext cx="990599" cy="227965"/>
+                      <a:ext cx="991235" cy="228600"/>
                     </a:xfrm>
                     <a:prstGeom prst="rect"/>
                     <a:ln cap="flat"/>
@@ -9104,7 +9104,7 @@
         </w:rPr>
         <w:drawing>
           <wp:inline distT="0" distB="0" distL="0" distR="0">
-            <wp:extent cx="1339850" cy="265430"/>
+            <wp:extent cx="1340485" cy="266065"/>
             <wp:effectExtent l="0" t="0" r="0" b="0"/>
             <wp:docPr id="31" name="Imagen 21"/>
             <wp:cNvGraphicFramePr>
@@ -9114,7 +9114,7 @@
               <a:graphicData uri="http://schemas.openxmlformats.org/drawingml/2006/picture">
                 <pic:pic xmlns:pic="http://schemas.openxmlformats.org/drawingml/2006/picture">
                   <pic:nvPicPr>
-                    <pic:cNvPr id="41" name="Picture 41" descr="/Users/robertovelasquezdean/Library/Group Containers/L48J367XN4.com.infraware.PolarisOffice/EngineTemp/1556/fImage166241129392.png"/>
+                    <pic:cNvPr id="41" name="Picture 41" descr="/Users/robertovelasquezdean/Library/Group Containers/L48J367XN4.com.infraware.PolarisOffice/EngineTemp/11867/fImage166241129392.png"/>
                     <pic:cNvPicPr>
                       <a:picLocks noChangeAspect="1" noChangeArrowheads="1"/>
                     </pic:cNvPicPr>
@@ -9143,7 +9143,7 @@
                   <pic:spPr>
                     <a:xfrm>
                       <a:off x="0" y="0"/>
-                      <a:ext cx="1340485" cy="266065"/>
+                      <a:ext cx="1341120" cy="266700"/>
                     </a:xfrm>
                     <a:prstGeom prst="rect"/>
                     <a:ln cap="flat"/>
@@ -9724,7 +9724,7 @@
         </w:rPr>
         <w:drawing>
           <wp:inline distT="0" distB="0" distL="0" distR="0">
-            <wp:extent cx="2405380" cy="522604"/>
+            <wp:extent cx="2406015" cy="523239"/>
             <wp:effectExtent l="0" t="0" r="0" b="0"/>
             <wp:docPr id="32" name="Imagen 22"/>
             <wp:cNvGraphicFramePr>
@@ -9734,7 +9734,7 @@
               <a:graphicData uri="http://schemas.openxmlformats.org/drawingml/2006/picture">
                 <pic:pic xmlns:pic="http://schemas.openxmlformats.org/drawingml/2006/picture">
                   <pic:nvPicPr>
-                    <pic:cNvPr id="43" name="Picture 43" descr="/Users/robertovelasquezdean/Library/Group Containers/L48J367XN4.com.infraware.PolarisOffice/EngineTemp/1556/fImage251281238061.png"/>
+                    <pic:cNvPr id="43" name="Picture 43" descr="/Users/robertovelasquezdean/Library/Group Containers/L48J367XN4.com.infraware.PolarisOffice/EngineTemp/11867/fImage251281238061.png"/>
                     <pic:cNvPicPr>
                       <a:picLocks noChangeAspect="1" noChangeArrowheads="1"/>
                     </pic:cNvPicPr>
@@ -9763,7 +9763,7 @@
                   <pic:spPr>
                     <a:xfrm>
                       <a:off x="0" y="0"/>
-                      <a:ext cx="2406015" cy="523239"/>
+                      <a:ext cx="2406650" cy="523874"/>
                     </a:xfrm>
                     <a:prstGeom prst="rect"/>
                     <a:ln cap="flat"/>
@@ -9852,7 +9852,7 @@
         </w:rPr>
         <w:drawing>
           <wp:inline distT="0" distB="0" distL="0" distR="0">
-            <wp:extent cx="1363980" cy="233044"/>
+            <wp:extent cx="1364615" cy="233679"/>
             <wp:effectExtent l="0" t="0" r="0" b="0"/>
             <wp:docPr id="33" name="Imagen 23"/>
             <wp:cNvGraphicFramePr>
@@ -9862,7 +9862,7 @@
               <a:graphicData uri="http://schemas.openxmlformats.org/drawingml/2006/picture">
                 <pic:pic xmlns:pic="http://schemas.openxmlformats.org/drawingml/2006/picture">
                   <pic:nvPicPr>
-                    <pic:cNvPr id="45" name="Picture 45" descr="/Users/robertovelasquezdean/Library/Group Containers/L48J367XN4.com.infraware.PolarisOffice/EngineTemp/1556/fImage52311299009.png"/>
+                    <pic:cNvPr id="45" name="Picture 45" descr="/Users/robertovelasquezdean/Library/Group Containers/L48J367XN4.com.infraware.PolarisOffice/EngineTemp/11867/fImage52311299009.png"/>
                     <pic:cNvPicPr>
                       <a:picLocks noChangeAspect="1" noChangeArrowheads="1"/>
                     </pic:cNvPicPr>
@@ -9891,7 +9891,7 @@
                   <pic:spPr>
                     <a:xfrm>
                       <a:off x="0" y="0"/>
-                      <a:ext cx="1364615" cy="233679"/>
+                      <a:ext cx="1365250" cy="234314"/>
                     </a:xfrm>
                     <a:prstGeom prst="rect"/>
                     <a:ln cap="flat"/>
@@ -9944,7 +9944,7 @@
         </w:rPr>
         <w:drawing>
           <wp:inline distT="0" distB="0" distL="0" distR="0">
-            <wp:extent cx="2064384" cy="150495"/>
+            <wp:extent cx="2065020" cy="151130"/>
             <wp:effectExtent l="0" t="0" r="0" b="0"/>
             <wp:docPr id="34" name="Imagen 24"/>
             <wp:cNvGraphicFramePr>
@@ -9954,7 +9954,7 @@
               <a:graphicData uri="http://schemas.openxmlformats.org/drawingml/2006/picture">
                 <pic:pic xmlns:pic="http://schemas.openxmlformats.org/drawingml/2006/picture">
                   <pic:nvPicPr>
-                    <pic:cNvPr id="47" name="Picture 47" descr="/Users/robertovelasquezdean/Library/Group Containers/L48J367XN4.com.infraware.PolarisOffice/EngineTemp/1556/fImage91381351377.png"/>
+                    <pic:cNvPr id="47" name="Picture 47" descr="/Users/robertovelasquezdean/Library/Group Containers/L48J367XN4.com.infraware.PolarisOffice/EngineTemp/11867/fImage91381351377.png"/>
                     <pic:cNvPicPr>
                       <a:picLocks noChangeAspect="1" noChangeArrowheads="1"/>
                     </pic:cNvPicPr>
@@ -9983,7 +9983,7 @@
                   <pic:spPr>
                     <a:xfrm>
                       <a:off x="0" y="0"/>
-                      <a:ext cx="2065020" cy="151130"/>
+                      <a:ext cx="2065655" cy="151765"/>
                     </a:xfrm>
                     <a:prstGeom prst="rect"/>
                     <a:ln cap="flat"/>
@@ -10120,7 +10120,7 @@
         </w:rPr>
         <w:drawing>
           <wp:inline distT="0" distB="0" distL="0" distR="0">
-            <wp:extent cx="1087120" cy="210820"/>
+            <wp:extent cx="1087755" cy="211455"/>
             <wp:effectExtent l="0" t="0" r="0" b="0"/>
             <wp:docPr id="35" name="Imagen 25"/>
             <wp:cNvGraphicFramePr>
@@ -10130,7 +10130,7 @@
               <a:graphicData uri="http://schemas.openxmlformats.org/drawingml/2006/picture">
                 <pic:pic xmlns:pic="http://schemas.openxmlformats.org/drawingml/2006/picture">
                   <pic:nvPicPr>
-                    <pic:cNvPr id="49" name="Picture 49" descr="/Users/robertovelasquezdean/Library/Group Containers/L48J367XN4.com.infraware.PolarisOffice/EngineTemp/1556/fImage55781416124.png"/>
+                    <pic:cNvPr id="49" name="Picture 49" descr="/Users/robertovelasquezdean/Library/Group Containers/L48J367XN4.com.infraware.PolarisOffice/EngineTemp/11867/fImage55781416124.png"/>
                     <pic:cNvPicPr>
                       <a:picLocks noChangeAspect="1" noChangeArrowheads="1"/>
                     </pic:cNvPicPr>
@@ -10159,7 +10159,7 @@
                   <pic:spPr>
                     <a:xfrm>
                       <a:off x="0" y="0"/>
-                      <a:ext cx="1087755" cy="211455"/>
+                      <a:ext cx="1088390" cy="212090"/>
                     </a:xfrm>
                     <a:prstGeom prst="rect"/>
                     <a:ln cap="flat"/>
@@ -11356,19 +11356,7 @@
           <w:u w:val="none"/>
           <w:rFonts w:ascii="Times New Roman" w:eastAsia="Times New Roman" w:hAnsi="Times New Roman" w:hint="default"/>
         </w:rPr>
-        <w:t xml:space="preserve">aquí, en .gitignore, se hace un </w:t>
-      </w:r>
-      <w:r>
-        <w:rPr>
-          <w:i w:val="1"/>
-          <w:b w:val="0"/>
-          <w:color w:val="auto"/>
-          <w:sz w:val="20"/>
-          <w:szCs w:val="20"/>
-          <w:u w:val="none"/>
-          <w:rFonts w:ascii="Times New Roman" w:eastAsia="Times New Roman" w:hAnsi="Times New Roman" w:hint="default"/>
-        </w:rPr>
-        <w:t xml:space="preserve">listado de todos los </w:t>
+        <w:t xml:space="preserve">aquí, en .gitignore, se hace un listado de todos los </w:t>
       </w:r>
       <w:r>
         <w:rPr>
@@ -11596,19 +11584,19 @@
           <w:u w:val="none"/>
           <w:rFonts w:ascii="Times New Roman" w:eastAsia="Times New Roman" w:hAnsi="Times New Roman" w:hint="default"/>
         </w:rPr>
-        <w:t xml:space="preserve">); es decir, todos los archivos que agregemos dentro del </w:t>
-      </w:r>
-      <w:r>
-        <w:rPr>
-          <w:i w:val="0"/>
-          <w:b w:val="0"/>
-          <w:color w:val="auto"/>
-          <w:sz w:val="20"/>
-          <w:szCs w:val="20"/>
-          <w:u w:val="none"/>
-          <w:rFonts w:ascii="Times New Roman" w:eastAsia="Times New Roman" w:hAnsi="Times New Roman" w:hint="default"/>
-        </w:rPr>
-        <w:t xml:space="preserve">listado de </w:t>
+        <w:t xml:space="preserve">); es decir, todos los archivos que agregemos dentro del listado </w:t>
+      </w:r>
+      <w:r>
+        <w:rPr>
+          <w:i w:val="0"/>
+          <w:b w:val="0"/>
+          <w:color w:val="auto"/>
+          <w:sz w:val="20"/>
+          <w:szCs w:val="20"/>
+          <w:u w:val="none"/>
+          <w:rFonts w:ascii="Times New Roman" w:eastAsia="Times New Roman" w:hAnsi="Times New Roman" w:hint="default"/>
+        </w:rPr>
+        <w:t xml:space="preserve">de </w:t>
       </w:r>
       <w:r>
         <w:rPr>
@@ -11680,19 +11668,19 @@
           <w:u w:val="none"/>
           <w:rFonts w:ascii="Times New Roman" w:eastAsia="Times New Roman" w:hAnsi="Times New Roman" w:hint="default"/>
         </w:rPr>
-        <w:t xml:space="preserve">no dejará en </w:t>
-      </w:r>
-      <w:r>
-        <w:rPr>
-          <w:i w:val="0"/>
-          <w:b w:val="0"/>
-          <w:color w:val="auto"/>
-          <w:sz w:val="20"/>
-          <w:szCs w:val="20"/>
-          <w:u w:val="none"/>
-          <w:rFonts w:ascii="Times New Roman" w:eastAsia="Times New Roman" w:hAnsi="Times New Roman" w:hint="default"/>
-        </w:rPr>
-        <w:t xml:space="preserve">evidencia directa ningún cambio que se haga sobre esos archivos que fueron agregados al listado de .</w:t>
+        <w:t xml:space="preserve">no dejará en evidencia </w:t>
+      </w:r>
+      <w:r>
+        <w:rPr>
+          <w:i w:val="0"/>
+          <w:b w:val="0"/>
+          <w:color w:val="auto"/>
+          <w:sz w:val="20"/>
+          <w:szCs w:val="20"/>
+          <w:u w:val="none"/>
+          <w:rFonts w:ascii="Times New Roman" w:eastAsia="Times New Roman" w:hAnsi="Times New Roman" w:hint="default"/>
+        </w:rPr>
+        <w:t xml:space="preserve">directa ningún cambio que se haga sobre esos archivos que fueron agregados al listado de .</w:t>
       </w:r>
       <w:r>
         <w:rPr>
@@ -11716,31 +11704,19 @@
           <w:u w:val="none"/>
           <w:rFonts w:ascii="Times New Roman" w:eastAsia="Times New Roman" w:hAnsi="Times New Roman" w:hint="default"/>
         </w:rPr>
-        <w:t xml:space="preserve">; </w:t>
-      </w:r>
-      <w:r>
-        <w:rPr>
-          <w:i w:val="0"/>
-          <w:b w:val="0"/>
-          <w:color w:val="auto"/>
-          <w:sz w:val="20"/>
-          <w:szCs w:val="20"/>
-          <w:u w:val="none"/>
-          <w:rFonts w:ascii="Times New Roman" w:eastAsia="Times New Roman" w:hAnsi="Times New Roman" w:hint="default"/>
-        </w:rPr>
-        <w:t xml:space="preserve">sin embargo, sí será notificado de los cambios que se hagan propiamente sobre la carpeta oculta </w:t>
-      </w:r>
-      <w:r>
-        <w:rPr>
-          <w:i w:val="0"/>
-          <w:b w:val="0"/>
-          <w:color w:val="auto"/>
-          <w:sz w:val="20"/>
-          <w:szCs w:val="20"/>
-          <w:u w:val="none"/>
-          <w:rFonts w:ascii="Times New Roman" w:eastAsia="Times New Roman" w:hAnsi="Times New Roman" w:hint="default"/>
-        </w:rPr>
-        <w:t xml:space="preserve">llamada: </w:t>
+        <w:t xml:space="preserve">; sin </w:t>
+      </w:r>
+      <w:r>
+        <w:rPr>
+          <w:i w:val="0"/>
+          <w:b w:val="0"/>
+          <w:color w:val="auto"/>
+          <w:sz w:val="20"/>
+          <w:szCs w:val="20"/>
+          <w:u w:val="none"/>
+          <w:rFonts w:ascii="Times New Roman" w:eastAsia="Times New Roman" w:hAnsi="Times New Roman" w:hint="default"/>
+        </w:rPr>
+        <w:t xml:space="preserve">embargo, sí será notificado de los cambios que se hagan propiamente sobre la carpeta oculta llamada: </w:t>
       </w:r>
       <w:r>
         <w:rPr>
@@ -11896,7 +11872,7 @@
           <w:u w:val="none"/>
           <w:rFonts w:ascii="Times New Roman" w:eastAsia="Times New Roman" w:hAnsi="Times New Roman" w:hint="default"/>
         </w:rPr>
-        <w:t xml:space="preserve">podrán ser visualizables en el servidor remoto de GitHub al ser cargado un </w:t>
+        <w:t xml:space="preserve">podrán ser visualizados en el servidor remoto de GitHub al ser cargado un </w:t>
       </w:r>
       <w:r>
         <w:rPr>
@@ -11922,12 +11898,1612 @@
         <w:widowControl w:val="1"/>
         <w:ind w:right="0" w:left="0" w:firstLine="0"/>
         <w:rPr>
-          <w:i w:val="0"/>
-          <w:b w:val="0"/>
-          <w:color w:val="auto"/>
-          <w:sz w:val="20"/>
-          <w:szCs w:val="20"/>
-          <w:u w:val="none"/>
+          <w:i w:val="1"/>
+          <w:b w:val="0"/>
+          <w:color w:val="auto"/>
+          <w:sz w:val="18"/>
+          <w:szCs w:val="18"/>
+          <w:u w:val="none"/>
+          <w:rFonts w:ascii="Times New Roman" w:eastAsia="Times New Roman" w:hAnsi="Times New Roman" w:hint="default"/>
+        </w:rPr>
+        <w:wordWrap w:val="1"/>
+        <w:autoSpaceDE w:val="0"/>
+        <w:autoSpaceDN w:val="0"/>
+      </w:pPr>
+      <w:r>
+        <w:rPr>
+          <w:i w:val="1"/>
+          <w:b w:val="0"/>
+          <w:color w:val="auto"/>
+          <w:sz w:val="18"/>
+          <w:szCs w:val="18"/>
+          <w:u w:val="none"/>
+          <w:rFonts w:ascii="Times New Roman" w:eastAsia="Times New Roman" w:hAnsi="Times New Roman" w:hint="default"/>
+        </w:rPr>
+        <w:t xml:space="preserve">de interés: en su archivo .gitignore, antes de nombrar a los archivos que desea ocultar, puede poner comentarios con #... </w:t>
+      </w:r>
+    </w:p>
+    <w:p>
+      <w:pPr>
+        <w:numPr>
+          <w:ilvl w:val="0"/>
+          <w:numId w:val="0"/>
+        </w:numPr>
+        <w:jc w:val="left"/>
+        <w:spacing w:lineRule="auto" w:line="259" w:before="0" w:after="160"/>
+        <w:widowControl w:val="1"/>
+        <w:ind w:right="0" w:left="0" w:firstLine="0"/>
+        <w:rPr>
+          <w:i w:val="0"/>
+          <w:b w:val="0"/>
+          <w:color w:val="auto"/>
+          <w:sz w:val="18"/>
+          <w:szCs w:val="18"/>
+          <w:u w:val="none"/>
+          <w:rFonts w:ascii="Times New Roman" w:eastAsia="Times New Roman" w:hAnsi="Times New Roman" w:hint="default"/>
+        </w:rPr>
+        <w:wordWrap w:val="1"/>
+        <w:autoSpaceDE w:val="0"/>
+        <w:autoSpaceDN w:val="0"/>
+      </w:pPr>
+    </w:p>
+    <w:p>
+      <w:pPr>
+        <w:numPr>
+          <w:ilvl w:val="0"/>
+          <w:numId w:val="0"/>
+        </w:numPr>
+        <w:jc w:val="left"/>
+        <w:spacing w:lineRule="auto" w:line="259" w:before="0" w:after="160"/>
+        <w:widowControl w:val="1"/>
+        <w:ind w:right="0" w:left="0" w:firstLine="0"/>
+        <w:rPr>
+          <w:i w:val="1"/>
+          <w:b w:val="1"/>
+          <w:color w:val="auto"/>
+          <w:sz w:val="22"/>
+          <w:szCs w:val="22"/>
+          <w:u w:val="none"/>
+          <w:rFonts w:ascii="Times New Roman" w:eastAsia="Times New Roman" w:hAnsi="Times New Roman" w:hint="default"/>
+        </w:rPr>
+        <w:wordWrap w:val="1"/>
+        <w:autoSpaceDE w:val="0"/>
+        <w:autoSpaceDN w:val="0"/>
+      </w:pPr>
+      <w:r>
+        <w:rPr>
+          <w:i w:val="1"/>
+          <w:b w:val="1"/>
+          <w:color w:val="auto"/>
+          <w:sz w:val="22"/>
+          <w:szCs w:val="22"/>
+          <w:u w:val="none"/>
+          <w:rFonts w:ascii="Times New Roman" w:eastAsia="Times New Roman" w:hAnsi="Times New Roman" w:hint="default"/>
+        </w:rPr>
+        <w:t xml:space="preserve">Introducción a README.md</w:t>
+      </w:r>
+    </w:p>
+    <w:p>
+      <w:pPr>
+        <w:numPr>
+          <w:ilvl w:val="0"/>
+          <w:numId w:val="0"/>
+        </w:numPr>
+        <w:jc w:val="left"/>
+        <w:spacing w:lineRule="auto" w:line="259" w:before="0" w:after="160"/>
+        <w:widowControl w:val="1"/>
+        <w:ind w:right="0" w:left="0" w:firstLine="0"/>
+        <w:rPr>
+          <w:spacing w:val="0"/>
+          <w:vertAlign w:val="baseline"/>
+          <w:i w:val="1"/>
+          <w:b w:val="0"/>
+          <w:imprint w:val="0"/>
+          <w:emboss w:val="0"/>
+          <w:outline w:val="0"/>
+          <w:shadow w:val="0"/>
+          <w:color w:val="auto"/>
+          <w:position w:val="0"/>
+          <w:sz w:val="20"/>
+          <w:szCs w:val="20"/>
+          <w:u w:val="none"/>
+          <w:smallCaps w:val="0"/>
+          <w:rFonts w:ascii="Times New Roman" w:eastAsia="Times New Roman" w:hAnsi="Times New Roman" w:hint="default"/>
+        </w:rPr>
+        <w:wordWrap w:val="1"/>
+        <w:autoSpaceDE w:val="0"/>
+        <w:autoSpaceDN w:val="0"/>
+      </w:pPr>
+      <w:r>
+        <w:rPr>
+          <w:spacing w:val="0"/>
+          <w:vertAlign w:val="baseline"/>
+          <w:i w:val="0"/>
+          <w:b w:val="0"/>
+          <w:imprint w:val="0"/>
+          <w:emboss w:val="0"/>
+          <w:outline w:val="0"/>
+          <w:shadow w:val="0"/>
+          <w:color w:val="auto"/>
+          <w:position w:val="0"/>
+          <w:sz w:val="20"/>
+          <w:szCs w:val="20"/>
+          <w:u w:val="none"/>
+          <w:smallCaps w:val="0"/>
+          <w:rFonts w:ascii="Times New Roman" w:eastAsia="Times New Roman" w:hAnsi="Times New Roman" w:hint="default"/>
+        </w:rPr>
+        <w:t xml:space="preserve">Los archivos en </w:t>
+      </w:r>
+      <w:r>
+        <w:rPr>
+          <w:spacing w:val="0"/>
+          <w:vertAlign w:val="baseline"/>
+          <w:i w:val="1"/>
+          <w:b w:val="1"/>
+          <w:imprint w:val="0"/>
+          <w:emboss w:val="0"/>
+          <w:outline w:val="0"/>
+          <w:shadow w:val="0"/>
+          <w:color w:val="auto"/>
+          <w:position w:val="0"/>
+          <w:sz w:val="20"/>
+          <w:szCs w:val="20"/>
+          <w:u w:val="none"/>
+          <w:smallCaps w:val="0"/>
+          <w:rFonts w:ascii="Times New Roman" w:eastAsia="Times New Roman" w:hAnsi="Times New Roman" w:hint="default"/>
+        </w:rPr>
+        <w:t>Markdown</w:t>
+      </w:r>
+      <w:r>
+        <w:rPr>
+          <w:spacing w:val="0"/>
+          <w:vertAlign w:val="baseline"/>
+          <w:i w:val="0"/>
+          <w:b w:val="0"/>
+          <w:imprint w:val="0"/>
+          <w:emboss w:val="0"/>
+          <w:outline w:val="0"/>
+          <w:shadow w:val="0"/>
+          <w:color w:val="auto"/>
+          <w:position w:val="0"/>
+          <w:sz w:val="20"/>
+          <w:szCs w:val="20"/>
+          <w:u w:val="none"/>
+          <w:smallCaps w:val="0"/>
+          <w:rFonts w:ascii="Times New Roman" w:eastAsia="Times New Roman" w:hAnsi="Times New Roman" w:hint="default"/>
+        </w:rPr>
+        <w:t xml:space="preserve"> se guardan con la extensión </w:t>
+      </w:r>
+      <w:r>
+        <w:rPr>
+          <w:spacing w:val="0"/>
+          <w:vertAlign w:val="baseline"/>
+          <w:i w:val="1"/>
+          <w:b w:val="1"/>
+          <w:imprint w:val="0"/>
+          <w:emboss w:val="0"/>
+          <w:outline w:val="0"/>
+          <w:shadow w:val="0"/>
+          <w:color w:val="auto"/>
+          <w:position w:val="0"/>
+          <w:sz w:val="20"/>
+          <w:szCs w:val="20"/>
+          <w:u w:val="none"/>
+          <w:smallCaps w:val="0"/>
+          <w:rFonts w:ascii="Times New Roman" w:eastAsia="Times New Roman" w:hAnsi="Times New Roman" w:hint="default"/>
+        </w:rPr>
+        <w:t xml:space="preserve">.md, </w:t>
+      </w:r>
+      <w:r>
+        <w:rPr>
+          <w:spacing w:val="0"/>
+          <w:vertAlign w:val="baseline"/>
+          <w:i w:val="0"/>
+          <w:b w:val="0"/>
+          <w:imprint w:val="0"/>
+          <w:emboss w:val="0"/>
+          <w:outline w:val="0"/>
+          <w:shadow w:val="0"/>
+          <w:color w:val="auto"/>
+          <w:position w:val="0"/>
+          <w:sz w:val="20"/>
+          <w:szCs w:val="20"/>
+          <w:u w:val="none"/>
+          <w:smallCaps w:val="0"/>
+          <w:rFonts w:ascii="Times New Roman" w:eastAsia="Times New Roman" w:hAnsi="Times New Roman" w:hint="default"/>
+        </w:rPr>
+        <w:t xml:space="preserve">y es una herramienta que figura ser </w:t>
+      </w:r>
+      <w:r>
+        <w:rPr>
+          <w:spacing w:val="0"/>
+          <w:vertAlign w:val="baseline"/>
+          <w:i w:val="1"/>
+          <w:b w:val="0"/>
+          <w:imprint w:val="0"/>
+          <w:emboss w:val="0"/>
+          <w:outline w:val="0"/>
+          <w:shadow w:val="0"/>
+          <w:color w:val="auto"/>
+          <w:position w:val="0"/>
+          <w:sz w:val="20"/>
+          <w:szCs w:val="20"/>
+          <w:u w:val="none"/>
+          <w:smallCaps w:val="0"/>
+          <w:rFonts w:ascii="Times New Roman" w:eastAsia="Times New Roman" w:hAnsi="Times New Roman" w:hint="default"/>
+        </w:rPr>
+        <w:t xml:space="preserve">buena práctica; </w:t>
+      </w:r>
+      <w:r>
+        <w:rPr>
+          <w:spacing w:val="0"/>
+          <w:vertAlign w:val="baseline"/>
+          <w:i w:val="0"/>
+          <w:b w:val="0"/>
+          <w:imprint w:val="0"/>
+          <w:emboss w:val="0"/>
+          <w:outline w:val="0"/>
+          <w:shadow w:val="0"/>
+          <w:color w:val="auto"/>
+          <w:position w:val="0"/>
+          <w:sz w:val="20"/>
+          <w:szCs w:val="20"/>
+          <w:u w:val="none"/>
+          <w:smallCaps w:val="0"/>
+          <w:rFonts w:ascii="Times New Roman" w:eastAsia="Times New Roman" w:hAnsi="Times New Roman" w:hint="default"/>
+        </w:rPr>
+        <w:t xml:space="preserve">especialmente en proyectos </w:t>
+      </w:r>
+      <w:r>
+        <w:rPr>
+          <w:spacing w:val="0"/>
+          <w:vertAlign w:val="baseline"/>
+          <w:i w:val="1"/>
+          <w:b w:val="0"/>
+          <w:imprint w:val="0"/>
+          <w:emboss w:val="0"/>
+          <w:outline w:val="0"/>
+          <w:shadow w:val="0"/>
+          <w:color w:val="auto"/>
+          <w:position w:val="0"/>
+          <w:sz w:val="20"/>
+          <w:szCs w:val="20"/>
+          <w:u w:val="none"/>
+          <w:smallCaps w:val="0"/>
+          <w:rFonts w:ascii="Times New Roman" w:eastAsia="Times New Roman" w:hAnsi="Times New Roman" w:hint="default"/>
+        </w:rPr>
+        <w:t xml:space="preserve">open-source. </w:t>
+      </w:r>
+      <w:r>
+        <w:rPr>
+          <w:spacing w:val="0"/>
+          <w:vertAlign w:val="baseline"/>
+          <w:i w:val="0"/>
+          <w:b w:val="0"/>
+          <w:imprint w:val="0"/>
+          <w:emboss w:val="0"/>
+          <w:outline w:val="0"/>
+          <w:shadow w:val="0"/>
+          <w:color w:val="auto"/>
+          <w:position w:val="0"/>
+          <w:sz w:val="20"/>
+          <w:szCs w:val="20"/>
+          <w:u w:val="none"/>
+          <w:smallCaps w:val="0"/>
+          <w:rFonts w:ascii="Times New Roman" w:eastAsia="Times New Roman" w:hAnsi="Times New Roman" w:hint="default"/>
+        </w:rPr>
+        <w:t xml:space="preserve">Los archivos de tipo </w:t>
+      </w:r>
+      <w:r>
+        <w:rPr>
+          <w:spacing w:val="0"/>
+          <w:vertAlign w:val="baseline"/>
+          <w:i w:val="1"/>
+          <w:b w:val="1"/>
+          <w:imprint w:val="0"/>
+          <w:emboss w:val="0"/>
+          <w:outline w:val="0"/>
+          <w:shadow w:val="0"/>
+          <w:color w:val="auto"/>
+          <w:position w:val="0"/>
+          <w:sz w:val="20"/>
+          <w:szCs w:val="20"/>
+          <w:u w:val="none"/>
+          <w:smallCaps w:val="0"/>
+          <w:rFonts w:ascii="Times New Roman" w:eastAsia="Times New Roman" w:hAnsi="Times New Roman" w:hint="default"/>
+        </w:rPr>
+        <w:t xml:space="preserve">markdown </w:t>
+      </w:r>
+      <w:r>
+        <w:rPr>
+          <w:spacing w:val="0"/>
+          <w:vertAlign w:val="baseline"/>
+          <w:i w:val="0"/>
+          <w:b w:val="0"/>
+          <w:imprint w:val="0"/>
+          <w:emboss w:val="0"/>
+          <w:outline w:val="0"/>
+          <w:shadow w:val="0"/>
+          <w:color w:val="auto"/>
+          <w:position w:val="0"/>
+          <w:sz w:val="20"/>
+          <w:szCs w:val="20"/>
+          <w:u w:val="none"/>
+          <w:smallCaps w:val="0"/>
+          <w:rFonts w:ascii="Times New Roman" w:eastAsia="Times New Roman" w:hAnsi="Times New Roman" w:hint="default"/>
+        </w:rPr>
+        <w:t xml:space="preserve">son una especie de código que nos </w:t>
+      </w:r>
+      <w:r>
+        <w:rPr>
+          <w:spacing w:val="0"/>
+          <w:vertAlign w:val="baseline"/>
+          <w:i w:val="0"/>
+          <w:b w:val="0"/>
+          <w:imprint w:val="0"/>
+          <w:emboss w:val="0"/>
+          <w:outline w:val="0"/>
+          <w:shadow w:val="0"/>
+          <w:color w:val="auto"/>
+          <w:position w:val="0"/>
+          <w:sz w:val="20"/>
+          <w:szCs w:val="20"/>
+          <w:u w:val="none"/>
+          <w:smallCaps w:val="0"/>
+          <w:rFonts w:ascii="Times New Roman" w:eastAsia="Times New Roman" w:hAnsi="Times New Roman" w:hint="default"/>
+        </w:rPr>
+        <w:t xml:space="preserve">permiten cambiar </w:t>
+      </w:r>
+      <w:r>
+        <w:rPr>
+          <w:spacing w:val="0"/>
+          <w:vertAlign w:val="baseline"/>
+          <w:i w:val="1"/>
+          <w:b w:val="0"/>
+          <w:imprint w:val="0"/>
+          <w:emboss w:val="0"/>
+          <w:outline w:val="0"/>
+          <w:shadow w:val="0"/>
+          <w:color w:val="auto"/>
+          <w:position w:val="0"/>
+          <w:sz w:val="20"/>
+          <w:szCs w:val="20"/>
+          <w:u w:val="none"/>
+          <w:smallCaps w:val="0"/>
+          <w:rFonts w:ascii="Times New Roman" w:eastAsia="Times New Roman" w:hAnsi="Times New Roman" w:hint="default"/>
+        </w:rPr>
+        <w:t xml:space="preserve">ligeramente </w:t>
+      </w:r>
+      <w:r>
+        <w:rPr>
+          <w:spacing w:val="0"/>
+          <w:vertAlign w:val="baseline"/>
+          <w:i w:val="0"/>
+          <w:b w:val="0"/>
+          <w:imprint w:val="0"/>
+          <w:emboss w:val="0"/>
+          <w:outline w:val="0"/>
+          <w:shadow w:val="0"/>
+          <w:color w:val="auto"/>
+          <w:position w:val="0"/>
+          <w:sz w:val="20"/>
+          <w:szCs w:val="20"/>
+          <w:u w:val="none"/>
+          <w:smallCaps w:val="0"/>
+          <w:rFonts w:ascii="Times New Roman" w:eastAsia="Times New Roman" w:hAnsi="Times New Roman" w:hint="default"/>
+        </w:rPr>
+        <w:t xml:space="preserve">la forma en cómo vemos un archivo de texto (para darle más estilo, por ejemplo); </w:t>
+      </w:r>
+      <w:r>
+        <w:rPr>
+          <w:spacing w:val="0"/>
+          <w:vertAlign w:val="baseline"/>
+          <w:i w:val="0"/>
+          <w:b w:val="0"/>
+          <w:imprint w:val="0"/>
+          <w:emboss w:val="0"/>
+          <w:outline w:val="0"/>
+          <w:shadow w:val="0"/>
+          <w:color w:val="auto"/>
+          <w:position w:val="0"/>
+          <w:sz w:val="20"/>
+          <w:szCs w:val="20"/>
+          <w:u w:val="none"/>
+          <w:smallCaps w:val="0"/>
+          <w:rFonts w:ascii="Times New Roman" w:eastAsia="Times New Roman" w:hAnsi="Times New Roman" w:hint="default"/>
+        </w:rPr>
+        <w:t xml:space="preserve">es por lo anterior que, sirven como </w:t>
+      </w:r>
+      <w:r>
+        <w:rPr>
+          <w:spacing w:val="0"/>
+          <w:vertAlign w:val="baseline"/>
+          <w:i w:val="1"/>
+          <w:b w:val="0"/>
+          <w:imprint w:val="0"/>
+          <w:emboss w:val="0"/>
+          <w:outline w:val="0"/>
+          <w:shadow w:val="0"/>
+          <w:color w:val="auto"/>
+          <w:position w:val="0"/>
+          <w:sz w:val="20"/>
+          <w:szCs w:val="20"/>
+          <w:u w:val="none"/>
+          <w:smallCaps w:val="0"/>
+          <w:rFonts w:ascii="Times New Roman" w:eastAsia="Times New Roman" w:hAnsi="Times New Roman" w:hint="default"/>
+        </w:rPr>
+        <w:t>carta</w:t>
+      </w:r>
+      <w:r>
+        <w:rPr>
+          <w:spacing w:val="0"/>
+          <w:vertAlign w:val="baseline"/>
+          <w:i w:val="0"/>
+          <w:b w:val="0"/>
+          <w:imprint w:val="0"/>
+          <w:emboss w:val="0"/>
+          <w:outline w:val="0"/>
+          <w:shadow w:val="0"/>
+          <w:color w:val="auto"/>
+          <w:position w:val="0"/>
+          <w:sz w:val="20"/>
+          <w:szCs w:val="20"/>
+          <w:u w:val="none"/>
+          <w:smallCaps w:val="0"/>
+          <w:rFonts w:ascii="Times New Roman" w:eastAsia="Times New Roman" w:hAnsi="Times New Roman" w:hint="default"/>
+        </w:rPr>
+        <w:t xml:space="preserve"> </w:t>
+      </w:r>
+      <w:r>
+        <w:rPr>
+          <w:spacing w:val="0"/>
+          <w:vertAlign w:val="baseline"/>
+          <w:i w:val="1"/>
+          <w:b w:val="0"/>
+          <w:imprint w:val="0"/>
+          <w:emboss w:val="0"/>
+          <w:outline w:val="0"/>
+          <w:shadow w:val="0"/>
+          <w:color w:val="auto"/>
+          <w:position w:val="0"/>
+          <w:sz w:val="20"/>
+          <w:szCs w:val="20"/>
+          <w:u w:val="none"/>
+          <w:smallCaps w:val="0"/>
+          <w:rFonts w:ascii="Times New Roman" w:eastAsia="Times New Roman" w:hAnsi="Times New Roman" w:hint="default"/>
+        </w:rPr>
+        <w:t>de</w:t>
+      </w:r>
+      <w:r>
+        <w:rPr>
+          <w:spacing w:val="0"/>
+          <w:vertAlign w:val="baseline"/>
+          <w:i w:val="0"/>
+          <w:b w:val="0"/>
+          <w:imprint w:val="0"/>
+          <w:emboss w:val="0"/>
+          <w:outline w:val="0"/>
+          <w:shadow w:val="0"/>
+          <w:color w:val="auto"/>
+          <w:position w:val="0"/>
+          <w:sz w:val="20"/>
+          <w:szCs w:val="20"/>
+          <w:u w:val="none"/>
+          <w:smallCaps w:val="0"/>
+          <w:rFonts w:ascii="Times New Roman" w:eastAsia="Times New Roman" w:hAnsi="Times New Roman" w:hint="default"/>
+        </w:rPr>
+        <w:t xml:space="preserve"> </w:t>
+      </w:r>
+      <w:r>
+        <w:rPr>
+          <w:spacing w:val="0"/>
+          <w:vertAlign w:val="baseline"/>
+          <w:i w:val="1"/>
+          <w:b w:val="0"/>
+          <w:imprint w:val="0"/>
+          <w:emboss w:val="0"/>
+          <w:outline w:val="0"/>
+          <w:shadow w:val="0"/>
+          <w:color w:val="auto"/>
+          <w:position w:val="0"/>
+          <w:sz w:val="20"/>
+          <w:szCs w:val="20"/>
+          <w:u w:val="none"/>
+          <w:smallCaps w:val="0"/>
+          <w:rFonts w:ascii="Times New Roman" w:eastAsia="Times New Roman" w:hAnsi="Times New Roman" w:hint="default"/>
+        </w:rPr>
+        <w:t>presentación</w:t>
+      </w:r>
+      <w:r>
+        <w:rPr>
+          <w:spacing w:val="0"/>
+          <w:vertAlign w:val="baseline"/>
+          <w:i w:val="0"/>
+          <w:b w:val="0"/>
+          <w:imprint w:val="0"/>
+          <w:emboss w:val="0"/>
+          <w:outline w:val="0"/>
+          <w:shadow w:val="0"/>
+          <w:color w:val="auto"/>
+          <w:position w:val="0"/>
+          <w:sz w:val="20"/>
+          <w:szCs w:val="20"/>
+          <w:u w:val="none"/>
+          <w:smallCaps w:val="0"/>
+          <w:rFonts w:ascii="Times New Roman" w:eastAsia="Times New Roman" w:hAnsi="Times New Roman" w:hint="default"/>
+        </w:rPr>
+        <w:t xml:space="preserve"> dentro de un proyecto público; y, debido a eso, son </w:t>
+      </w:r>
+      <w:r>
+        <w:rPr>
+          <w:spacing w:val="0"/>
+          <w:vertAlign w:val="baseline"/>
+          <w:i w:val="0"/>
+          <w:b w:val="0"/>
+          <w:imprint w:val="0"/>
+          <w:emboss w:val="0"/>
+          <w:outline w:val="0"/>
+          <w:shadow w:val="0"/>
+          <w:color w:val="auto"/>
+          <w:position w:val="0"/>
+          <w:sz w:val="20"/>
+          <w:szCs w:val="20"/>
+          <w:u w:val="none"/>
+          <w:smallCaps w:val="0"/>
+          <w:rFonts w:ascii="Times New Roman" w:eastAsia="Times New Roman" w:hAnsi="Times New Roman" w:hint="default"/>
+        </w:rPr>
+        <w:t xml:space="preserve">extendidamente usados, con el nombre de: “</w:t>
+      </w:r>
+      <w:r>
+        <w:rPr>
+          <w:spacing w:val="0"/>
+          <w:vertAlign w:val="baseline"/>
+          <w:i w:val="1"/>
+          <w:b w:val="0"/>
+          <w:imprint w:val="0"/>
+          <w:emboss w:val="0"/>
+          <w:outline w:val="0"/>
+          <w:shadow w:val="0"/>
+          <w:color w:val="auto"/>
+          <w:position w:val="0"/>
+          <w:sz w:val="20"/>
+          <w:szCs w:val="20"/>
+          <w:u w:val="none"/>
+          <w:smallCaps w:val="0"/>
+          <w:rFonts w:ascii="Times New Roman" w:eastAsia="Times New Roman" w:hAnsi="Times New Roman" w:hint="default"/>
+        </w:rPr>
+        <w:t>readme.md”,</w:t>
+      </w:r>
+      <w:r>
+        <w:rPr>
+          <w:spacing w:val="0"/>
+          <w:vertAlign w:val="baseline"/>
+          <w:i w:val="0"/>
+          <w:b w:val="0"/>
+          <w:imprint w:val="0"/>
+          <w:emboss w:val="0"/>
+          <w:outline w:val="0"/>
+          <w:shadow w:val="0"/>
+          <w:color w:val="auto"/>
+          <w:position w:val="0"/>
+          <w:sz w:val="20"/>
+          <w:szCs w:val="20"/>
+          <w:u w:val="none"/>
+          <w:smallCaps w:val="0"/>
+          <w:rFonts w:ascii="Times New Roman" w:eastAsia="Times New Roman" w:hAnsi="Times New Roman" w:hint="default"/>
+        </w:rPr>
+        <w:t xml:space="preserve"> en repositorios remotos como </w:t>
+      </w:r>
+      <w:r>
+        <w:rPr>
+          <w:spacing w:val="0"/>
+          <w:vertAlign w:val="baseline"/>
+          <w:i w:val="1"/>
+          <w:b w:val="0"/>
+          <w:imprint w:val="0"/>
+          <w:emboss w:val="0"/>
+          <w:outline w:val="0"/>
+          <w:shadow w:val="0"/>
+          <w:color w:val="auto"/>
+          <w:position w:val="0"/>
+          <w:sz w:val="20"/>
+          <w:szCs w:val="20"/>
+          <w:u w:val="none"/>
+          <w:smallCaps w:val="0"/>
+          <w:rFonts w:ascii="Times New Roman" w:eastAsia="Times New Roman" w:hAnsi="Times New Roman" w:hint="default"/>
+        </w:rPr>
+        <w:t xml:space="preserve">github. </w:t>
+      </w:r>
+      <w:r>
+        <w:rPr>
+          <w:spacing w:val="0"/>
+          <w:vertAlign w:val="baseline"/>
+          <w:i w:val="0"/>
+          <w:b w:val="0"/>
+          <w:imprint w:val="0"/>
+          <w:emboss w:val="0"/>
+          <w:outline w:val="0"/>
+          <w:shadow w:val="0"/>
+          <w:color w:val="auto"/>
+          <w:position w:val="0"/>
+          <w:sz w:val="20"/>
+          <w:szCs w:val="20"/>
+          <w:u w:val="none"/>
+          <w:smallCaps w:val="0"/>
+          <w:rFonts w:ascii="Times New Roman" w:eastAsia="Times New Roman" w:hAnsi="Times New Roman" w:hint="default"/>
+        </w:rPr>
+        <w:t xml:space="preserve">Ese archivo </w:t>
+      </w:r>
+      <w:r>
+        <w:rPr>
+          <w:spacing w:val="0"/>
+          <w:vertAlign w:val="baseline"/>
+          <w:i w:val="0"/>
+          <w:b w:val="0"/>
+          <w:imprint w:val="0"/>
+          <w:emboss w:val="0"/>
+          <w:outline w:val="0"/>
+          <w:shadow w:val="0"/>
+          <w:color w:val="auto"/>
+          <w:position w:val="0"/>
+          <w:sz w:val="20"/>
+          <w:szCs w:val="20"/>
+          <w:u w:val="none"/>
+          <w:smallCaps w:val="0"/>
+          <w:rFonts w:ascii="Times New Roman" w:eastAsia="Times New Roman" w:hAnsi="Times New Roman" w:hint="default"/>
+        </w:rPr>
+        <w:t xml:space="preserve">llamado </w:t>
+      </w:r>
+      <w:r>
+        <w:rPr>
+          <w:spacing w:val="0"/>
+          <w:vertAlign w:val="baseline"/>
+          <w:i w:val="1"/>
+          <w:b w:val="0"/>
+          <w:imprint w:val="0"/>
+          <w:emboss w:val="0"/>
+          <w:outline w:val="0"/>
+          <w:shadow w:val="0"/>
+          <w:color w:val="auto"/>
+          <w:position w:val="0"/>
+          <w:sz w:val="20"/>
+          <w:szCs w:val="20"/>
+          <w:u w:val="none"/>
+          <w:smallCaps w:val="0"/>
+          <w:rFonts w:ascii="Times New Roman" w:eastAsia="Times New Roman" w:hAnsi="Times New Roman" w:hint="default"/>
+        </w:rPr>
+        <w:t>readme.md,</w:t>
+      </w:r>
+      <w:r>
+        <w:rPr>
+          <w:spacing w:val="0"/>
+          <w:vertAlign w:val="baseline"/>
+          <w:i w:val="0"/>
+          <w:b w:val="0"/>
+          <w:imprint w:val="0"/>
+          <w:emboss w:val="0"/>
+          <w:outline w:val="0"/>
+          <w:shadow w:val="0"/>
+          <w:color w:val="auto"/>
+          <w:position w:val="0"/>
+          <w:sz w:val="20"/>
+          <w:szCs w:val="20"/>
+          <w:u w:val="none"/>
+          <w:smallCaps w:val="0"/>
+          <w:rFonts w:ascii="Times New Roman" w:eastAsia="Times New Roman" w:hAnsi="Times New Roman" w:hint="default"/>
+        </w:rPr>
+        <w:t xml:space="preserve"> si se encuentra trabajado desde un repositorio local vinculado a uno remoto, siempre debe </w:t>
+      </w:r>
+      <w:r>
+        <w:rPr>
+          <w:spacing w:val="0"/>
+          <w:vertAlign w:val="baseline"/>
+          <w:i w:val="0"/>
+          <w:b w:val="0"/>
+          <w:imprint w:val="0"/>
+          <w:emboss w:val="0"/>
+          <w:outline w:val="0"/>
+          <w:shadow w:val="0"/>
+          <w:color w:val="auto"/>
+          <w:position w:val="0"/>
+          <w:sz w:val="20"/>
+          <w:szCs w:val="20"/>
+          <w:u w:val="none"/>
+          <w:smallCaps w:val="0"/>
+          <w:rFonts w:ascii="Times New Roman" w:eastAsia="Times New Roman" w:hAnsi="Times New Roman" w:hint="default"/>
+        </w:rPr>
+        <w:t xml:space="preserve">ir en la carpeta raiz del repositorio local y, eventualmente, lo estará </w:t>
+      </w:r>
+      <w:r>
+        <w:rPr>
+          <w:spacing w:val="0"/>
+          <w:vertAlign w:val="baseline"/>
+          <w:i w:val="1"/>
+          <w:b w:val="0"/>
+          <w:imprint w:val="0"/>
+          <w:emboss w:val="0"/>
+          <w:outline w:val="0"/>
+          <w:shadow w:val="0"/>
+          <w:color w:val="auto"/>
+          <w:position w:val="0"/>
+          <w:sz w:val="20"/>
+          <w:szCs w:val="20"/>
+          <w:u w:val="none"/>
+          <w:smallCaps w:val="0"/>
+          <w:rFonts w:ascii="Times New Roman" w:eastAsia="Times New Roman" w:hAnsi="Times New Roman" w:hint="default"/>
+        </w:rPr>
+        <w:t xml:space="preserve">empujando </w:t>
+      </w:r>
+      <w:r>
+        <w:rPr>
+          <w:spacing w:val="0"/>
+          <w:vertAlign w:val="baseline"/>
+          <w:i w:val="0"/>
+          <w:b w:val="0"/>
+          <w:imprint w:val="0"/>
+          <w:emboss w:val="0"/>
+          <w:outline w:val="0"/>
+          <w:shadow w:val="0"/>
+          <w:color w:val="auto"/>
+          <w:position w:val="0"/>
+          <w:sz w:val="20"/>
+          <w:szCs w:val="20"/>
+          <w:u w:val="none"/>
+          <w:smallCaps w:val="0"/>
+          <w:rFonts w:ascii="Times New Roman" w:eastAsia="Times New Roman" w:hAnsi="Times New Roman" w:hint="default"/>
+        </w:rPr>
+        <w:t xml:space="preserve">a un repositorio remoto</w:t>
+      </w:r>
+      <w:r>
+        <w:rPr>
+          <w:spacing w:val="0"/>
+          <w:vertAlign w:val="baseline"/>
+          <w:i w:val="1"/>
+          <w:b w:val="0"/>
+          <w:imprint w:val="0"/>
+          <w:emboss w:val="0"/>
+          <w:outline w:val="0"/>
+          <w:shadow w:val="0"/>
+          <w:color w:val="auto"/>
+          <w:position w:val="0"/>
+          <w:sz w:val="20"/>
+          <w:szCs w:val="20"/>
+          <w:u w:val="none"/>
+          <w:smallCaps w:val="0"/>
+          <w:rFonts w:ascii="Times New Roman" w:eastAsia="Times New Roman" w:hAnsi="Times New Roman" w:hint="default"/>
+        </w:rPr>
+        <w:t xml:space="preserve">. </w:t>
+      </w:r>
+    </w:p>
+    <w:p>
+      <w:pPr>
+        <w:numPr>
+          <w:ilvl w:val="0"/>
+          <w:numId w:val="0"/>
+        </w:numPr>
+        <w:jc w:val="left"/>
+        <w:spacing w:lineRule="auto" w:line="259" w:before="0" w:after="160"/>
+        <w:widowControl w:val="1"/>
+        <w:ind w:right="0" w:left="0" w:firstLine="0"/>
+        <w:rPr>
+          <w:spacing w:val="0"/>
+          <w:vertAlign w:val="baseline"/>
+          <w:i w:val="0"/>
+          <w:b w:val="0"/>
+          <w:imprint w:val="0"/>
+          <w:emboss w:val="0"/>
+          <w:outline w:val="0"/>
+          <w:shadow w:val="0"/>
+          <w:color w:val="auto"/>
+          <w:position w:val="0"/>
+          <w:sz w:val="20"/>
+          <w:szCs w:val="20"/>
+          <w:u w:val="none"/>
+          <w:smallCaps w:val="0"/>
+          <w:rFonts w:ascii="Times New Roman" w:eastAsia="Times New Roman" w:hAnsi="Times New Roman" w:hint="default"/>
+        </w:rPr>
+        <w:wordWrap w:val="1"/>
+        <w:autoSpaceDE w:val="0"/>
+        <w:autoSpaceDN w:val="0"/>
+      </w:pPr>
+      <w:r>
+        <w:rPr>
+          <w:spacing w:val="0"/>
+          <w:vertAlign w:val="baseline"/>
+          <w:i w:val="0"/>
+          <w:b w:val="0"/>
+          <w:imprint w:val="0"/>
+          <w:emboss w:val="0"/>
+          <w:outline w:val="0"/>
+          <w:shadow w:val="0"/>
+          <w:color w:val="auto"/>
+          <w:position w:val="0"/>
+          <w:sz w:val="20"/>
+          <w:szCs w:val="20"/>
+          <w:u w:val="none"/>
+          <w:smallCaps w:val="0"/>
+          <w:rFonts w:ascii="Times New Roman" w:eastAsia="Times New Roman" w:hAnsi="Times New Roman" w:hint="default"/>
+        </w:rPr>
+        <w:t xml:space="preserve">Los archivos </w:t>
+      </w:r>
+      <w:r>
+        <w:rPr>
+          <w:spacing w:val="0"/>
+          <w:vertAlign w:val="baseline"/>
+          <w:i w:val="1"/>
+          <w:b w:val="0"/>
+          <w:imprint w:val="0"/>
+          <w:emboss w:val="0"/>
+          <w:outline w:val="0"/>
+          <w:shadow w:val="0"/>
+          <w:color w:val="auto"/>
+          <w:position w:val="0"/>
+          <w:sz w:val="20"/>
+          <w:szCs w:val="20"/>
+          <w:u w:val="none"/>
+          <w:smallCaps w:val="0"/>
+          <w:rFonts w:ascii="Times New Roman" w:eastAsia="Times New Roman" w:hAnsi="Times New Roman" w:hint="default"/>
+        </w:rPr>
+        <w:t xml:space="preserve">readme.md </w:t>
+      </w:r>
+      <w:r>
+        <w:rPr>
+          <w:spacing w:val="0"/>
+          <w:vertAlign w:val="baseline"/>
+          <w:i w:val="0"/>
+          <w:b w:val="0"/>
+          <w:imprint w:val="0"/>
+          <w:emboss w:val="0"/>
+          <w:outline w:val="0"/>
+          <w:shadow w:val="0"/>
+          <w:color w:val="auto"/>
+          <w:position w:val="0"/>
+          <w:sz w:val="20"/>
+          <w:szCs w:val="20"/>
+          <w:u w:val="none"/>
+          <w:smallCaps w:val="0"/>
+          <w:rFonts w:ascii="Times New Roman" w:eastAsia="Times New Roman" w:hAnsi="Times New Roman" w:hint="default"/>
+        </w:rPr>
+        <w:t xml:space="preserve">pueden presentar de manera muy visual, detallada y, digamos, </w:t>
+      </w:r>
+      <w:r>
+        <w:rPr>
+          <w:spacing w:val="0"/>
+          <w:vertAlign w:val="baseline"/>
+          <w:i w:val="1"/>
+          <w:b w:val="0"/>
+          <w:imprint w:val="0"/>
+          <w:emboss w:val="0"/>
+          <w:outline w:val="0"/>
+          <w:shadow w:val="0"/>
+          <w:color w:val="auto"/>
+          <w:position w:val="0"/>
+          <w:sz w:val="20"/>
+          <w:szCs w:val="20"/>
+          <w:u w:val="none"/>
+          <w:smallCaps w:val="0"/>
+          <w:rFonts w:ascii="Times New Roman" w:eastAsia="Times New Roman" w:hAnsi="Times New Roman" w:hint="default"/>
+        </w:rPr>
+        <w:t>colorida</w:t>
+      </w:r>
+      <w:r>
+        <w:rPr>
+          <w:spacing w:val="0"/>
+          <w:vertAlign w:val="baseline"/>
+          <w:i w:val="0"/>
+          <w:b w:val="0"/>
+          <w:imprint w:val="0"/>
+          <w:emboss w:val="0"/>
+          <w:outline w:val="0"/>
+          <w:shadow w:val="0"/>
+          <w:color w:val="auto"/>
+          <w:position w:val="0"/>
+          <w:sz w:val="20"/>
+          <w:szCs w:val="20"/>
+          <w:u w:val="none"/>
+          <w:smallCaps w:val="0"/>
+          <w:rFonts w:ascii="Times New Roman" w:eastAsia="Times New Roman" w:hAnsi="Times New Roman" w:hint="default"/>
+        </w:rPr>
+        <w:t xml:space="preserve"> todo lo que </w:t>
+      </w:r>
+      <w:r>
+        <w:rPr>
+          <w:spacing w:val="0"/>
+          <w:vertAlign w:val="baseline"/>
+          <w:i w:val="0"/>
+          <w:b w:val="0"/>
+          <w:imprint w:val="0"/>
+          <w:emboss w:val="0"/>
+          <w:outline w:val="0"/>
+          <w:shadow w:val="0"/>
+          <w:color w:val="auto"/>
+          <w:position w:val="0"/>
+          <w:sz w:val="20"/>
+          <w:szCs w:val="20"/>
+          <w:u w:val="none"/>
+          <w:smallCaps w:val="0"/>
+          <w:rFonts w:ascii="Times New Roman" w:eastAsia="Times New Roman" w:hAnsi="Times New Roman" w:hint="default"/>
+        </w:rPr>
+        <w:t xml:space="preserve">tiene que ver con, o de lo que se compone, su proyecto; de hecho, es ese su uso extendido cuando se proyectan </w:t>
+      </w:r>
+      <w:r>
+        <w:rPr>
+          <w:spacing w:val="0"/>
+          <w:vertAlign w:val="baseline"/>
+          <w:i w:val="0"/>
+          <w:b w:val="0"/>
+          <w:imprint w:val="0"/>
+          <w:emboss w:val="0"/>
+          <w:outline w:val="0"/>
+          <w:shadow w:val="0"/>
+          <w:color w:val="auto"/>
+          <w:position w:val="0"/>
+          <w:sz w:val="20"/>
+          <w:szCs w:val="20"/>
+          <w:u w:val="none"/>
+          <w:smallCaps w:val="0"/>
+          <w:rFonts w:ascii="Times New Roman" w:eastAsia="Times New Roman" w:hAnsi="Times New Roman" w:hint="default"/>
+        </w:rPr>
+        <w:t xml:space="preserve">en un servidor (para que los lean, </w:t>
+      </w:r>
+      <w:r>
+        <w:rPr>
+          <w:spacing w:val="0"/>
+          <w:vertAlign w:val="baseline"/>
+          <w:i w:val="1"/>
+          <w:b w:val="0"/>
+          <w:imprint w:val="0"/>
+          <w:emboss w:val="0"/>
+          <w:outline w:val="0"/>
+          <w:shadow w:val="0"/>
+          <w:color w:val="auto"/>
+          <w:position w:val="0"/>
+          <w:sz w:val="20"/>
+          <w:szCs w:val="20"/>
+          <w:u w:val="none"/>
+          <w:smallCaps w:val="0"/>
+          <w:rFonts w:ascii="Times New Roman" w:eastAsia="Times New Roman" w:hAnsi="Times New Roman" w:hint="default"/>
+        </w:rPr>
+        <w:t xml:space="preserve">read me</w:t>
+      </w:r>
+      <w:r>
+        <w:rPr>
+          <w:spacing w:val="0"/>
+          <w:vertAlign w:val="baseline"/>
+          <w:i w:val="0"/>
+          <w:b w:val="0"/>
+          <w:imprint w:val="0"/>
+          <w:emboss w:val="0"/>
+          <w:outline w:val="0"/>
+          <w:shadow w:val="0"/>
+          <w:color w:val="auto"/>
+          <w:position w:val="0"/>
+          <w:sz w:val="20"/>
+          <w:szCs w:val="20"/>
+          <w:u w:val="none"/>
+          <w:smallCaps w:val="0"/>
+          <w:rFonts w:ascii="Times New Roman" w:eastAsia="Times New Roman" w:hAnsi="Times New Roman" w:hint="default"/>
+        </w:rPr>
+        <w:t xml:space="preserve">). Dicho lo anterior, a este tipo de archivos, se les permite ser gráficos </w:t>
+      </w:r>
+      <w:r>
+        <w:rPr>
+          <w:spacing w:val="0"/>
+          <w:vertAlign w:val="baseline"/>
+          <w:i w:val="0"/>
+          <w:b w:val="0"/>
+          <w:imprint w:val="0"/>
+          <w:emboss w:val="0"/>
+          <w:outline w:val="0"/>
+          <w:shadow w:val="0"/>
+          <w:color w:val="auto"/>
+          <w:position w:val="0"/>
+          <w:sz w:val="20"/>
+          <w:szCs w:val="20"/>
+          <w:u w:val="none"/>
+          <w:smallCaps w:val="0"/>
+          <w:rFonts w:ascii="Times New Roman" w:eastAsia="Times New Roman" w:hAnsi="Times New Roman" w:hint="default"/>
+        </w:rPr>
+        <w:t xml:space="preserve">o tener componentes de </w:t>
+      </w:r>
+      <w:r>
+        <w:rPr>
+          <w:spacing w:val="0"/>
+          <w:vertAlign w:val="baseline"/>
+          <w:i w:val="1"/>
+          <w:b w:val="0"/>
+          <w:imprint w:val="0"/>
+          <w:emboss w:val="0"/>
+          <w:outline w:val="0"/>
+          <w:shadow w:val="0"/>
+          <w:color w:val="auto"/>
+          <w:position w:val="0"/>
+          <w:sz w:val="20"/>
+          <w:szCs w:val="20"/>
+          <w:u w:val="none"/>
+          <w:smallCaps w:val="0"/>
+          <w:rFonts w:ascii="Times New Roman" w:eastAsia="Times New Roman" w:hAnsi="Times New Roman" w:hint="default"/>
+        </w:rPr>
+        <w:t xml:space="preserve">estilo </w:t>
+      </w:r>
+      <w:r>
+        <w:rPr>
+          <w:spacing w:val="0"/>
+          <w:vertAlign w:val="baseline"/>
+          <w:i w:val="0"/>
+          <w:b w:val="0"/>
+          <w:imprint w:val="0"/>
+          <w:emboss w:val="0"/>
+          <w:outline w:val="0"/>
+          <w:shadow w:val="0"/>
+          <w:color w:val="auto"/>
+          <w:position w:val="0"/>
+          <w:sz w:val="20"/>
+          <w:szCs w:val="20"/>
+          <w:u w:val="none"/>
+          <w:smallCaps w:val="0"/>
+          <w:rFonts w:ascii="Times New Roman" w:eastAsia="Times New Roman" w:hAnsi="Times New Roman" w:hint="default"/>
+        </w:rPr>
+        <w:t xml:space="preserve">como se ve en el lenguaje </w:t>
+      </w:r>
+      <w:r>
+        <w:rPr>
+          <w:spacing w:val="0"/>
+          <w:vertAlign w:val="baseline"/>
+          <w:i w:val="1"/>
+          <w:b w:val="0"/>
+          <w:imprint w:val="0"/>
+          <w:emboss w:val="0"/>
+          <w:outline w:val="0"/>
+          <w:shadow w:val="0"/>
+          <w:color w:val="auto"/>
+          <w:position w:val="0"/>
+          <w:sz w:val="20"/>
+          <w:szCs w:val="20"/>
+          <w:u w:val="none"/>
+          <w:smallCaps w:val="0"/>
+          <w:rFonts w:ascii="Times New Roman" w:eastAsia="Times New Roman" w:hAnsi="Times New Roman" w:hint="default"/>
+        </w:rPr>
+        <w:t xml:space="preserve">CSS </w:t>
+      </w:r>
+      <w:r>
+        <w:rPr>
+          <w:spacing w:val="0"/>
+          <w:vertAlign w:val="baseline"/>
+          <w:i w:val="0"/>
+          <w:b w:val="0"/>
+          <w:imprint w:val="0"/>
+          <w:emboss w:val="0"/>
+          <w:outline w:val="0"/>
+          <w:shadow w:val="0"/>
+          <w:color w:val="auto"/>
+          <w:position w:val="0"/>
+          <w:sz w:val="20"/>
+          <w:szCs w:val="20"/>
+          <w:u w:val="none"/>
+          <w:smallCaps w:val="0"/>
+          <w:rFonts w:ascii="Times New Roman" w:eastAsia="Times New Roman" w:hAnsi="Times New Roman" w:hint="default"/>
+        </w:rPr>
+        <w:t xml:space="preserve">o tener un poco de</w:t>
+      </w:r>
+      <w:r>
+        <w:rPr>
+          <w:spacing w:val="0"/>
+          <w:vertAlign w:val="baseline"/>
+          <w:i w:val="1"/>
+          <w:b w:val="0"/>
+          <w:imprint w:val="0"/>
+          <w:emboss w:val="0"/>
+          <w:outline w:val="0"/>
+          <w:shadow w:val="0"/>
+          <w:color w:val="auto"/>
+          <w:position w:val="0"/>
+          <w:sz w:val="20"/>
+          <w:szCs w:val="20"/>
+          <w:u w:val="none"/>
+          <w:smallCaps w:val="0"/>
+          <w:rFonts w:ascii="Times New Roman" w:eastAsia="Times New Roman" w:hAnsi="Times New Roman" w:hint="default"/>
+        </w:rPr>
+        <w:t xml:space="preserve"> marcado </w:t>
+      </w:r>
+      <w:r>
+        <w:rPr>
+          <w:spacing w:val="0"/>
+          <w:vertAlign w:val="baseline"/>
+          <w:i w:val="0"/>
+          <w:b w:val="0"/>
+          <w:imprint w:val="0"/>
+          <w:emboss w:val="0"/>
+          <w:outline w:val="0"/>
+          <w:shadow w:val="0"/>
+          <w:color w:val="auto"/>
+          <w:position w:val="0"/>
+          <w:sz w:val="20"/>
+          <w:szCs w:val="20"/>
+          <w:u w:val="none"/>
+          <w:smallCaps w:val="0"/>
+          <w:rFonts w:ascii="Times New Roman" w:eastAsia="Times New Roman" w:hAnsi="Times New Roman" w:hint="default"/>
+        </w:rPr>
+        <w:t xml:space="preserve">como en </w:t>
+      </w:r>
+      <w:r>
+        <w:rPr>
+          <w:spacing w:val="0"/>
+          <w:vertAlign w:val="baseline"/>
+          <w:i w:val="1"/>
+          <w:b w:val="0"/>
+          <w:imprint w:val="0"/>
+          <w:emboss w:val="0"/>
+          <w:outline w:val="0"/>
+          <w:shadow w:val="0"/>
+          <w:color w:val="auto"/>
+          <w:position w:val="0"/>
+          <w:sz w:val="20"/>
+          <w:szCs w:val="20"/>
+          <w:u w:val="none"/>
+          <w:smallCaps w:val="0"/>
+          <w:rFonts w:ascii="Times New Roman" w:eastAsia="Times New Roman" w:hAnsi="Times New Roman" w:hint="default"/>
+        </w:rPr>
+        <w:t>HTML</w:t>
+      </w:r>
+      <w:r>
+        <w:rPr>
+          <w:spacing w:val="0"/>
+          <w:vertAlign w:val="baseline"/>
+          <w:i w:val="0"/>
+          <w:b w:val="0"/>
+          <w:imprint w:val="0"/>
+          <w:emboss w:val="0"/>
+          <w:outline w:val="0"/>
+          <w:shadow w:val="0"/>
+          <w:color w:val="auto"/>
+          <w:position w:val="0"/>
+          <w:sz w:val="20"/>
+          <w:szCs w:val="20"/>
+          <w:u w:val="none"/>
+          <w:smallCaps w:val="0"/>
+          <w:rFonts w:ascii="Times New Roman" w:eastAsia="Times New Roman" w:hAnsi="Times New Roman" w:hint="default"/>
+        </w:rPr>
+        <w:t xml:space="preserve">; y sí, </w:t>
+      </w:r>
+      <w:r>
+        <w:rPr>
+          <w:spacing w:val="0"/>
+          <w:vertAlign w:val="baseline"/>
+          <w:i w:val="0"/>
+          <w:b w:val="0"/>
+          <w:imprint w:val="0"/>
+          <w:emboss w:val="0"/>
+          <w:outline w:val="0"/>
+          <w:shadow w:val="0"/>
+          <w:color w:val="auto"/>
+          <w:position w:val="0"/>
+          <w:sz w:val="20"/>
+          <w:szCs w:val="20"/>
+          <w:u w:val="none"/>
+          <w:smallCaps w:val="0"/>
+          <w:rFonts w:ascii="Times New Roman" w:eastAsia="Times New Roman" w:hAnsi="Times New Roman" w:hint="default"/>
+        </w:rPr>
+        <w:t xml:space="preserve">en los archivos </w:t>
+      </w:r>
+      <w:r>
+        <w:rPr>
+          <w:spacing w:val="0"/>
+          <w:vertAlign w:val="baseline"/>
+          <w:i w:val="1"/>
+          <w:b w:val="0"/>
+          <w:imprint w:val="0"/>
+          <w:emboss w:val="0"/>
+          <w:outline w:val="0"/>
+          <w:shadow w:val="0"/>
+          <w:color w:val="auto"/>
+          <w:position w:val="0"/>
+          <w:sz w:val="20"/>
+          <w:szCs w:val="20"/>
+          <w:u w:val="none"/>
+          <w:smallCaps w:val="0"/>
+          <w:rFonts w:ascii="Times New Roman" w:eastAsia="Times New Roman" w:hAnsi="Times New Roman" w:hint="default"/>
+        </w:rPr>
+        <w:t xml:space="preserve">.md </w:t>
+      </w:r>
+      <w:r>
+        <w:rPr>
+          <w:spacing w:val="0"/>
+          <w:vertAlign w:val="baseline"/>
+          <w:i w:val="0"/>
+          <w:b w:val="0"/>
+          <w:imprint w:val="0"/>
+          <w:emboss w:val="0"/>
+          <w:outline w:val="0"/>
+          <w:shadow w:val="0"/>
+          <w:color w:val="auto"/>
+          <w:position w:val="0"/>
+          <w:sz w:val="20"/>
+          <w:szCs w:val="20"/>
+          <w:u w:val="none"/>
+          <w:smallCaps w:val="0"/>
+          <w:rFonts w:ascii="Times New Roman" w:eastAsia="Times New Roman" w:hAnsi="Times New Roman" w:hint="default"/>
+        </w:rPr>
+        <w:t xml:space="preserve">puedes agregar </w:t>
+      </w:r>
+      <w:r>
+        <w:rPr>
+          <w:spacing w:val="0"/>
+          <w:vertAlign w:val="baseline"/>
+          <w:i w:val="1"/>
+          <w:b w:val="0"/>
+          <w:imprint w:val="0"/>
+          <w:emboss w:val="0"/>
+          <w:outline w:val="0"/>
+          <w:shadow w:val="0"/>
+          <w:color w:val="auto"/>
+          <w:position w:val="0"/>
+          <w:sz w:val="20"/>
+          <w:szCs w:val="20"/>
+          <w:u w:val="none"/>
+          <w:smallCaps w:val="0"/>
+          <w:rFonts w:ascii="Times New Roman" w:eastAsia="Times New Roman" w:hAnsi="Times New Roman" w:hint="default"/>
+        </w:rPr>
+        <w:t xml:space="preserve">HTML. </w:t>
+      </w:r>
+      <w:r>
+        <w:rPr>
+          <w:spacing w:val="0"/>
+          <w:vertAlign w:val="baseline"/>
+          <w:i w:val="0"/>
+          <w:b w:val="0"/>
+          <w:imprint w:val="0"/>
+          <w:emboss w:val="0"/>
+          <w:outline w:val="0"/>
+          <w:shadow w:val="0"/>
+          <w:color w:val="auto"/>
+          <w:position w:val="0"/>
+          <w:sz w:val="20"/>
+          <w:szCs w:val="20"/>
+          <w:u w:val="none"/>
+          <w:smallCaps w:val="0"/>
+          <w:rFonts w:ascii="Times New Roman" w:eastAsia="Times New Roman" w:hAnsi="Times New Roman" w:hint="default"/>
+        </w:rPr>
+        <w:t xml:space="preserve">Entonces, convengamos que, los archivos </w:t>
+      </w:r>
+      <w:r>
+        <w:rPr>
+          <w:spacing w:val="0"/>
+          <w:vertAlign w:val="baseline"/>
+          <w:i w:val="1"/>
+          <w:b w:val="0"/>
+          <w:imprint w:val="0"/>
+          <w:emboss w:val="0"/>
+          <w:outline w:val="0"/>
+          <w:shadow w:val="0"/>
+          <w:color w:val="auto"/>
+          <w:position w:val="0"/>
+          <w:sz w:val="20"/>
+          <w:szCs w:val="20"/>
+          <w:u w:val="none"/>
+          <w:smallCaps w:val="0"/>
+          <w:rFonts w:ascii="Times New Roman" w:eastAsia="Times New Roman" w:hAnsi="Times New Roman" w:hint="default"/>
+        </w:rPr>
+        <w:t xml:space="preserve">.md </w:t>
+      </w:r>
+      <w:r>
+        <w:rPr>
+          <w:spacing w:val="0"/>
+          <w:vertAlign w:val="baseline"/>
+          <w:i w:val="0"/>
+          <w:b w:val="0"/>
+          <w:imprint w:val="0"/>
+          <w:emboss w:val="0"/>
+          <w:outline w:val="0"/>
+          <w:shadow w:val="0"/>
+          <w:color w:val="auto"/>
+          <w:position w:val="0"/>
+          <w:sz w:val="20"/>
+          <w:szCs w:val="20"/>
+          <w:u w:val="none"/>
+          <w:smallCaps w:val="0"/>
+          <w:rFonts w:ascii="Times New Roman" w:eastAsia="Times New Roman" w:hAnsi="Times New Roman" w:hint="default"/>
+        </w:rPr>
+        <w:t xml:space="preserve">son como un punto </w:t>
+      </w:r>
+      <w:r>
+        <w:rPr>
+          <w:spacing w:val="0"/>
+          <w:vertAlign w:val="baseline"/>
+          <w:i w:val="0"/>
+          <w:b w:val="0"/>
+          <w:imprint w:val="0"/>
+          <w:emboss w:val="0"/>
+          <w:outline w:val="0"/>
+          <w:shadow w:val="0"/>
+          <w:color w:val="auto"/>
+          <w:position w:val="0"/>
+          <w:sz w:val="20"/>
+          <w:szCs w:val="20"/>
+          <w:u w:val="none"/>
+          <w:smallCaps w:val="0"/>
+          <w:rFonts w:ascii="Times New Roman" w:eastAsia="Times New Roman" w:hAnsi="Times New Roman" w:hint="default"/>
+        </w:rPr>
+        <w:t xml:space="preserve">medio entre un archivo de texto plano y archivo </w:t>
+      </w:r>
+      <w:r>
+        <w:rPr>
+          <w:spacing w:val="0"/>
+          <w:vertAlign w:val="baseline"/>
+          <w:i w:val="1"/>
+          <w:b w:val="0"/>
+          <w:imprint w:val="0"/>
+          <w:emboss w:val="0"/>
+          <w:outline w:val="0"/>
+          <w:shadow w:val="0"/>
+          <w:color w:val="auto"/>
+          <w:position w:val="0"/>
+          <w:sz w:val="20"/>
+          <w:szCs w:val="20"/>
+          <w:u w:val="none"/>
+          <w:smallCaps w:val="0"/>
+          <w:rFonts w:ascii="Times New Roman" w:eastAsia="Times New Roman" w:hAnsi="Times New Roman" w:hint="default"/>
+        </w:rPr>
+        <w:t>.html</w:t>
+      </w:r>
+      <w:r>
+        <w:rPr>
+          <w:spacing w:val="0"/>
+          <w:vertAlign w:val="baseline"/>
+          <w:i w:val="0"/>
+          <w:b w:val="0"/>
+          <w:imprint w:val="0"/>
+          <w:emboss w:val="0"/>
+          <w:outline w:val="0"/>
+          <w:shadow w:val="0"/>
+          <w:color w:val="auto"/>
+          <w:position w:val="0"/>
+          <w:sz w:val="20"/>
+          <w:szCs w:val="20"/>
+          <w:u w:val="none"/>
+          <w:smallCaps w:val="0"/>
+          <w:rFonts w:ascii="Times New Roman" w:eastAsia="Times New Roman" w:hAnsi="Times New Roman" w:hint="default"/>
+        </w:rPr>
+        <w:t>.</w:t>
+      </w:r>
+    </w:p>
+    <w:p>
+      <w:pPr>
+        <w:numPr>
+          <w:ilvl w:val="0"/>
+          <w:numId w:val="0"/>
+        </w:numPr>
+        <w:jc w:val="left"/>
+        <w:spacing w:lineRule="auto" w:line="259" w:before="0" w:after="160"/>
+        <w:widowControl w:val="1"/>
+        <w:ind w:right="0" w:left="0" w:firstLine="0"/>
+        <w:rPr>
+          <w:spacing w:val="0"/>
+          <w:vertAlign w:val="baseline"/>
+          <w:i w:val="0"/>
+          <w:b w:val="0"/>
+          <w:imprint w:val="0"/>
+          <w:emboss w:val="0"/>
+          <w:outline w:val="0"/>
+          <w:shadow w:val="0"/>
+          <w:color w:val="auto"/>
+          <w:position w:val="0"/>
+          <w:sz w:val="20"/>
+          <w:szCs w:val="20"/>
+          <w:u w:val="none"/>
+          <w:smallCaps w:val="0"/>
+          <w:rFonts w:ascii="Times New Roman" w:eastAsia="Times New Roman" w:hAnsi="Times New Roman" w:hint="default"/>
+        </w:rPr>
+        <w:wordWrap w:val="1"/>
+        <w:autoSpaceDE w:val="0"/>
+        <w:autoSpaceDN w:val="0"/>
+      </w:pPr>
+      <w:r>
+        <w:rPr>
+          <w:spacing w:val="0"/>
+          <w:vertAlign w:val="baseline"/>
+          <w:i w:val="0"/>
+          <w:b w:val="0"/>
+          <w:imprint w:val="0"/>
+          <w:emboss w:val="0"/>
+          <w:outline w:val="0"/>
+          <w:shadow w:val="0"/>
+          <w:color w:val="auto"/>
+          <w:position w:val="0"/>
+          <w:sz w:val="20"/>
+          <w:szCs w:val="20"/>
+          <w:u w:val="none"/>
+          <w:smallCaps w:val="0"/>
+          <w:rFonts w:ascii="Times New Roman" w:eastAsia="Times New Roman" w:hAnsi="Times New Roman" w:hint="default"/>
+        </w:rPr>
+        <w:t xml:space="preserve">Hay editores online especializados en el tratamiento de archivos tipo </w:t>
+      </w:r>
+      <w:r>
+        <w:rPr>
+          <w:spacing w:val="0"/>
+          <w:vertAlign w:val="baseline"/>
+          <w:i w:val="1"/>
+          <w:b w:val="0"/>
+          <w:imprint w:val="0"/>
+          <w:emboss w:val="0"/>
+          <w:outline w:val="0"/>
+          <w:shadow w:val="0"/>
+          <w:color w:val="auto"/>
+          <w:position w:val="0"/>
+          <w:sz w:val="20"/>
+          <w:szCs w:val="20"/>
+          <w:u w:val="none"/>
+          <w:smallCaps w:val="0"/>
+          <w:rFonts w:ascii="Times New Roman" w:eastAsia="Times New Roman" w:hAnsi="Times New Roman" w:hint="default"/>
+        </w:rPr>
+        <w:t>.md</w:t>
+      </w:r>
+      <w:r>
+        <w:rPr>
+          <w:spacing w:val="0"/>
+          <w:vertAlign w:val="baseline"/>
+          <w:i w:val="0"/>
+          <w:b w:val="0"/>
+          <w:imprint w:val="0"/>
+          <w:emboss w:val="0"/>
+          <w:outline w:val="0"/>
+          <w:shadow w:val="0"/>
+          <w:color w:val="auto"/>
+          <w:position w:val="0"/>
+          <w:sz w:val="20"/>
+          <w:szCs w:val="20"/>
+          <w:u w:val="none"/>
+          <w:smallCaps w:val="0"/>
+          <w:rFonts w:ascii="Times New Roman" w:eastAsia="Times New Roman" w:hAnsi="Times New Roman" w:hint="default"/>
+        </w:rPr>
+        <w:t xml:space="preserve">, uno muy popular es: </w:t>
+      </w:r>
+      <w:r>
+        <w:rPr>
+          <w:spacing w:val="0"/>
+          <w:vertAlign w:val="baseline"/>
+          <w:i w:val="1"/>
+          <w:b w:val="1"/>
+          <w:imprint w:val="0"/>
+          <w:emboss w:val="0"/>
+          <w:outline w:val="0"/>
+          <w:shadow w:val="0"/>
+          <w:color w:val="auto"/>
+          <w:position w:val="0"/>
+          <w:sz w:val="20"/>
+          <w:szCs w:val="20"/>
+          <w:u w:val="none"/>
+          <w:smallCaps w:val="0"/>
+          <w:rFonts w:ascii="Times New Roman" w:eastAsia="Times New Roman" w:hAnsi="Times New Roman" w:hint="default"/>
+        </w:rPr>
+        <w:t>editor.md</w:t>
+      </w:r>
+      <w:r>
+        <w:rPr>
+          <w:spacing w:val="0"/>
+          <w:vertAlign w:val="baseline"/>
+          <w:i w:val="0"/>
+          <w:b w:val="0"/>
+          <w:imprint w:val="0"/>
+          <w:emboss w:val="0"/>
+          <w:outline w:val="0"/>
+          <w:shadow w:val="0"/>
+          <w:color w:val="auto"/>
+          <w:position w:val="0"/>
+          <w:sz w:val="20"/>
+          <w:szCs w:val="20"/>
+          <w:u w:val="none"/>
+          <w:smallCaps w:val="0"/>
+          <w:rFonts w:ascii="Times New Roman" w:eastAsia="Times New Roman" w:hAnsi="Times New Roman" w:hint="default"/>
+        </w:rPr>
+        <w:t xml:space="preserve">, nos </w:t>
+      </w:r>
+      <w:r>
+        <w:rPr>
+          <w:spacing w:val="0"/>
+          <w:vertAlign w:val="baseline"/>
+          <w:i w:val="0"/>
+          <w:b w:val="0"/>
+          <w:imprint w:val="0"/>
+          <w:emboss w:val="0"/>
+          <w:outline w:val="0"/>
+          <w:shadow w:val="0"/>
+          <w:color w:val="auto"/>
+          <w:position w:val="0"/>
+          <w:sz w:val="20"/>
+          <w:szCs w:val="20"/>
+          <w:u w:val="none"/>
+          <w:smallCaps w:val="0"/>
+          <w:rFonts w:ascii="Times New Roman" w:eastAsia="Times New Roman" w:hAnsi="Times New Roman" w:hint="default"/>
+        </w:rPr>
+        <w:t xml:space="preserve">asiste bastante bien si queremos presentar de manera </w:t>
+      </w:r>
+      <w:r>
+        <w:rPr>
+          <w:spacing w:val="0"/>
+          <w:vertAlign w:val="baseline"/>
+          <w:i w:val="1"/>
+          <w:b w:val="0"/>
+          <w:imprint w:val="0"/>
+          <w:emboss w:val="0"/>
+          <w:outline w:val="0"/>
+          <w:shadow w:val="0"/>
+          <w:color w:val="auto"/>
+          <w:position w:val="0"/>
+          <w:sz w:val="20"/>
+          <w:szCs w:val="20"/>
+          <w:u w:val="none"/>
+          <w:smallCaps w:val="0"/>
+          <w:rFonts w:ascii="Times New Roman" w:eastAsia="Times New Roman" w:hAnsi="Times New Roman" w:hint="default"/>
+        </w:rPr>
+        <w:t xml:space="preserve">lujosa </w:t>
+      </w:r>
+      <w:r>
+        <w:rPr>
+          <w:spacing w:val="0"/>
+          <w:vertAlign w:val="baseline"/>
+          <w:i w:val="0"/>
+          <w:b w:val="0"/>
+          <w:imprint w:val="0"/>
+          <w:emboss w:val="0"/>
+          <w:outline w:val="0"/>
+          <w:shadow w:val="0"/>
+          <w:color w:val="auto"/>
+          <w:position w:val="0"/>
+          <w:sz w:val="20"/>
+          <w:szCs w:val="20"/>
+          <w:u w:val="none"/>
+          <w:smallCaps w:val="0"/>
+          <w:rFonts w:ascii="Times New Roman" w:eastAsia="Times New Roman" w:hAnsi="Times New Roman" w:hint="default"/>
+        </w:rPr>
+        <w:t xml:space="preserve">nuestro proyecto en </w:t>
+      </w:r>
+      <w:r>
+        <w:rPr>
+          <w:spacing w:val="0"/>
+          <w:vertAlign w:val="baseline"/>
+          <w:i w:val="1"/>
+          <w:b w:val="0"/>
+          <w:imprint w:val="0"/>
+          <w:emboss w:val="0"/>
+          <w:outline w:val="0"/>
+          <w:shadow w:val="0"/>
+          <w:color w:val="auto"/>
+          <w:position w:val="0"/>
+          <w:sz w:val="20"/>
+          <w:szCs w:val="20"/>
+          <w:u w:val="none"/>
+          <w:smallCaps w:val="0"/>
+          <w:rFonts w:ascii="Times New Roman" w:eastAsia="Times New Roman" w:hAnsi="Times New Roman" w:hint="default"/>
+        </w:rPr>
+        <w:t>github.</w:t>
+      </w:r>
+    </w:p>
+    <w:p>
+      <w:pPr>
+        <w:numPr>
+          <w:ilvl w:val="0"/>
+          <w:numId w:val="0"/>
+        </w:numPr>
+        <w:jc w:val="left"/>
+        <w:spacing w:lineRule="auto" w:line="259" w:before="0" w:after="160"/>
+        <w:widowControl w:val="1"/>
+        <w:ind w:right="0" w:left="0" w:firstLine="0"/>
+        <w:rPr>
+          <w:spacing w:val="0"/>
+          <w:vertAlign w:val="baseline"/>
+          <w:i w:val="1"/>
+          <w:b w:val="0"/>
+          <w:imprint w:val="0"/>
+          <w:emboss w:val="0"/>
+          <w:outline w:val="0"/>
+          <w:shadow w:val="0"/>
+          <w:color w:val="auto"/>
+          <w:position w:val="0"/>
+          <w:sz w:val="20"/>
+          <w:szCs w:val="20"/>
+          <w:u w:val="none"/>
+          <w:smallCaps w:val="0"/>
           <w:rFonts w:ascii="Times New Roman" w:eastAsia="Times New Roman" w:hAnsi="Times New Roman" w:hint="default"/>
         </w:rPr>
         <w:wordWrap w:val="1"/>

</xml_diff>